<commit_message>
Updated timesheet. TaskID excel sheet was corrupted, recovered it...
</commit_message>
<xml_diff>
--- a/docs/timesheet/nid21.docx
+++ b/docs/timesheet/nid21.docx
@@ -67,7 +67,7 @@
         <w:rPr>
           <w:noProof/>
         </w:rPr>
-        <w:t>Monday, November 03, 2014</w:t>
+        <w:t>Tuesday, November 11, 2014</w:t>
       </w:r>
       <w:r>
         <w:fldChar w:fldCharType="end"/>
@@ -225,12 +225,12 @@
         <w:tblLook w:val="04A0"/>
       </w:tblPr>
       <w:tblGrid>
-        <w:gridCol w:w="1835"/>
-        <w:gridCol w:w="541"/>
-        <w:gridCol w:w="1258"/>
-        <w:gridCol w:w="1799"/>
-        <w:gridCol w:w="4139"/>
-        <w:gridCol w:w="1559"/>
+        <w:gridCol w:w="1800"/>
+        <w:gridCol w:w="889"/>
+        <w:gridCol w:w="1257"/>
+        <w:gridCol w:w="1755"/>
+        <w:gridCol w:w="4010"/>
+        <w:gridCol w:w="1521"/>
       </w:tblGrid>
       <w:tr>
         <w:trPr>
@@ -257,7 +257,7 @@
                 <w:rFonts w:cs="Arial"/>
                 <w:b/>
                 <w:bCs/>
-                <w:sz w:val="20"/>
+                <w:sz w:val="16"/>
               </w:rPr>
             </w:pPr>
             <w:r>
@@ -265,7 +265,7 @@
                 <w:rFonts w:cs="Arial"/>
                 <w:b/>
                 <w:bCs/>
-                <w:sz w:val="20"/>
+                <w:sz w:val="16"/>
               </w:rPr>
               <w:t>Date</w:t>
             </w:r>
@@ -293,7 +293,7 @@
                 <w:rFonts w:cs="Arial"/>
                 <w:b/>
                 <w:bCs/>
-                <w:sz w:val="20"/>
+                <w:sz w:val="16"/>
               </w:rPr>
             </w:pPr>
             <w:r>
@@ -301,7 +301,7 @@
                 <w:rFonts w:cs="Arial"/>
                 <w:b/>
                 <w:bCs/>
-                <w:sz w:val="20"/>
+                <w:sz w:val="16"/>
               </w:rPr>
               <w:t>Task ID</w:t>
             </w:r>
@@ -328,7 +328,7 @@
                 <w:rFonts w:cs="Arial"/>
                 <w:b/>
                 <w:bCs/>
-                <w:sz w:val="20"/>
+                <w:sz w:val="16"/>
               </w:rPr>
             </w:pPr>
             <w:r>
@@ -336,7 +336,7 @@
                 <w:rFonts w:cs="Arial"/>
                 <w:b/>
                 <w:bCs/>
-                <w:sz w:val="20"/>
+                <w:sz w:val="16"/>
               </w:rPr>
               <w:t>With Anyone</w:t>
             </w:r>
@@ -359,8 +359,14 @@
           <w:p>
             <w:pPr>
               <w:jc w:val="center"/>
-            </w:pPr>
-            <w:r>
+              <w:rPr>
+                <w:sz w:val="20"/>
+              </w:rPr>
+            </w:pPr>
+            <w:r>
+              <w:rPr>
+                <w:sz w:val="20"/>
+              </w:rPr>
               <w:t>Name</w:t>
             </w:r>
           </w:p>
@@ -386,7 +392,7 @@
                 <w:rFonts w:cs="Arial"/>
                 <w:b/>
                 <w:bCs/>
-                <w:sz w:val="20"/>
+                <w:sz w:val="16"/>
               </w:rPr>
             </w:pPr>
             <w:r>
@@ -394,7 +400,7 @@
                 <w:rFonts w:cs="Arial"/>
                 <w:b/>
                 <w:bCs/>
-                <w:sz w:val="20"/>
+                <w:sz w:val="16"/>
               </w:rPr>
               <w:t>Total Hours</w:t>
             </w:r>
@@ -424,11 +430,13 @@
               <w:jc w:val="center"/>
               <w:rPr>
                 <w:rFonts w:cs="Arial"/>
-              </w:rPr>
-            </w:pPr>
-            <w:r>
-              <w:rPr>
-                <w:rFonts w:cs="Arial"/>
+                <w:sz w:val="20"/>
+              </w:rPr>
+            </w:pPr>
+            <w:r>
+              <w:rPr>
+                <w:rFonts w:cs="Arial"/>
+                <w:sz w:val="20"/>
               </w:rPr>
               <w:t>21/10/14</w:t>
             </w:r>
@@ -453,13 +461,15 @@
             <w:pPr>
               <w:rPr>
                 <w:rFonts w:cs="Arial"/>
-              </w:rPr>
-            </w:pPr>
-            <w:r>
-              <w:rPr>
-                <w:rFonts w:cs="Arial"/>
-              </w:rPr>
-              <w:t>-</w:t>
+                <w:sz w:val="20"/>
+              </w:rPr>
+            </w:pPr>
+            <w:r>
+              <w:rPr>
+                <w:rFonts w:cs="Arial"/>
+                <w:sz w:val="20"/>
+              </w:rPr>
+              <w:t>SE_02_PPLAN_06</w:t>
             </w:r>
           </w:p>
         </w:tc>
@@ -482,6 +492,7 @@
               <w:jc w:val="center"/>
               <w:rPr>
                 <w:rFonts w:cs="Arial"/>
+                <w:sz w:val="20"/>
               </w:rPr>
             </w:pPr>
           </w:p>
@@ -505,11 +516,13 @@
               <w:jc w:val="center"/>
               <w:rPr>
                 <w:rFonts w:cs="Arial"/>
-              </w:rPr>
-            </w:pPr>
-            <w:r>
-              <w:rPr>
-                <w:rFonts w:cs="Arial"/>
+                <w:sz w:val="20"/>
+              </w:rPr>
+            </w:pPr>
+            <w:r>
+              <w:rPr>
+                <w:rFonts w:cs="Arial"/>
+                <w:sz w:val="20"/>
               </w:rPr>
               <w:t>Risk Analysis</w:t>
             </w:r>
@@ -534,11 +547,13 @@
               <w:jc w:val="center"/>
               <w:rPr>
                 <w:rFonts w:cs="Arial"/>
-              </w:rPr>
-            </w:pPr>
-            <w:r>
-              <w:rPr>
-                <w:rFonts w:cs="Arial"/>
+                <w:sz w:val="20"/>
+              </w:rPr>
+            </w:pPr>
+            <w:r>
+              <w:rPr>
+                <w:rFonts w:cs="Arial"/>
+                <w:sz w:val="20"/>
               </w:rPr>
               <w:t>2</w:t>
             </w:r>
@@ -568,11 +583,13 @@
               <w:jc w:val="center"/>
               <w:rPr>
                 <w:rFonts w:cs="Arial"/>
-              </w:rPr>
-            </w:pPr>
-            <w:r>
-              <w:rPr>
-                <w:rFonts w:cs="Arial"/>
+                <w:sz w:val="20"/>
+              </w:rPr>
+            </w:pPr>
+            <w:r>
+              <w:rPr>
+                <w:rFonts w:cs="Arial"/>
+                <w:sz w:val="20"/>
               </w:rPr>
               <w:t>21/10/14</w:t>
             </w:r>
@@ -597,11 +614,13 @@
             <w:pPr>
               <w:rPr>
                 <w:rFonts w:cs="Arial"/>
-              </w:rPr>
-            </w:pPr>
-            <w:r>
-              <w:rPr>
-                <w:rFonts w:cs="Arial"/>
+                <w:sz w:val="20"/>
+              </w:rPr>
+            </w:pPr>
+            <w:r>
+              <w:rPr>
+                <w:rFonts w:cs="Arial"/>
+                <w:sz w:val="20"/>
               </w:rPr>
               <w:t>-</w:t>
             </w:r>
@@ -626,12 +645,14 @@
               <w:jc w:val="center"/>
               <w:rPr>
                 <w:rFonts w:cs="Arial"/>
+                <w:sz w:val="20"/>
               </w:rPr>
             </w:pPr>
             <w:r>
               <w:rPr>
                 <w:rFonts w:ascii="Helvetica" w:hAnsi="Helvetica" w:cs="Helvetica"/>
                 <w:color w:val="333333"/>
+                <w:sz w:val="20"/>
                 <w:shd w:val="clear" w:color="auto" w:fill="FFFFFF"/>
               </w:rPr>
               <w:t>anw46</w:t>
@@ -657,11 +678,13 @@
               <w:jc w:val="center"/>
               <w:rPr>
                 <w:rFonts w:cs="Arial"/>
-              </w:rPr>
-            </w:pPr>
-            <w:r>
-              <w:rPr>
-                <w:rFonts w:cs="Arial"/>
+                <w:sz w:val="20"/>
+              </w:rPr>
+            </w:pPr>
+            <w:r>
+              <w:rPr>
+                <w:rFonts w:cs="Arial"/>
+                <w:sz w:val="20"/>
               </w:rPr>
               <w:t>Android Discussion</w:t>
             </w:r>
@@ -686,11 +709,13 @@
               <w:jc w:val="center"/>
               <w:rPr>
                 <w:rFonts w:cs="Arial"/>
-              </w:rPr>
-            </w:pPr>
-            <w:r>
-              <w:rPr>
-                <w:rFonts w:cs="Arial"/>
+                <w:sz w:val="20"/>
+              </w:rPr>
+            </w:pPr>
+            <w:r>
+              <w:rPr>
+                <w:rFonts w:cs="Arial"/>
+                <w:sz w:val="20"/>
               </w:rPr>
               <w:t>1</w:t>
             </w:r>
@@ -720,11 +745,13 @@
               <w:jc w:val="center"/>
               <w:rPr>
                 <w:rFonts w:cs="Arial"/>
-              </w:rPr>
-            </w:pPr>
-            <w:r>
-              <w:rPr>
-                <w:rFonts w:cs="Arial"/>
+                <w:sz w:val="20"/>
+              </w:rPr>
+            </w:pPr>
+            <w:r>
+              <w:rPr>
+                <w:rFonts w:cs="Arial"/>
+                <w:sz w:val="20"/>
               </w:rPr>
               <w:t>22/10/14</w:t>
             </w:r>
@@ -749,13 +776,15 @@
             <w:pPr>
               <w:rPr>
                 <w:rFonts w:cs="Arial"/>
-              </w:rPr>
-            </w:pPr>
-            <w:r>
-              <w:rPr>
-                <w:rFonts w:cs="Arial"/>
-              </w:rPr>
-              <w:t>-</w:t>
+                <w:sz w:val="20"/>
+              </w:rPr>
+            </w:pPr>
+            <w:r>
+              <w:rPr>
+                <w:rFonts w:cs="Arial"/>
+                <w:sz w:val="20"/>
+              </w:rPr>
+              <w:t>SE_02_PPLAN_06</w:t>
             </w:r>
             <w:bookmarkStart w:id="0" w:name="_GoBack"/>
             <w:bookmarkEnd w:id="0"/>
@@ -780,12 +809,14 @@
               <w:jc w:val="center"/>
               <w:rPr>
                 <w:rFonts w:cs="Arial"/>
+                <w:sz w:val="20"/>
               </w:rPr>
             </w:pPr>
             <w:r>
               <w:rPr>
                 <w:rFonts w:ascii="Helvetica" w:hAnsi="Helvetica" w:cs="Helvetica"/>
                 <w:color w:val="333333"/>
+                <w:sz w:val="20"/>
                 <w:shd w:val="clear" w:color="auto" w:fill="FFFFFF"/>
               </w:rPr>
               <w:t>anw46</w:t>
@@ -811,11 +842,13 @@
               <w:jc w:val="center"/>
               <w:rPr>
                 <w:rFonts w:cs="Arial"/>
-              </w:rPr>
-            </w:pPr>
-            <w:r>
-              <w:rPr>
-                <w:rFonts w:cs="Arial"/>
+                <w:sz w:val="20"/>
+              </w:rPr>
+            </w:pPr>
+            <w:r>
+              <w:rPr>
+                <w:rFonts w:cs="Arial"/>
+                <w:sz w:val="20"/>
               </w:rPr>
               <w:t xml:space="preserve">Risk Analysis </w:t>
             </w:r>
@@ -823,6 +856,7 @@
             <w:r>
               <w:rPr>
                 <w:rFonts w:cs="Arial"/>
+                <w:sz w:val="20"/>
               </w:rPr>
               <w:t>Writeup</w:t>
             </w:r>
@@ -848,11 +882,13 @@
               <w:jc w:val="center"/>
               <w:rPr>
                 <w:rFonts w:cs="Arial"/>
-              </w:rPr>
-            </w:pPr>
-            <w:r>
-              <w:rPr>
-                <w:rFonts w:cs="Arial"/>
+                <w:sz w:val="20"/>
+              </w:rPr>
+            </w:pPr>
+            <w:r>
+              <w:rPr>
+                <w:rFonts w:cs="Arial"/>
+                <w:sz w:val="20"/>
               </w:rPr>
               <w:t>3</w:t>
             </w:r>
@@ -882,11 +918,13 @@
               <w:jc w:val="center"/>
               <w:rPr>
                 <w:rFonts w:cs="Arial"/>
-              </w:rPr>
-            </w:pPr>
-            <w:r>
-              <w:rPr>
-                <w:rFonts w:cs="Arial"/>
+                <w:sz w:val="20"/>
+              </w:rPr>
+            </w:pPr>
+            <w:r>
+              <w:rPr>
+                <w:rFonts w:cs="Arial"/>
+                <w:sz w:val="20"/>
               </w:rPr>
               <w:t>27/10/14</w:t>
             </w:r>
@@ -911,13 +949,22 @@
             <w:pPr>
               <w:rPr>
                 <w:rFonts w:cs="Arial"/>
-              </w:rPr>
-            </w:pPr>
-            <w:r>
-              <w:rPr>
-                <w:rFonts w:cs="Arial"/>
-              </w:rPr>
-              <w:t>-</w:t>
+                <w:sz w:val="20"/>
+              </w:rPr>
+            </w:pPr>
+            <w:r>
+              <w:rPr>
+                <w:rFonts w:cs="Arial"/>
+                <w:sz w:val="20"/>
+              </w:rPr>
+              <w:t>SE_02_PPLAN_0</w:t>
+            </w:r>
+            <w:r>
+              <w:rPr>
+                <w:rFonts w:cs="Arial"/>
+                <w:sz w:val="20"/>
+              </w:rPr>
+              <w:t>0</w:t>
             </w:r>
           </w:p>
         </w:tc>
@@ -940,6 +987,7 @@
               <w:jc w:val="center"/>
               <w:rPr>
                 <w:rFonts w:cs="Arial"/>
+                <w:sz w:val="20"/>
               </w:rPr>
             </w:pPr>
           </w:p>
@@ -963,11 +1011,13 @@
               <w:jc w:val="center"/>
               <w:rPr>
                 <w:rFonts w:cs="Arial"/>
-              </w:rPr>
-            </w:pPr>
-            <w:r>
-              <w:rPr>
-                <w:rFonts w:cs="Arial"/>
+                <w:sz w:val="20"/>
+              </w:rPr>
+            </w:pPr>
+            <w:r>
+              <w:rPr>
+                <w:rFonts w:cs="Arial"/>
+                <w:sz w:val="20"/>
               </w:rPr>
               <w:t>Specification Review</w:t>
             </w:r>
@@ -992,11 +1042,13 @@
               <w:jc w:val="center"/>
               <w:rPr>
                 <w:rFonts w:cs="Arial"/>
-              </w:rPr>
-            </w:pPr>
-            <w:r>
-              <w:rPr>
-                <w:rFonts w:cs="Arial"/>
+                <w:sz w:val="20"/>
+              </w:rPr>
+            </w:pPr>
+            <w:r>
+              <w:rPr>
+                <w:rFonts w:cs="Arial"/>
+                <w:sz w:val="20"/>
               </w:rPr>
               <w:t>2</w:t>
             </w:r>
@@ -1026,11 +1078,13 @@
               <w:jc w:val="center"/>
               <w:rPr>
                 <w:rFonts w:cs="Arial"/>
-              </w:rPr>
-            </w:pPr>
-            <w:r>
-              <w:rPr>
-                <w:rFonts w:cs="Arial"/>
+                <w:sz w:val="20"/>
+              </w:rPr>
+            </w:pPr>
+            <w:r>
+              <w:rPr>
+                <w:rFonts w:cs="Arial"/>
+                <w:sz w:val="20"/>
               </w:rPr>
               <w:t>28/10/14</w:t>
             </w:r>
@@ -1055,13 +1109,22 @@
             <w:pPr>
               <w:rPr>
                 <w:rFonts w:cs="Arial"/>
-              </w:rPr>
-            </w:pPr>
-            <w:r>
-              <w:rPr>
-                <w:rFonts w:cs="Arial"/>
-              </w:rPr>
-              <w:t>-</w:t>
+                <w:sz w:val="20"/>
+              </w:rPr>
+            </w:pPr>
+            <w:r>
+              <w:rPr>
+                <w:rFonts w:cs="Arial"/>
+                <w:sz w:val="20"/>
+              </w:rPr>
+              <w:t>SE_02_PPLAN_0</w:t>
+            </w:r>
+            <w:r>
+              <w:rPr>
+                <w:rFonts w:cs="Arial"/>
+                <w:sz w:val="20"/>
+              </w:rPr>
+              <w:t>0</w:t>
             </w:r>
           </w:p>
         </w:tc>
@@ -1084,6 +1147,7 @@
               <w:jc w:val="center"/>
               <w:rPr>
                 <w:rFonts w:cs="Arial"/>
+                <w:sz w:val="20"/>
               </w:rPr>
             </w:pPr>
           </w:p>
@@ -1107,11 +1171,13 @@
               <w:jc w:val="center"/>
               <w:rPr>
                 <w:rFonts w:cs="Arial"/>
-              </w:rPr>
-            </w:pPr>
-            <w:r>
-              <w:rPr>
-                <w:rFonts w:cs="Arial"/>
+                <w:sz w:val="20"/>
+              </w:rPr>
+            </w:pPr>
+            <w:r>
+              <w:rPr>
+                <w:rFonts w:cs="Arial"/>
+                <w:sz w:val="20"/>
               </w:rPr>
               <w:t>Specification Rewrite</w:t>
             </w:r>
@@ -1136,11 +1202,13 @@
               <w:jc w:val="center"/>
               <w:rPr>
                 <w:rFonts w:cs="Arial"/>
-              </w:rPr>
-            </w:pPr>
-            <w:r>
-              <w:rPr>
-                <w:rFonts w:cs="Arial"/>
+                <w:sz w:val="20"/>
+              </w:rPr>
+            </w:pPr>
+            <w:r>
+              <w:rPr>
+                <w:rFonts w:cs="Arial"/>
+                <w:sz w:val="20"/>
               </w:rPr>
               <w:t>6</w:t>
             </w:r>
@@ -1170,8 +1238,16 @@
               <w:jc w:val="center"/>
               <w:rPr>
                 <w:rFonts w:cs="Arial"/>
-              </w:rPr>
-            </w:pPr>
+                <w:sz w:val="20"/>
+              </w:rPr>
+            </w:pPr>
+            <w:r>
+              <w:rPr>
+                <w:rFonts w:cs="Arial"/>
+                <w:sz w:val="20"/>
+              </w:rPr>
+              <w:t>05/11/14</w:t>
+            </w:r>
           </w:p>
         </w:tc>
         <w:tc>
@@ -1193,8 +1269,16 @@
             <w:pPr>
               <w:rPr>
                 <w:rFonts w:cs="Arial"/>
-              </w:rPr>
-            </w:pPr>
+                <w:sz w:val="20"/>
+              </w:rPr>
+            </w:pPr>
+            <w:r>
+              <w:rPr>
+                <w:rFonts w:cs="Arial"/>
+                <w:sz w:val="20"/>
+              </w:rPr>
+              <w:t>-</w:t>
+            </w:r>
           </w:p>
         </w:tc>
         <w:tc>
@@ -1216,6 +1300,7 @@
               <w:jc w:val="center"/>
               <w:rPr>
                 <w:rFonts w:cs="Arial"/>
+                <w:sz w:val="20"/>
               </w:rPr>
             </w:pPr>
           </w:p>
@@ -1239,8 +1324,16 @@
               <w:jc w:val="center"/>
               <w:rPr>
                 <w:rFonts w:cs="Arial"/>
-              </w:rPr>
-            </w:pPr>
+                <w:sz w:val="20"/>
+              </w:rPr>
+            </w:pPr>
+            <w:r>
+              <w:rPr>
+                <w:rFonts w:cs="Arial"/>
+                <w:sz w:val="20"/>
+              </w:rPr>
+              <w:t>Android Studio Experimentation and learning</w:t>
+            </w:r>
           </w:p>
         </w:tc>
         <w:tc>
@@ -1262,8 +1355,16 @@
               <w:jc w:val="center"/>
               <w:rPr>
                 <w:rFonts w:cs="Arial"/>
-              </w:rPr>
-            </w:pPr>
+                <w:sz w:val="20"/>
+              </w:rPr>
+            </w:pPr>
+            <w:r>
+              <w:rPr>
+                <w:rFonts w:cs="Arial"/>
+                <w:sz w:val="20"/>
+              </w:rPr>
+              <w:t>2</w:t>
+            </w:r>
           </w:p>
         </w:tc>
       </w:tr>
@@ -1290,8 +1391,16 @@
               <w:jc w:val="center"/>
               <w:rPr>
                 <w:rFonts w:cs="Arial"/>
-              </w:rPr>
-            </w:pPr>
+                <w:sz w:val="20"/>
+              </w:rPr>
+            </w:pPr>
+            <w:r>
+              <w:rPr>
+                <w:rFonts w:cs="Arial"/>
+                <w:sz w:val="20"/>
+              </w:rPr>
+              <w:t>10/11/14</w:t>
+            </w:r>
           </w:p>
         </w:tc>
         <w:tc>
@@ -1313,8 +1422,16 @@
             <w:pPr>
               <w:rPr>
                 <w:rFonts w:cs="Arial"/>
-              </w:rPr>
-            </w:pPr>
+                <w:sz w:val="20"/>
+              </w:rPr>
+            </w:pPr>
+            <w:r>
+              <w:rPr>
+                <w:rFonts w:cs="Arial"/>
+                <w:sz w:val="20"/>
+              </w:rPr>
+              <w:t>SE_02_DS_02</w:t>
+            </w:r>
           </w:p>
         </w:tc>
         <w:tc>
@@ -1336,8 +1453,16 @@
               <w:jc w:val="center"/>
               <w:rPr>
                 <w:rFonts w:cs="Arial"/>
-              </w:rPr>
-            </w:pPr>
+                <w:sz w:val="20"/>
+              </w:rPr>
+            </w:pPr>
+            <w:r>
+              <w:rPr>
+                <w:rFonts w:cs="Arial"/>
+                <w:sz w:val="20"/>
+              </w:rPr>
+              <w:t>acb12</w:t>
+            </w:r>
           </w:p>
         </w:tc>
         <w:tc>
@@ -1359,8 +1484,16 @@
               <w:jc w:val="center"/>
               <w:rPr>
                 <w:rFonts w:cs="Arial"/>
-              </w:rPr>
-            </w:pPr>
+                <w:sz w:val="20"/>
+              </w:rPr>
+            </w:pPr>
+            <w:r>
+              <w:rPr>
+                <w:rFonts w:cs="Arial"/>
+                <w:sz w:val="20"/>
+              </w:rPr>
+              <w:t>Android Interaction and MVC Diagram and Android mockups</w:t>
+            </w:r>
           </w:p>
         </w:tc>
         <w:tc>
@@ -1382,8 +1515,16 @@
               <w:jc w:val="center"/>
               <w:rPr>
                 <w:rFonts w:cs="Arial"/>
-              </w:rPr>
-            </w:pPr>
+                <w:sz w:val="20"/>
+              </w:rPr>
+            </w:pPr>
+            <w:r>
+              <w:rPr>
+                <w:rFonts w:cs="Arial"/>
+                <w:sz w:val="20"/>
+              </w:rPr>
+              <w:t>1</w:t>
+            </w:r>
           </w:p>
         </w:tc>
       </w:tr>
@@ -1410,6 +1551,7 @@
               <w:jc w:val="center"/>
               <w:rPr>
                 <w:rFonts w:cs="Arial"/>
+                <w:sz w:val="20"/>
               </w:rPr>
             </w:pPr>
           </w:p>
@@ -1433,6 +1575,7 @@
             <w:pPr>
               <w:rPr>
                 <w:rFonts w:cs="Arial"/>
+                <w:sz w:val="20"/>
               </w:rPr>
             </w:pPr>
           </w:p>
@@ -1456,6 +1599,7 @@
               <w:jc w:val="center"/>
               <w:rPr>
                 <w:rFonts w:cs="Arial"/>
+                <w:sz w:val="20"/>
               </w:rPr>
             </w:pPr>
           </w:p>
@@ -1479,6 +1623,7 @@
               <w:jc w:val="center"/>
               <w:rPr>
                 <w:rFonts w:cs="Arial"/>
+                <w:sz w:val="20"/>
               </w:rPr>
             </w:pPr>
           </w:p>
@@ -1502,6 +1647,7 @@
               <w:jc w:val="center"/>
               <w:rPr>
                 <w:rFonts w:cs="Arial"/>
+                <w:sz w:val="20"/>
               </w:rPr>
             </w:pPr>
           </w:p>
@@ -1530,6 +1676,7 @@
               <w:jc w:val="center"/>
               <w:rPr>
                 <w:rFonts w:cs="Arial"/>
+                <w:sz w:val="20"/>
               </w:rPr>
             </w:pPr>
           </w:p>
@@ -1553,6 +1700,7 @@
             <w:pPr>
               <w:rPr>
                 <w:rFonts w:cs="Arial"/>
+                <w:sz w:val="20"/>
               </w:rPr>
             </w:pPr>
           </w:p>
@@ -1576,6 +1724,7 @@
               <w:jc w:val="center"/>
               <w:rPr>
                 <w:rFonts w:cs="Arial"/>
+                <w:sz w:val="20"/>
               </w:rPr>
             </w:pPr>
           </w:p>
@@ -1599,6 +1748,7 @@
               <w:jc w:val="center"/>
               <w:rPr>
                 <w:rFonts w:cs="Arial"/>
+                <w:sz w:val="20"/>
               </w:rPr>
             </w:pPr>
           </w:p>
@@ -1622,6 +1772,7 @@
               <w:jc w:val="center"/>
               <w:rPr>
                 <w:rFonts w:cs="Arial"/>
+                <w:sz w:val="20"/>
               </w:rPr>
             </w:pPr>
           </w:p>
@@ -1650,6 +1801,7 @@
               <w:jc w:val="center"/>
               <w:rPr>
                 <w:rFonts w:cs="Arial"/>
+                <w:sz w:val="20"/>
               </w:rPr>
             </w:pPr>
             <w:bookmarkStart w:id="1" w:name="OLE_LINK6"/>
@@ -1675,6 +1827,7 @@
             <w:pPr>
               <w:rPr>
                 <w:rFonts w:cs="Arial"/>
+                <w:sz w:val="20"/>
               </w:rPr>
             </w:pPr>
           </w:p>
@@ -1698,6 +1851,7 @@
               <w:jc w:val="center"/>
               <w:rPr>
                 <w:rFonts w:cs="Arial"/>
+                <w:sz w:val="20"/>
               </w:rPr>
             </w:pPr>
           </w:p>
@@ -1721,6 +1875,7 @@
               <w:jc w:val="center"/>
               <w:rPr>
                 <w:rFonts w:cs="Arial"/>
+                <w:sz w:val="20"/>
               </w:rPr>
             </w:pPr>
           </w:p>
@@ -1744,6 +1899,7 @@
               <w:jc w:val="center"/>
               <w:rPr>
                 <w:rFonts w:cs="Arial"/>
+                <w:sz w:val="20"/>
               </w:rPr>
             </w:pPr>
           </w:p>
@@ -1772,6 +1928,7 @@
               <w:jc w:val="center"/>
               <w:rPr>
                 <w:rFonts w:cs="Arial"/>
+                <w:sz w:val="20"/>
               </w:rPr>
             </w:pPr>
             <w:bookmarkStart w:id="2" w:name="OLE_LINK5"/>
@@ -1797,6 +1954,7 @@
             <w:pPr>
               <w:rPr>
                 <w:rFonts w:cs="Arial"/>
+                <w:sz w:val="20"/>
               </w:rPr>
             </w:pPr>
           </w:p>
@@ -1820,6 +1978,7 @@
               <w:jc w:val="center"/>
               <w:rPr>
                 <w:rFonts w:cs="Arial"/>
+                <w:sz w:val="20"/>
               </w:rPr>
             </w:pPr>
           </w:p>
@@ -1843,6 +2002,7 @@
               <w:jc w:val="center"/>
               <w:rPr>
                 <w:rFonts w:cs="Arial"/>
+                <w:sz w:val="20"/>
               </w:rPr>
             </w:pPr>
           </w:p>
@@ -1866,6 +2026,7 @@
               <w:jc w:val="center"/>
               <w:rPr>
                 <w:rFonts w:cs="Arial"/>
+                <w:sz w:val="20"/>
               </w:rPr>
             </w:pPr>
           </w:p>
@@ -1894,6 +2055,7 @@
               <w:jc w:val="center"/>
               <w:rPr>
                 <w:rFonts w:cs="Arial"/>
+                <w:sz w:val="20"/>
               </w:rPr>
             </w:pPr>
           </w:p>
@@ -1917,6 +2079,7 @@
             <w:pPr>
               <w:rPr>
                 <w:rFonts w:cs="Arial"/>
+                <w:sz w:val="20"/>
               </w:rPr>
             </w:pPr>
           </w:p>
@@ -1940,6 +2103,7 @@
               <w:jc w:val="center"/>
               <w:rPr>
                 <w:rFonts w:cs="Arial"/>
+                <w:sz w:val="20"/>
               </w:rPr>
             </w:pPr>
           </w:p>
@@ -1963,6 +2127,7 @@
               <w:jc w:val="center"/>
               <w:rPr>
                 <w:rFonts w:cs="Arial"/>
+                <w:sz w:val="20"/>
               </w:rPr>
             </w:pPr>
           </w:p>
@@ -1986,6 +2151,7 @@
               <w:jc w:val="center"/>
               <w:rPr>
                 <w:rFonts w:cs="Arial"/>
+                <w:sz w:val="20"/>
               </w:rPr>
             </w:pPr>
           </w:p>
@@ -2015,6 +2181,7 @@
               <w:jc w:val="center"/>
               <w:rPr>
                 <w:rFonts w:cs="Arial"/>
+                <w:sz w:val="20"/>
               </w:rPr>
             </w:pPr>
           </w:p>
@@ -2039,6 +2206,7 @@
               <w:jc w:val="center"/>
               <w:rPr>
                 <w:rFonts w:cs="Arial"/>
+                <w:sz w:val="20"/>
               </w:rPr>
             </w:pPr>
           </w:p>
@@ -2062,6 +2230,7 @@
               <w:jc w:val="center"/>
               <w:rPr>
                 <w:rFonts w:cs="Arial"/>
+                <w:sz w:val="20"/>
               </w:rPr>
             </w:pPr>
           </w:p>
@@ -2085,6 +2254,7 @@
               <w:jc w:val="center"/>
               <w:rPr>
                 <w:rFonts w:cs="Arial"/>
+                <w:sz w:val="20"/>
               </w:rPr>
             </w:pPr>
           </w:p>
@@ -2108,6 +2278,7 @@
               <w:jc w:val="center"/>
               <w:rPr>
                 <w:rFonts w:cs="Arial"/>
+                <w:sz w:val="20"/>
               </w:rPr>
             </w:pPr>
           </w:p>
@@ -2136,6 +2307,7 @@
               <w:jc w:val="center"/>
               <w:rPr>
                 <w:rFonts w:cs="Arial"/>
+                <w:sz w:val="20"/>
               </w:rPr>
             </w:pPr>
             <w:bookmarkStart w:id="3" w:name="OLE_LINK4"/>
@@ -2162,6 +2334,7 @@
               <w:jc w:val="center"/>
               <w:rPr>
                 <w:rFonts w:cs="Arial"/>
+                <w:sz w:val="20"/>
               </w:rPr>
             </w:pPr>
           </w:p>
@@ -2184,6 +2357,7 @@
             <w:pPr>
               <w:rPr>
                 <w:rFonts w:cs="Arial"/>
+                <w:sz w:val="20"/>
               </w:rPr>
             </w:pPr>
           </w:p>
@@ -2206,6 +2380,7 @@
             <w:pPr>
               <w:rPr>
                 <w:rFonts w:cs="Arial"/>
+                <w:sz w:val="20"/>
               </w:rPr>
             </w:pPr>
           </w:p>
@@ -2229,6 +2404,7 @@
               <w:jc w:val="center"/>
               <w:rPr>
                 <w:rFonts w:cs="Arial"/>
+                <w:sz w:val="20"/>
               </w:rPr>
             </w:pPr>
           </w:p>
@@ -2257,6 +2433,7 @@
               <w:jc w:val="center"/>
               <w:rPr>
                 <w:rFonts w:cs="Arial"/>
+                <w:sz w:val="20"/>
               </w:rPr>
             </w:pPr>
           </w:p>
@@ -2281,11 +2458,13 @@
               <w:jc w:val="center"/>
               <w:rPr>
                 <w:rFonts w:cs="Arial"/>
-              </w:rPr>
-            </w:pPr>
-            <w:r>
-              <w:rPr>
-                <w:rFonts w:cs="Arial"/>
+                <w:sz w:val="20"/>
+              </w:rPr>
+            </w:pPr>
+            <w:r>
+              <w:rPr>
+                <w:rFonts w:cs="Arial"/>
+                <w:sz w:val="20"/>
               </w:rPr>
               <w:t xml:space="preserve"> </w:t>
             </w:r>
@@ -2310,6 +2489,7 @@
               <w:jc w:val="center"/>
               <w:rPr>
                 <w:rFonts w:cs="Arial"/>
+                <w:sz w:val="20"/>
               </w:rPr>
             </w:pPr>
           </w:p>
@@ -2332,6 +2512,7 @@
             <w:pPr>
               <w:rPr>
                 <w:rFonts w:cs="Arial"/>
+                <w:sz w:val="20"/>
               </w:rPr>
             </w:pPr>
           </w:p>
@@ -2354,6 +2535,7 @@
             <w:pPr>
               <w:rPr>
                 <w:rFonts w:cs="Arial"/>
+                <w:sz w:val="20"/>
               </w:rPr>
             </w:pPr>
           </w:p>
@@ -2382,6 +2564,7 @@
               <w:jc w:val="center"/>
               <w:rPr>
                 <w:rFonts w:cs="Arial"/>
+                <w:sz w:val="20"/>
               </w:rPr>
             </w:pPr>
           </w:p>
@@ -2406,6 +2589,7 @@
               <w:jc w:val="center"/>
               <w:rPr>
                 <w:rFonts w:cs="Arial"/>
+                <w:sz w:val="20"/>
               </w:rPr>
             </w:pPr>
           </w:p>
@@ -2429,6 +2613,7 @@
               <w:jc w:val="center"/>
               <w:rPr>
                 <w:rFonts w:cs="Arial"/>
+                <w:sz w:val="20"/>
               </w:rPr>
             </w:pPr>
           </w:p>
@@ -2452,6 +2637,7 @@
               <w:jc w:val="center"/>
               <w:rPr>
                 <w:rFonts w:cs="Arial"/>
+                <w:sz w:val="20"/>
               </w:rPr>
             </w:pPr>
           </w:p>
@@ -2475,6 +2661,7 @@
               <w:jc w:val="center"/>
               <w:rPr>
                 <w:rFonts w:cs="Arial"/>
+                <w:sz w:val="20"/>
               </w:rPr>
             </w:pPr>
           </w:p>
@@ -2503,6 +2690,7 @@
               <w:jc w:val="center"/>
               <w:rPr>
                 <w:rFonts w:cs="Arial"/>
+                <w:sz w:val="20"/>
               </w:rPr>
             </w:pPr>
           </w:p>
@@ -2527,6 +2715,7 @@
               <w:jc w:val="center"/>
               <w:rPr>
                 <w:rFonts w:cs="Arial"/>
+                <w:sz w:val="20"/>
               </w:rPr>
             </w:pPr>
           </w:p>
@@ -2550,6 +2739,7 @@
               <w:jc w:val="center"/>
               <w:rPr>
                 <w:rFonts w:cs="Arial"/>
+                <w:sz w:val="20"/>
               </w:rPr>
             </w:pPr>
           </w:p>
@@ -2573,6 +2763,7 @@
               <w:jc w:val="center"/>
               <w:rPr>
                 <w:rFonts w:cs="Arial"/>
+                <w:sz w:val="20"/>
               </w:rPr>
             </w:pPr>
           </w:p>
@@ -2596,6 +2787,7 @@
               <w:jc w:val="center"/>
               <w:rPr>
                 <w:rFonts w:cs="Arial"/>
+                <w:sz w:val="20"/>
               </w:rPr>
             </w:pPr>
           </w:p>
@@ -2624,6 +2816,7 @@
               <w:jc w:val="center"/>
               <w:rPr>
                 <w:rFonts w:cs="Arial"/>
+                <w:sz w:val="20"/>
               </w:rPr>
             </w:pPr>
             <w:bookmarkStart w:id="4" w:name="OLE_LINK1"/>
@@ -2650,6 +2843,7 @@
               <w:jc w:val="center"/>
               <w:rPr>
                 <w:rFonts w:cs="Arial"/>
+                <w:sz w:val="20"/>
               </w:rPr>
             </w:pPr>
           </w:p>
@@ -2673,6 +2867,7 @@
               <w:jc w:val="center"/>
               <w:rPr>
                 <w:rFonts w:cs="Arial"/>
+                <w:sz w:val="20"/>
               </w:rPr>
             </w:pPr>
           </w:p>
@@ -2696,6 +2891,7 @@
               <w:jc w:val="center"/>
               <w:rPr>
                 <w:rFonts w:cs="Arial"/>
+                <w:sz w:val="20"/>
               </w:rPr>
             </w:pPr>
           </w:p>
@@ -2719,6 +2915,7 @@
               <w:jc w:val="center"/>
               <w:rPr>
                 <w:rFonts w:cs="Arial"/>
+                <w:sz w:val="20"/>
               </w:rPr>
             </w:pPr>
           </w:p>
@@ -2744,6 +2941,7 @@
               <w:jc w:val="right"/>
               <w:rPr>
                 <w:rFonts w:cs="Arial"/>
+                <w:sz w:val="20"/>
               </w:rPr>
             </w:pPr>
           </w:p>
@@ -2764,6 +2962,7 @@
               <w:jc w:val="right"/>
               <w:rPr>
                 <w:rFonts w:cs="Arial"/>
+                <w:sz w:val="20"/>
               </w:rPr>
             </w:pPr>
           </w:p>
@@ -2787,7 +2986,7 @@
                 <w:rFonts w:cs="Arial"/>
                 <w:b/>
                 <w:bCs/>
-                <w:sz w:val="20"/>
+                <w:sz w:val="16"/>
               </w:rPr>
             </w:pPr>
             <w:r>
@@ -2795,7 +2994,7 @@
                 <w:rFonts w:cs="Arial"/>
                 <w:b/>
                 <w:bCs/>
-                <w:sz w:val="20"/>
+                <w:sz w:val="16"/>
               </w:rPr>
               <w:t xml:space="preserve"> TOTALS:</w:t>
             </w:r>
@@ -2820,6 +3019,7 @@
               <w:jc w:val="center"/>
               <w:rPr>
                 <w:rFonts w:cs="Arial"/>
+                <w:sz w:val="20"/>
               </w:rPr>
             </w:pPr>
           </w:p>
@@ -2843,19 +3043,56 @@
               <w:jc w:val="center"/>
               <w:rPr>
                 <w:rFonts w:cs="Arial"/>
-              </w:rPr>
-            </w:pPr>
-            <w:r>
-              <w:rPr>
-                <w:rFonts w:cs="Arial"/>
-              </w:rPr>
-              <w:t>6</w:t>
+                <w:sz w:val="20"/>
+              </w:rPr>
+            </w:pPr>
+            <w:r>
+              <w:rPr>
+                <w:rFonts w:cs="Arial"/>
+                <w:sz w:val="20"/>
+              </w:rPr>
+              <w:fldChar w:fldCharType="begin"/>
+            </w:r>
+            <w:r>
+              <w:rPr>
+                <w:rFonts w:cs="Arial"/>
+                <w:sz w:val="20"/>
+              </w:rPr>
+              <w:instrText xml:space="preserve"> =SUM(ABOVE) </w:instrText>
+            </w:r>
+            <w:r>
+              <w:rPr>
+                <w:rFonts w:cs="Arial"/>
+                <w:sz w:val="20"/>
+              </w:rPr>
+              <w:fldChar w:fldCharType="separate"/>
+            </w:r>
+            <w:r>
+              <w:rPr>
+                <w:rFonts w:cs="Arial"/>
+                <w:noProof/>
+                <w:sz w:val="20"/>
+              </w:rPr>
+              <w:t>17</w:t>
+            </w:r>
+            <w:r>
+              <w:rPr>
+                <w:rFonts w:cs="Arial"/>
+                <w:sz w:val="20"/>
+              </w:rPr>
+              <w:fldChar w:fldCharType="end"/>
             </w:r>
           </w:p>
         </w:tc>
       </w:tr>
     </w:tbl>
-    <w:p/>
+    <w:p>
+      <w:pPr>
+        <w:rPr>
+          <w:sz w:val="20"/>
+        </w:rPr>
+      </w:pPr>
+    </w:p>
     <w:p/>
     <w:p>
       <w:pPr>
@@ -3713,6 +3950,14 @@
 </file>
 
 <file path=customXml/item1.xml><?xml version="1.0" encoding="utf-8"?>
+<ct:contentTypeSchema xmlns:ct="http://schemas.microsoft.com/office/2006/metadata/contentType" xmlns:ma="http://schemas.microsoft.com/office/2006/metadata/properties/metaAttributes" ct:_="" ma:_="" ma:contentTypeName="TemplateFile" ma:contentTypeID="0x0101006EDDDB5EE6D98C44930B742096920B300400F5B6D36B3EF94B4E9A635CDF2A18F5B8" ma:contentTypeVersion="36" ma:contentTypeDescription="Create a new document." ma:contentTypeScope="" ma:versionID="e4a5fc713301fd121d9c49aa2472189d"/>
+</file>
+
+<file path=customXml/item2.xml><?xml version="1.0" encoding="utf-8"?>
+<p:properties xmlns:p="http://schemas.microsoft.com/office/2006/metadata/properties" xmlns:xsi="http://www.w3.org/2001/XMLSchema-instance" xmlns:pc="http://schemas.microsoft.com/office/infopath/2007/PartnerControls"/>
+</file>
+
+<file path=customXml/item3.xml><?xml version="1.0" encoding="utf-8"?>
 <?mso-contentType ?>
 <FormTemplates xmlns="http://schemas.microsoft.com/sharepoint/v3/contenttype/forms">
   <Display>DocumentLibraryForm</Display>
@@ -3721,22 +3966,15 @@
 </FormTemplates>
 </file>
 
-<file path=customXml/item2.xml><?xml version="1.0" encoding="utf-8"?>
-<p:properties xmlns:p="http://schemas.microsoft.com/office/2006/metadata/properties" xmlns:xsi="http://www.w3.org/2001/XMLSchema-instance" xmlns:pc="http://schemas.microsoft.com/office/infopath/2007/PartnerControls"/>
-</file>
-
-<file path=customXml/item3.xml><?xml version="1.0" encoding="utf-8"?>
-<ct:contentTypeSchema xmlns:ct="http://schemas.microsoft.com/office/2006/metadata/contentType" xmlns:ma="http://schemas.microsoft.com/office/2006/metadata/properties/metaAttributes" ct:_="" ma:_="" ma:contentTypeName="TemplateFile" ma:contentTypeID="0x0101006EDDDB5EE6D98C44930B742096920B300400F5B6D36B3EF94B4E9A635CDF2A18F5B8" ma:contentTypeVersion="36" ma:contentTypeDescription="Create a new document." ma:contentTypeScope="" ma:versionID="e4a5fc713301fd121d9c49aa2472189d"/>
-</file>
-
 <file path=customXml/item4.xml><?xml version="1.0" encoding="utf-8"?>
 <b:Sources xmlns:b="http://schemas.openxmlformats.org/officeDocument/2006/bibliography" xmlns="http://schemas.openxmlformats.org/officeDocument/2006/bibliography" SelectedStyle="\APA.XSL" StyleName="APA"/>
 </file>
 
 <file path=customXml/itemProps1.xml><?xml version="1.0" encoding="utf-8"?>
-<ds:datastoreItem xmlns:ds="http://schemas.openxmlformats.org/officeDocument/2006/customXml" ds:itemID="{860EA292-AF73-4E88-9332-895EE0FCFB80}">
+<ds:datastoreItem xmlns:ds="http://schemas.openxmlformats.org/officeDocument/2006/customXml" ds:itemID="{8F5EF353-18AE-40FD-BA21-5775639B7713}">
   <ds:schemaRefs>
-    <ds:schemaRef ds:uri="http://schemas.microsoft.com/sharepoint/v3/contenttype/forms"/>
+    <ds:schemaRef ds:uri="http://schemas.microsoft.com/office/2006/metadata/contentType"/>
+    <ds:schemaRef ds:uri="http://schemas.microsoft.com/office/2006/metadata/properties/metaAttributes"/>
   </ds:schemaRefs>
 </ds:datastoreItem>
 </file>
@@ -3751,16 +3989,15 @@
 </file>
 
 <file path=customXml/itemProps3.xml><?xml version="1.0" encoding="utf-8"?>
-<ds:datastoreItem xmlns:ds="http://schemas.openxmlformats.org/officeDocument/2006/customXml" ds:itemID="{8F5EF353-18AE-40FD-BA21-5775639B7713}">
+<ds:datastoreItem xmlns:ds="http://schemas.openxmlformats.org/officeDocument/2006/customXml" ds:itemID="{860EA292-AF73-4E88-9332-895EE0FCFB80}">
   <ds:schemaRefs>
-    <ds:schemaRef ds:uri="http://schemas.microsoft.com/office/2006/metadata/contentType"/>
-    <ds:schemaRef ds:uri="http://schemas.microsoft.com/office/2006/metadata/properties/metaAttributes"/>
+    <ds:schemaRef ds:uri="http://schemas.microsoft.com/sharepoint/v3/contenttype/forms"/>
   </ds:schemaRefs>
 </ds:datastoreItem>
 </file>
 
 <file path=customXml/itemProps4.xml><?xml version="1.0" encoding="utf-8"?>
-<ds:datastoreItem xmlns:ds="http://schemas.openxmlformats.org/officeDocument/2006/customXml" ds:itemID="{662E28CD-A8D8-45F4-A50B-F414FB5D8825}">
+<ds:datastoreItem xmlns:ds="http://schemas.openxmlformats.org/officeDocument/2006/customXml" ds:itemID="{EECA10D3-A039-4F73-834C-5FA66BB77033}">
   <ds:schemaRefs>
     <ds:schemaRef ds:uri="http://schemas.openxmlformats.org/officeDocument/2006/bibliography"/>
   </ds:schemaRefs>

</xml_diff>

<commit_message>
did some work on the train back to aber... Worked on the android interfaces a bit. updated my timesheet
</commit_message>
<xml_diff>
--- a/docs/timesheet/nid21.docx
+++ b/docs/timesheet/nid21.docx
@@ -67,7 +67,7 @@
         <w:rPr>
           <w:noProof/>
         </w:rPr>
-        <w:t>Tuesday, November 11, 2014</w:t>
+        <w:t>Sunday, November 16, 2014</w:t>
       </w:r>
       <w:r>
         <w:fldChar w:fldCharType="end"/>
@@ -168,21 +168,7 @@
         <w:rPr>
           <w:rFonts w:cs="Arial"/>
         </w:rPr>
-        <w:t xml:space="preserve">  </w:t>
-      </w:r>
-      <w:proofErr w:type="spellStart"/>
-      <w:r>
-        <w:rPr>
-          <w:rFonts w:cs="Arial"/>
-        </w:rPr>
-        <w:t>Xander</w:t>
-      </w:r>
-      <w:proofErr w:type="spellEnd"/>
-      <w:r>
-        <w:rPr>
-          <w:rFonts w:cs="Arial"/>
-        </w:rPr>
-        <w:t xml:space="preserve"> Barnes</w:t>
+        <w:t xml:space="preserve">  Xander Barnes</w:t>
       </w:r>
       <w:r>
         <w:rPr>
@@ -216,6 +202,7 @@
           <w:insideH w:val="single" w:sz="4" w:space="0" w:color="00000A"/>
           <w:insideV w:val="single" w:sz="4" w:space="0" w:color="00000A"/>
         </w:tblBorders>
+        <w:tblLayout w:type="fixed"/>
         <w:tblCellMar>
           <w:top w:w="72" w:type="dxa"/>
           <w:left w:w="216" w:type="dxa"/>
@@ -225,12 +212,13 @@
         <w:tblLook w:val="04A0"/>
       </w:tblPr>
       <w:tblGrid>
-        <w:gridCol w:w="1800"/>
-        <w:gridCol w:w="889"/>
-        <w:gridCol w:w="1257"/>
-        <w:gridCol w:w="1755"/>
-        <w:gridCol w:w="4010"/>
-        <w:gridCol w:w="1521"/>
+        <w:gridCol w:w="1323"/>
+        <w:gridCol w:w="2134"/>
+        <w:gridCol w:w="1160"/>
+        <w:gridCol w:w="833"/>
+        <w:gridCol w:w="4237"/>
+        <w:gridCol w:w="452"/>
+        <w:gridCol w:w="1093"/>
       </w:tblGrid>
       <w:tr>
         <w:trPr>
@@ -238,7 +226,7 @@
         </w:trPr>
         <w:tc>
           <w:tcPr>
-            <w:tcW w:w="1835" w:type="dxa"/>
+            <w:tcW w:w="1323" w:type="dxa"/>
             <w:tcBorders>
               <w:top w:val="single" w:sz="12" w:space="0" w:color="00000A"/>
               <w:left w:val="single" w:sz="4" w:space="0" w:color="00000A"/>
@@ -273,8 +261,7 @@
         </w:tc>
         <w:tc>
           <w:tcPr>
-            <w:tcW w:w="1799" w:type="dxa"/>
-            <w:gridSpan w:val="2"/>
+            <w:tcW w:w="2134" w:type="dxa"/>
             <w:tcBorders>
               <w:top w:val="single" w:sz="12" w:space="0" w:color="00000A"/>
               <w:left w:val="single" w:sz="4" w:space="0" w:color="00000A"/>
@@ -309,7 +296,7 @@
         </w:tc>
         <w:tc>
           <w:tcPr>
-            <w:tcW w:w="1799" w:type="dxa"/>
+            <w:tcW w:w="1160" w:type="dxa"/>
             <w:tcBorders>
               <w:top w:val="single" w:sz="12" w:space="0" w:color="00000A"/>
               <w:left w:val="single" w:sz="4" w:space="0" w:color="00000A"/>
@@ -344,7 +331,8 @@
         </w:tc>
         <w:tc>
           <w:tcPr>
-            <w:tcW w:w="4139" w:type="dxa"/>
+            <w:tcW w:w="5522" w:type="dxa"/>
+            <w:gridSpan w:val="3"/>
             <w:tcBorders>
               <w:top w:val="single" w:sz="12" w:space="0" w:color="00000A"/>
               <w:left w:val="single" w:sz="4" w:space="0" w:color="00000A"/>
@@ -373,7 +361,7 @@
         </w:tc>
         <w:tc>
           <w:tcPr>
-            <w:tcW w:w="1559" w:type="dxa"/>
+            <w:tcW w:w="1093" w:type="dxa"/>
             <w:tcBorders>
               <w:top w:val="single" w:sz="12" w:space="0" w:color="00000A"/>
               <w:left w:val="single" w:sz="4" w:space="0" w:color="00000A"/>
@@ -413,7 +401,7 @@
         </w:trPr>
         <w:tc>
           <w:tcPr>
-            <w:tcW w:w="1835" w:type="dxa"/>
+            <w:tcW w:w="1323" w:type="dxa"/>
             <w:tcBorders>
               <w:top w:val="single" w:sz="4" w:space="0" w:color="00000A"/>
               <w:left w:val="single" w:sz="4" w:space="0" w:color="00000A"/>
@@ -444,8 +432,7 @@
         </w:tc>
         <w:tc>
           <w:tcPr>
-            <w:tcW w:w="1799" w:type="dxa"/>
-            <w:gridSpan w:val="2"/>
+            <w:tcW w:w="2134" w:type="dxa"/>
             <w:tcBorders>
               <w:top w:val="single" w:sz="4" w:space="0" w:color="00000A"/>
               <w:left w:val="single" w:sz="4" w:space="0" w:color="00000A"/>
@@ -475,31 +462,32 @@
         </w:tc>
         <w:tc>
           <w:tcPr>
-            <w:tcW w:w="1799" w:type="dxa"/>
-            <w:tcBorders>
-              <w:top w:val="single" w:sz="4" w:space="0" w:color="00000A"/>
-              <w:left w:val="single" w:sz="4" w:space="0" w:color="00000A"/>
-              <w:bottom w:val="single" w:sz="4" w:space="0" w:color="00000A"/>
-              <w:right w:val="single" w:sz="4" w:space="0" w:color="00000A"/>
-            </w:tcBorders>
-            <w:shd w:val="clear" w:color="auto" w:fill="auto"/>
-            <w:tcMar>
-              <w:left w:w="216" w:type="dxa"/>
-            </w:tcMar>
-          </w:tcPr>
-          <w:p>
-            <w:pPr>
-              <w:jc w:val="center"/>
-              <w:rPr>
-                <w:rFonts w:cs="Arial"/>
-                <w:sz w:val="20"/>
-              </w:rPr>
-            </w:pPr>
-          </w:p>
-        </w:tc>
-        <w:tc>
-          <w:tcPr>
-            <w:tcW w:w="4139" w:type="dxa"/>
+            <w:tcW w:w="1160" w:type="dxa"/>
+            <w:tcBorders>
+              <w:top w:val="single" w:sz="4" w:space="0" w:color="00000A"/>
+              <w:left w:val="single" w:sz="4" w:space="0" w:color="00000A"/>
+              <w:bottom w:val="single" w:sz="4" w:space="0" w:color="00000A"/>
+              <w:right w:val="single" w:sz="4" w:space="0" w:color="00000A"/>
+            </w:tcBorders>
+            <w:shd w:val="clear" w:color="auto" w:fill="auto"/>
+            <w:tcMar>
+              <w:left w:w="216" w:type="dxa"/>
+            </w:tcMar>
+          </w:tcPr>
+          <w:p>
+            <w:pPr>
+              <w:jc w:val="center"/>
+              <w:rPr>
+                <w:rFonts w:cs="Arial"/>
+                <w:sz w:val="20"/>
+              </w:rPr>
+            </w:pPr>
+          </w:p>
+        </w:tc>
+        <w:tc>
+          <w:tcPr>
+            <w:tcW w:w="5522" w:type="dxa"/>
+            <w:gridSpan w:val="3"/>
             <w:tcBorders>
               <w:top w:val="single" w:sz="4" w:space="0" w:color="00000A"/>
               <w:left w:val="single" w:sz="4" w:space="0" w:color="00000A"/>
@@ -530,7 +518,7 @@
         </w:tc>
         <w:tc>
           <w:tcPr>
-            <w:tcW w:w="1559" w:type="dxa"/>
+            <w:tcW w:w="1093" w:type="dxa"/>
             <w:tcBorders>
               <w:top w:val="single" w:sz="4" w:space="0" w:color="00000A"/>
               <w:left w:val="single" w:sz="4" w:space="0" w:color="00000A"/>
@@ -566,7 +554,7 @@
         </w:trPr>
         <w:tc>
           <w:tcPr>
-            <w:tcW w:w="1835" w:type="dxa"/>
+            <w:tcW w:w="1323" w:type="dxa"/>
             <w:tcBorders>
               <w:top w:val="single" w:sz="4" w:space="0" w:color="00000A"/>
               <w:left w:val="single" w:sz="4" w:space="0" w:color="00000A"/>
@@ -597,8 +585,7 @@
         </w:tc>
         <w:tc>
           <w:tcPr>
-            <w:tcW w:w="1799" w:type="dxa"/>
-            <w:gridSpan w:val="2"/>
+            <w:tcW w:w="2134" w:type="dxa"/>
             <w:tcBorders>
               <w:top w:val="single" w:sz="4" w:space="0" w:color="00000A"/>
               <w:left w:val="single" w:sz="4" w:space="0" w:color="00000A"/>
@@ -628,7 +615,7 @@
         </w:tc>
         <w:tc>
           <w:tcPr>
-            <w:tcW w:w="1799" w:type="dxa"/>
+            <w:tcW w:w="1160" w:type="dxa"/>
             <w:tcBorders>
               <w:top w:val="single" w:sz="4" w:space="0" w:color="00000A"/>
               <w:left w:val="single" w:sz="4" w:space="0" w:color="00000A"/>
@@ -661,7 +648,8 @@
         </w:tc>
         <w:tc>
           <w:tcPr>
-            <w:tcW w:w="4139" w:type="dxa"/>
+            <w:tcW w:w="5522" w:type="dxa"/>
+            <w:gridSpan w:val="3"/>
             <w:tcBorders>
               <w:top w:val="single" w:sz="4" w:space="0" w:color="00000A"/>
               <w:left w:val="single" w:sz="4" w:space="0" w:color="00000A"/>
@@ -692,7 +680,7 @@
         </w:tc>
         <w:tc>
           <w:tcPr>
-            <w:tcW w:w="1559" w:type="dxa"/>
+            <w:tcW w:w="1093" w:type="dxa"/>
             <w:tcBorders>
               <w:top w:val="single" w:sz="4" w:space="0" w:color="00000A"/>
               <w:left w:val="single" w:sz="4" w:space="0" w:color="00000A"/>
@@ -728,7 +716,7 @@
         </w:trPr>
         <w:tc>
           <w:tcPr>
-            <w:tcW w:w="1835" w:type="dxa"/>
+            <w:tcW w:w="1323" w:type="dxa"/>
             <w:tcBorders>
               <w:top w:val="single" w:sz="4" w:space="0" w:color="00000A"/>
               <w:left w:val="single" w:sz="4" w:space="0" w:color="00000A"/>
@@ -759,8 +747,7 @@
         </w:tc>
         <w:tc>
           <w:tcPr>
-            <w:tcW w:w="1799" w:type="dxa"/>
-            <w:gridSpan w:val="2"/>
+            <w:tcW w:w="2134" w:type="dxa"/>
             <w:tcBorders>
               <w:top w:val="single" w:sz="4" w:space="0" w:color="00000A"/>
               <w:left w:val="single" w:sz="4" w:space="0" w:color="00000A"/>
@@ -792,7 +779,7 @@
         </w:tc>
         <w:tc>
           <w:tcPr>
-            <w:tcW w:w="1799" w:type="dxa"/>
+            <w:tcW w:w="1160" w:type="dxa"/>
             <w:tcBorders>
               <w:top w:val="single" w:sz="4" w:space="0" w:color="00000A"/>
               <w:left w:val="single" w:sz="4" w:space="0" w:color="00000A"/>
@@ -825,47 +812,39 @@
         </w:tc>
         <w:tc>
           <w:tcPr>
-            <w:tcW w:w="4139" w:type="dxa"/>
-            <w:tcBorders>
-              <w:top w:val="single" w:sz="4" w:space="0" w:color="00000A"/>
-              <w:left w:val="single" w:sz="4" w:space="0" w:color="00000A"/>
-              <w:bottom w:val="single" w:sz="4" w:space="0" w:color="00000A"/>
-              <w:right w:val="single" w:sz="4" w:space="0" w:color="00000A"/>
-            </w:tcBorders>
-            <w:shd w:val="clear" w:color="auto" w:fill="auto"/>
-            <w:tcMar>
-              <w:left w:w="216" w:type="dxa"/>
-            </w:tcMar>
-          </w:tcPr>
-          <w:p>
-            <w:pPr>
-              <w:jc w:val="center"/>
-              <w:rPr>
-                <w:rFonts w:cs="Arial"/>
-                <w:sz w:val="20"/>
-              </w:rPr>
-            </w:pPr>
-            <w:r>
-              <w:rPr>
-                <w:rFonts w:cs="Arial"/>
-                <w:sz w:val="20"/>
-              </w:rPr>
-              <w:t xml:space="preserve">Risk Analysis </w:t>
-            </w:r>
-            <w:proofErr w:type="spellStart"/>
-            <w:r>
-              <w:rPr>
-                <w:rFonts w:cs="Arial"/>
-                <w:sz w:val="20"/>
-              </w:rPr>
-              <w:t>Writeup</w:t>
-            </w:r>
-            <w:proofErr w:type="spellEnd"/>
-          </w:p>
-        </w:tc>
-        <w:tc>
-          <w:tcPr>
-            <w:tcW w:w="1559" w:type="dxa"/>
+            <w:tcW w:w="5522" w:type="dxa"/>
+            <w:gridSpan w:val="3"/>
+            <w:tcBorders>
+              <w:top w:val="single" w:sz="4" w:space="0" w:color="00000A"/>
+              <w:left w:val="single" w:sz="4" w:space="0" w:color="00000A"/>
+              <w:bottom w:val="single" w:sz="4" w:space="0" w:color="00000A"/>
+              <w:right w:val="single" w:sz="4" w:space="0" w:color="00000A"/>
+            </w:tcBorders>
+            <w:shd w:val="clear" w:color="auto" w:fill="auto"/>
+            <w:tcMar>
+              <w:left w:w="216" w:type="dxa"/>
+            </w:tcMar>
+          </w:tcPr>
+          <w:p>
+            <w:pPr>
+              <w:jc w:val="center"/>
+              <w:rPr>
+                <w:rFonts w:cs="Arial"/>
+                <w:sz w:val="20"/>
+              </w:rPr>
+            </w:pPr>
+            <w:r>
+              <w:rPr>
+                <w:rFonts w:cs="Arial"/>
+                <w:sz w:val="20"/>
+              </w:rPr>
+              <w:t>Risk Analysis Writeup</w:t>
+            </w:r>
+          </w:p>
+        </w:tc>
+        <w:tc>
+          <w:tcPr>
+            <w:tcW w:w="1093" w:type="dxa"/>
             <w:tcBorders>
               <w:top w:val="single" w:sz="4" w:space="0" w:color="00000A"/>
               <w:left w:val="single" w:sz="4" w:space="0" w:color="00000A"/>
@@ -901,7 +880,7 @@
         </w:trPr>
         <w:tc>
           <w:tcPr>
-            <w:tcW w:w="1835" w:type="dxa"/>
+            <w:tcW w:w="1323" w:type="dxa"/>
             <w:tcBorders>
               <w:top w:val="single" w:sz="4" w:space="0" w:color="00000A"/>
               <w:left w:val="single" w:sz="4" w:space="0" w:color="00000A"/>
@@ -932,8 +911,7 @@
         </w:tc>
         <w:tc>
           <w:tcPr>
-            <w:tcW w:w="1799" w:type="dxa"/>
-            <w:gridSpan w:val="2"/>
+            <w:tcW w:w="2134" w:type="dxa"/>
             <w:tcBorders>
               <w:top w:val="single" w:sz="4" w:space="0" w:color="00000A"/>
               <w:left w:val="single" w:sz="4" w:space="0" w:color="00000A"/>
@@ -970,31 +948,32 @@
         </w:tc>
         <w:tc>
           <w:tcPr>
-            <w:tcW w:w="1799" w:type="dxa"/>
-            <w:tcBorders>
-              <w:top w:val="single" w:sz="4" w:space="0" w:color="00000A"/>
-              <w:left w:val="single" w:sz="4" w:space="0" w:color="00000A"/>
-              <w:bottom w:val="single" w:sz="4" w:space="0" w:color="00000A"/>
-              <w:right w:val="single" w:sz="4" w:space="0" w:color="00000A"/>
-            </w:tcBorders>
-            <w:shd w:val="clear" w:color="auto" w:fill="auto"/>
-            <w:tcMar>
-              <w:left w:w="216" w:type="dxa"/>
-            </w:tcMar>
-          </w:tcPr>
-          <w:p>
-            <w:pPr>
-              <w:jc w:val="center"/>
-              <w:rPr>
-                <w:rFonts w:cs="Arial"/>
-                <w:sz w:val="20"/>
-              </w:rPr>
-            </w:pPr>
-          </w:p>
-        </w:tc>
-        <w:tc>
-          <w:tcPr>
-            <w:tcW w:w="4139" w:type="dxa"/>
+            <w:tcW w:w="1160" w:type="dxa"/>
+            <w:tcBorders>
+              <w:top w:val="single" w:sz="4" w:space="0" w:color="00000A"/>
+              <w:left w:val="single" w:sz="4" w:space="0" w:color="00000A"/>
+              <w:bottom w:val="single" w:sz="4" w:space="0" w:color="00000A"/>
+              <w:right w:val="single" w:sz="4" w:space="0" w:color="00000A"/>
+            </w:tcBorders>
+            <w:shd w:val="clear" w:color="auto" w:fill="auto"/>
+            <w:tcMar>
+              <w:left w:w="216" w:type="dxa"/>
+            </w:tcMar>
+          </w:tcPr>
+          <w:p>
+            <w:pPr>
+              <w:jc w:val="center"/>
+              <w:rPr>
+                <w:rFonts w:cs="Arial"/>
+                <w:sz w:val="20"/>
+              </w:rPr>
+            </w:pPr>
+          </w:p>
+        </w:tc>
+        <w:tc>
+          <w:tcPr>
+            <w:tcW w:w="5522" w:type="dxa"/>
+            <w:gridSpan w:val="3"/>
             <w:tcBorders>
               <w:top w:val="single" w:sz="4" w:space="0" w:color="00000A"/>
               <w:left w:val="single" w:sz="4" w:space="0" w:color="00000A"/>
@@ -1025,7 +1004,7 @@
         </w:tc>
         <w:tc>
           <w:tcPr>
-            <w:tcW w:w="1559" w:type="dxa"/>
+            <w:tcW w:w="1093" w:type="dxa"/>
             <w:tcBorders>
               <w:top w:val="single" w:sz="4" w:space="0" w:color="00000A"/>
               <w:left w:val="single" w:sz="4" w:space="0" w:color="00000A"/>
@@ -1061,7 +1040,7 @@
         </w:trPr>
         <w:tc>
           <w:tcPr>
-            <w:tcW w:w="1835" w:type="dxa"/>
+            <w:tcW w:w="1323" w:type="dxa"/>
             <w:tcBorders>
               <w:top w:val="single" w:sz="4" w:space="0" w:color="00000A"/>
               <w:left w:val="single" w:sz="4" w:space="0" w:color="00000A"/>
@@ -1092,8 +1071,7 @@
         </w:tc>
         <w:tc>
           <w:tcPr>
-            <w:tcW w:w="1799" w:type="dxa"/>
-            <w:gridSpan w:val="2"/>
+            <w:tcW w:w="2134" w:type="dxa"/>
             <w:tcBorders>
               <w:top w:val="single" w:sz="4" w:space="0" w:color="00000A"/>
               <w:left w:val="single" w:sz="4" w:space="0" w:color="00000A"/>
@@ -1130,31 +1108,32 @@
         </w:tc>
         <w:tc>
           <w:tcPr>
-            <w:tcW w:w="1799" w:type="dxa"/>
-            <w:tcBorders>
-              <w:top w:val="single" w:sz="4" w:space="0" w:color="00000A"/>
-              <w:left w:val="single" w:sz="4" w:space="0" w:color="00000A"/>
-              <w:bottom w:val="single" w:sz="4" w:space="0" w:color="00000A"/>
-              <w:right w:val="single" w:sz="4" w:space="0" w:color="00000A"/>
-            </w:tcBorders>
-            <w:shd w:val="clear" w:color="auto" w:fill="auto"/>
-            <w:tcMar>
-              <w:left w:w="216" w:type="dxa"/>
-            </w:tcMar>
-          </w:tcPr>
-          <w:p>
-            <w:pPr>
-              <w:jc w:val="center"/>
-              <w:rPr>
-                <w:rFonts w:cs="Arial"/>
-                <w:sz w:val="20"/>
-              </w:rPr>
-            </w:pPr>
-          </w:p>
-        </w:tc>
-        <w:tc>
-          <w:tcPr>
-            <w:tcW w:w="4139" w:type="dxa"/>
+            <w:tcW w:w="1160" w:type="dxa"/>
+            <w:tcBorders>
+              <w:top w:val="single" w:sz="4" w:space="0" w:color="00000A"/>
+              <w:left w:val="single" w:sz="4" w:space="0" w:color="00000A"/>
+              <w:bottom w:val="single" w:sz="4" w:space="0" w:color="00000A"/>
+              <w:right w:val="single" w:sz="4" w:space="0" w:color="00000A"/>
+            </w:tcBorders>
+            <w:shd w:val="clear" w:color="auto" w:fill="auto"/>
+            <w:tcMar>
+              <w:left w:w="216" w:type="dxa"/>
+            </w:tcMar>
+          </w:tcPr>
+          <w:p>
+            <w:pPr>
+              <w:jc w:val="center"/>
+              <w:rPr>
+                <w:rFonts w:cs="Arial"/>
+                <w:sz w:val="20"/>
+              </w:rPr>
+            </w:pPr>
+          </w:p>
+        </w:tc>
+        <w:tc>
+          <w:tcPr>
+            <w:tcW w:w="5522" w:type="dxa"/>
+            <w:gridSpan w:val="3"/>
             <w:tcBorders>
               <w:top w:val="single" w:sz="4" w:space="0" w:color="00000A"/>
               <w:left w:val="single" w:sz="4" w:space="0" w:color="00000A"/>
@@ -1185,7 +1164,7 @@
         </w:tc>
         <w:tc>
           <w:tcPr>
-            <w:tcW w:w="1559" w:type="dxa"/>
+            <w:tcW w:w="1093" w:type="dxa"/>
             <w:tcBorders>
               <w:top w:val="single" w:sz="4" w:space="0" w:color="00000A"/>
               <w:left w:val="single" w:sz="4" w:space="0" w:color="00000A"/>
@@ -1221,7 +1200,7 @@
         </w:trPr>
         <w:tc>
           <w:tcPr>
-            <w:tcW w:w="1835" w:type="dxa"/>
+            <w:tcW w:w="1323" w:type="dxa"/>
             <w:tcBorders>
               <w:top w:val="single" w:sz="4" w:space="0" w:color="00000A"/>
               <w:left w:val="single" w:sz="4" w:space="0" w:color="00000A"/>
@@ -1252,8 +1231,7 @@
         </w:tc>
         <w:tc>
           <w:tcPr>
-            <w:tcW w:w="1799" w:type="dxa"/>
-            <w:gridSpan w:val="2"/>
+            <w:tcW w:w="2134" w:type="dxa"/>
             <w:tcBorders>
               <w:top w:val="single" w:sz="4" w:space="0" w:color="00000A"/>
               <w:left w:val="single" w:sz="4" w:space="0" w:color="00000A"/>
@@ -1283,31 +1261,32 @@
         </w:tc>
         <w:tc>
           <w:tcPr>
-            <w:tcW w:w="1799" w:type="dxa"/>
-            <w:tcBorders>
-              <w:top w:val="single" w:sz="4" w:space="0" w:color="00000A"/>
-              <w:left w:val="single" w:sz="4" w:space="0" w:color="00000A"/>
-              <w:bottom w:val="single" w:sz="4" w:space="0" w:color="00000A"/>
-              <w:right w:val="single" w:sz="4" w:space="0" w:color="00000A"/>
-            </w:tcBorders>
-            <w:shd w:val="clear" w:color="auto" w:fill="auto"/>
-            <w:tcMar>
-              <w:left w:w="216" w:type="dxa"/>
-            </w:tcMar>
-          </w:tcPr>
-          <w:p>
-            <w:pPr>
-              <w:jc w:val="center"/>
-              <w:rPr>
-                <w:rFonts w:cs="Arial"/>
-                <w:sz w:val="20"/>
-              </w:rPr>
-            </w:pPr>
-          </w:p>
-        </w:tc>
-        <w:tc>
-          <w:tcPr>
-            <w:tcW w:w="4139" w:type="dxa"/>
+            <w:tcW w:w="1160" w:type="dxa"/>
+            <w:tcBorders>
+              <w:top w:val="single" w:sz="4" w:space="0" w:color="00000A"/>
+              <w:left w:val="single" w:sz="4" w:space="0" w:color="00000A"/>
+              <w:bottom w:val="single" w:sz="4" w:space="0" w:color="00000A"/>
+              <w:right w:val="single" w:sz="4" w:space="0" w:color="00000A"/>
+            </w:tcBorders>
+            <w:shd w:val="clear" w:color="auto" w:fill="auto"/>
+            <w:tcMar>
+              <w:left w:w="216" w:type="dxa"/>
+            </w:tcMar>
+          </w:tcPr>
+          <w:p>
+            <w:pPr>
+              <w:jc w:val="center"/>
+              <w:rPr>
+                <w:rFonts w:cs="Arial"/>
+                <w:sz w:val="20"/>
+              </w:rPr>
+            </w:pPr>
+          </w:p>
+        </w:tc>
+        <w:tc>
+          <w:tcPr>
+            <w:tcW w:w="5522" w:type="dxa"/>
+            <w:gridSpan w:val="3"/>
             <w:tcBorders>
               <w:top w:val="single" w:sz="4" w:space="0" w:color="00000A"/>
               <w:left w:val="single" w:sz="4" w:space="0" w:color="00000A"/>
@@ -1338,7 +1317,7 @@
         </w:tc>
         <w:tc>
           <w:tcPr>
-            <w:tcW w:w="1559" w:type="dxa"/>
+            <w:tcW w:w="1093" w:type="dxa"/>
             <w:tcBorders>
               <w:top w:val="single" w:sz="4" w:space="0" w:color="00000A"/>
               <w:left w:val="single" w:sz="4" w:space="0" w:color="00000A"/>
@@ -1374,7 +1353,7 @@
         </w:trPr>
         <w:tc>
           <w:tcPr>
-            <w:tcW w:w="1835" w:type="dxa"/>
+            <w:tcW w:w="1323" w:type="dxa"/>
             <w:tcBorders>
               <w:top w:val="single" w:sz="4" w:space="0" w:color="00000A"/>
               <w:left w:val="single" w:sz="4" w:space="0" w:color="00000A"/>
@@ -1405,8 +1384,7 @@
         </w:tc>
         <w:tc>
           <w:tcPr>
-            <w:tcW w:w="1799" w:type="dxa"/>
-            <w:gridSpan w:val="2"/>
+            <w:tcW w:w="2134" w:type="dxa"/>
             <w:tcBorders>
               <w:top w:val="single" w:sz="4" w:space="0" w:color="00000A"/>
               <w:left w:val="single" w:sz="4" w:space="0" w:color="00000A"/>
@@ -1436,7 +1414,7 @@
         </w:tc>
         <w:tc>
           <w:tcPr>
-            <w:tcW w:w="1799" w:type="dxa"/>
+            <w:tcW w:w="1160" w:type="dxa"/>
             <w:tcBorders>
               <w:top w:val="single" w:sz="4" w:space="0" w:color="00000A"/>
               <w:left w:val="single" w:sz="4" w:space="0" w:color="00000A"/>
@@ -1467,7 +1445,8 @@
         </w:tc>
         <w:tc>
           <w:tcPr>
-            <w:tcW w:w="4139" w:type="dxa"/>
+            <w:tcW w:w="5522" w:type="dxa"/>
+            <w:gridSpan w:val="3"/>
             <w:tcBorders>
               <w:top w:val="single" w:sz="4" w:space="0" w:color="00000A"/>
               <w:left w:val="single" w:sz="4" w:space="0" w:color="00000A"/>
@@ -1498,7 +1477,7 @@
         </w:tc>
         <w:tc>
           <w:tcPr>
-            <w:tcW w:w="1559" w:type="dxa"/>
+            <w:tcW w:w="1093" w:type="dxa"/>
             <w:tcBorders>
               <w:top w:val="single" w:sz="4" w:space="0" w:color="00000A"/>
               <w:left w:val="single" w:sz="4" w:space="0" w:color="00000A"/>
@@ -1534,122 +1513,129 @@
         </w:trPr>
         <w:tc>
           <w:tcPr>
-            <w:tcW w:w="1835" w:type="dxa"/>
-            <w:tcBorders>
-              <w:top w:val="single" w:sz="4" w:space="0" w:color="00000A"/>
-              <w:left w:val="single" w:sz="4" w:space="0" w:color="00000A"/>
-              <w:bottom w:val="single" w:sz="4" w:space="0" w:color="00000A"/>
-              <w:right w:val="single" w:sz="4" w:space="0" w:color="00000A"/>
-            </w:tcBorders>
-            <w:shd w:val="clear" w:color="auto" w:fill="auto"/>
-            <w:tcMar>
-              <w:left w:w="216" w:type="dxa"/>
-            </w:tcMar>
-          </w:tcPr>
-          <w:p>
-            <w:pPr>
-              <w:jc w:val="center"/>
-              <w:rPr>
-                <w:rFonts w:cs="Arial"/>
-                <w:sz w:val="20"/>
-              </w:rPr>
-            </w:pPr>
-          </w:p>
-        </w:tc>
-        <w:tc>
-          <w:tcPr>
-            <w:tcW w:w="1799" w:type="dxa"/>
-            <w:gridSpan w:val="2"/>
-            <w:tcBorders>
-              <w:top w:val="single" w:sz="4" w:space="0" w:color="00000A"/>
-              <w:left w:val="single" w:sz="4" w:space="0" w:color="00000A"/>
-              <w:bottom w:val="single" w:sz="4" w:space="0" w:color="00000A"/>
-              <w:right w:val="single" w:sz="4" w:space="0" w:color="00000A"/>
-            </w:tcBorders>
-            <w:shd w:val="clear" w:color="auto" w:fill="auto"/>
-            <w:tcMar>
-              <w:left w:w="216" w:type="dxa"/>
-            </w:tcMar>
-          </w:tcPr>
-          <w:p>
-            <w:pPr>
-              <w:rPr>
-                <w:rFonts w:cs="Arial"/>
-                <w:sz w:val="20"/>
-              </w:rPr>
-            </w:pPr>
-          </w:p>
-        </w:tc>
-        <w:tc>
-          <w:tcPr>
-            <w:tcW w:w="1799" w:type="dxa"/>
-            <w:tcBorders>
-              <w:top w:val="single" w:sz="4" w:space="0" w:color="00000A"/>
-              <w:left w:val="single" w:sz="4" w:space="0" w:color="00000A"/>
-              <w:bottom w:val="single" w:sz="4" w:space="0" w:color="00000A"/>
-              <w:right w:val="single" w:sz="4" w:space="0" w:color="00000A"/>
-            </w:tcBorders>
-            <w:shd w:val="clear" w:color="auto" w:fill="auto"/>
-            <w:tcMar>
-              <w:left w:w="216" w:type="dxa"/>
-            </w:tcMar>
-          </w:tcPr>
-          <w:p>
-            <w:pPr>
-              <w:jc w:val="center"/>
-              <w:rPr>
-                <w:rFonts w:cs="Arial"/>
-                <w:sz w:val="20"/>
-              </w:rPr>
-            </w:pPr>
-          </w:p>
-        </w:tc>
-        <w:tc>
-          <w:tcPr>
-            <w:tcW w:w="4139" w:type="dxa"/>
-            <w:tcBorders>
-              <w:top w:val="single" w:sz="4" w:space="0" w:color="00000A"/>
-              <w:left w:val="single" w:sz="4" w:space="0" w:color="00000A"/>
-              <w:bottom w:val="single" w:sz="4" w:space="0" w:color="00000A"/>
-              <w:right w:val="single" w:sz="4" w:space="0" w:color="00000A"/>
-            </w:tcBorders>
-            <w:shd w:val="clear" w:color="auto" w:fill="auto"/>
-            <w:tcMar>
-              <w:left w:w="216" w:type="dxa"/>
-            </w:tcMar>
-          </w:tcPr>
-          <w:p>
-            <w:pPr>
-              <w:jc w:val="center"/>
-              <w:rPr>
-                <w:rFonts w:cs="Arial"/>
-                <w:sz w:val="20"/>
-              </w:rPr>
-            </w:pPr>
-          </w:p>
-        </w:tc>
-        <w:tc>
-          <w:tcPr>
-            <w:tcW w:w="1559" w:type="dxa"/>
-            <w:tcBorders>
-              <w:top w:val="single" w:sz="4" w:space="0" w:color="00000A"/>
-              <w:left w:val="single" w:sz="4" w:space="0" w:color="00000A"/>
-              <w:bottom w:val="single" w:sz="4" w:space="0" w:color="00000A"/>
-              <w:right w:val="single" w:sz="4" w:space="0" w:color="00000A"/>
-            </w:tcBorders>
-            <w:shd w:val="clear" w:color="auto" w:fill="auto"/>
-            <w:tcMar>
-              <w:left w:w="216" w:type="dxa"/>
-            </w:tcMar>
-          </w:tcPr>
-          <w:p>
-            <w:pPr>
-              <w:jc w:val="center"/>
-              <w:rPr>
-                <w:rFonts w:cs="Arial"/>
-                <w:sz w:val="20"/>
-              </w:rPr>
-            </w:pPr>
+            <w:tcW w:w="1323" w:type="dxa"/>
+            <w:tcBorders>
+              <w:top w:val="single" w:sz="4" w:space="0" w:color="00000A"/>
+              <w:left w:val="single" w:sz="4" w:space="0" w:color="00000A"/>
+              <w:bottom w:val="single" w:sz="4" w:space="0" w:color="00000A"/>
+              <w:right w:val="single" w:sz="4" w:space="0" w:color="00000A"/>
+            </w:tcBorders>
+            <w:shd w:val="clear" w:color="auto" w:fill="auto"/>
+            <w:tcMar>
+              <w:left w:w="216" w:type="dxa"/>
+            </w:tcMar>
+          </w:tcPr>
+          <w:p>
+            <w:pPr>
+              <w:jc w:val="center"/>
+              <w:rPr>
+                <w:rFonts w:cs="Arial"/>
+                <w:sz w:val="20"/>
+              </w:rPr>
+            </w:pPr>
+          </w:p>
+        </w:tc>
+        <w:tc>
+          <w:tcPr>
+            <w:tcW w:w="2134" w:type="dxa"/>
+            <w:tcBorders>
+              <w:top w:val="single" w:sz="4" w:space="0" w:color="00000A"/>
+              <w:left w:val="single" w:sz="4" w:space="0" w:color="00000A"/>
+              <w:bottom w:val="single" w:sz="4" w:space="0" w:color="00000A"/>
+              <w:right w:val="single" w:sz="4" w:space="0" w:color="00000A"/>
+            </w:tcBorders>
+            <w:shd w:val="clear" w:color="auto" w:fill="auto"/>
+            <w:tcMar>
+              <w:left w:w="216" w:type="dxa"/>
+            </w:tcMar>
+          </w:tcPr>
+          <w:p>
+            <w:pPr>
+              <w:rPr>
+                <w:rFonts w:cs="Arial"/>
+                <w:sz w:val="20"/>
+              </w:rPr>
+            </w:pPr>
+          </w:p>
+        </w:tc>
+        <w:tc>
+          <w:tcPr>
+            <w:tcW w:w="1160" w:type="dxa"/>
+            <w:tcBorders>
+              <w:top w:val="single" w:sz="4" w:space="0" w:color="00000A"/>
+              <w:left w:val="single" w:sz="4" w:space="0" w:color="00000A"/>
+              <w:bottom w:val="single" w:sz="4" w:space="0" w:color="00000A"/>
+              <w:right w:val="single" w:sz="4" w:space="0" w:color="00000A"/>
+            </w:tcBorders>
+            <w:shd w:val="clear" w:color="auto" w:fill="auto"/>
+            <w:tcMar>
+              <w:left w:w="216" w:type="dxa"/>
+            </w:tcMar>
+          </w:tcPr>
+          <w:p>
+            <w:pPr>
+              <w:jc w:val="center"/>
+              <w:rPr>
+                <w:rFonts w:cs="Arial"/>
+                <w:sz w:val="20"/>
+              </w:rPr>
+            </w:pPr>
+          </w:p>
+        </w:tc>
+        <w:tc>
+          <w:tcPr>
+            <w:tcW w:w="5522" w:type="dxa"/>
+            <w:gridSpan w:val="3"/>
+            <w:tcBorders>
+              <w:top w:val="single" w:sz="4" w:space="0" w:color="00000A"/>
+              <w:left w:val="single" w:sz="4" w:space="0" w:color="00000A"/>
+              <w:bottom w:val="single" w:sz="4" w:space="0" w:color="00000A"/>
+              <w:right w:val="single" w:sz="4" w:space="0" w:color="00000A"/>
+            </w:tcBorders>
+            <w:shd w:val="clear" w:color="auto" w:fill="auto"/>
+            <w:tcMar>
+              <w:left w:w="216" w:type="dxa"/>
+            </w:tcMar>
+          </w:tcPr>
+          <w:p>
+            <w:pPr>
+              <w:jc w:val="center"/>
+              <w:rPr>
+                <w:rFonts w:cs="Arial"/>
+                <w:sz w:val="20"/>
+              </w:rPr>
+            </w:pPr>
+          </w:p>
+        </w:tc>
+        <w:tc>
+          <w:tcPr>
+            <w:tcW w:w="1093" w:type="dxa"/>
+            <w:tcBorders>
+              <w:top w:val="single" w:sz="4" w:space="0" w:color="00000A"/>
+              <w:left w:val="single" w:sz="4" w:space="0" w:color="00000A"/>
+              <w:bottom w:val="single" w:sz="4" w:space="0" w:color="00000A"/>
+              <w:right w:val="single" w:sz="4" w:space="0" w:color="00000A"/>
+            </w:tcBorders>
+            <w:shd w:val="clear" w:color="auto" w:fill="auto"/>
+            <w:tcMar>
+              <w:left w:w="216" w:type="dxa"/>
+            </w:tcMar>
+          </w:tcPr>
+          <w:p>
+            <w:pPr>
+              <w:jc w:val="center"/>
+              <w:rPr>
+                <w:rFonts w:cs="Arial"/>
+                <w:sz w:val="20"/>
+              </w:rPr>
+            </w:pPr>
+            <w:r>
+              <w:rPr>
+                <w:rFonts w:cs="Arial"/>
+                <w:sz w:val="20"/>
+              </w:rPr>
+              <w:t>0</w:t>
+            </w:r>
           </w:p>
         </w:tc>
       </w:tr>
@@ -1659,122 +1645,157 @@
         </w:trPr>
         <w:tc>
           <w:tcPr>
-            <w:tcW w:w="1835" w:type="dxa"/>
-            <w:tcBorders>
-              <w:top w:val="single" w:sz="4" w:space="0" w:color="00000A"/>
-              <w:left w:val="single" w:sz="4" w:space="0" w:color="00000A"/>
-              <w:bottom w:val="single" w:sz="4" w:space="0" w:color="00000A"/>
-              <w:right w:val="single" w:sz="4" w:space="0" w:color="00000A"/>
-            </w:tcBorders>
-            <w:shd w:val="clear" w:color="auto" w:fill="auto"/>
-            <w:tcMar>
-              <w:left w:w="216" w:type="dxa"/>
-            </w:tcMar>
-          </w:tcPr>
-          <w:p>
-            <w:pPr>
-              <w:jc w:val="center"/>
-              <w:rPr>
-                <w:rFonts w:cs="Arial"/>
-                <w:sz w:val="20"/>
-              </w:rPr>
-            </w:pPr>
-          </w:p>
-        </w:tc>
-        <w:tc>
-          <w:tcPr>
-            <w:tcW w:w="1799" w:type="dxa"/>
-            <w:gridSpan w:val="2"/>
-            <w:tcBorders>
-              <w:top w:val="single" w:sz="4" w:space="0" w:color="00000A"/>
-              <w:left w:val="single" w:sz="4" w:space="0" w:color="00000A"/>
-              <w:bottom w:val="single" w:sz="4" w:space="0" w:color="00000A"/>
-              <w:right w:val="single" w:sz="4" w:space="0" w:color="00000A"/>
-            </w:tcBorders>
-            <w:shd w:val="clear" w:color="auto" w:fill="auto"/>
-            <w:tcMar>
-              <w:left w:w="216" w:type="dxa"/>
-            </w:tcMar>
-          </w:tcPr>
-          <w:p>
-            <w:pPr>
-              <w:rPr>
-                <w:rFonts w:cs="Arial"/>
-                <w:sz w:val="20"/>
-              </w:rPr>
-            </w:pPr>
-          </w:p>
-        </w:tc>
-        <w:tc>
-          <w:tcPr>
-            <w:tcW w:w="1799" w:type="dxa"/>
-            <w:tcBorders>
-              <w:top w:val="single" w:sz="4" w:space="0" w:color="00000A"/>
-              <w:left w:val="single" w:sz="4" w:space="0" w:color="00000A"/>
-              <w:bottom w:val="single" w:sz="4" w:space="0" w:color="00000A"/>
-              <w:right w:val="single" w:sz="4" w:space="0" w:color="00000A"/>
-            </w:tcBorders>
-            <w:shd w:val="clear" w:color="auto" w:fill="auto"/>
-            <w:tcMar>
-              <w:left w:w="216" w:type="dxa"/>
-            </w:tcMar>
-          </w:tcPr>
-          <w:p>
-            <w:pPr>
-              <w:jc w:val="center"/>
-              <w:rPr>
-                <w:rFonts w:cs="Arial"/>
-                <w:sz w:val="20"/>
-              </w:rPr>
-            </w:pPr>
-          </w:p>
-        </w:tc>
-        <w:tc>
-          <w:tcPr>
-            <w:tcW w:w="4139" w:type="dxa"/>
-            <w:tcBorders>
-              <w:top w:val="single" w:sz="4" w:space="0" w:color="00000A"/>
-              <w:left w:val="single" w:sz="4" w:space="0" w:color="00000A"/>
-              <w:bottom w:val="single" w:sz="4" w:space="0" w:color="00000A"/>
-              <w:right w:val="single" w:sz="4" w:space="0" w:color="00000A"/>
-            </w:tcBorders>
-            <w:shd w:val="clear" w:color="auto" w:fill="auto"/>
-            <w:tcMar>
-              <w:left w:w="216" w:type="dxa"/>
-            </w:tcMar>
-          </w:tcPr>
-          <w:p>
-            <w:pPr>
-              <w:jc w:val="center"/>
-              <w:rPr>
-                <w:rFonts w:cs="Arial"/>
-                <w:sz w:val="20"/>
-              </w:rPr>
-            </w:pPr>
-          </w:p>
-        </w:tc>
-        <w:tc>
-          <w:tcPr>
-            <w:tcW w:w="1559" w:type="dxa"/>
-            <w:tcBorders>
-              <w:top w:val="single" w:sz="4" w:space="0" w:color="00000A"/>
-              <w:left w:val="single" w:sz="4" w:space="0" w:color="00000A"/>
-              <w:bottom w:val="single" w:sz="4" w:space="0" w:color="00000A"/>
-              <w:right w:val="single" w:sz="4" w:space="0" w:color="00000A"/>
-            </w:tcBorders>
-            <w:shd w:val="clear" w:color="auto" w:fill="auto"/>
-            <w:tcMar>
-              <w:left w:w="216" w:type="dxa"/>
-            </w:tcMar>
-          </w:tcPr>
-          <w:p>
-            <w:pPr>
-              <w:jc w:val="center"/>
-              <w:rPr>
-                <w:rFonts w:cs="Arial"/>
-                <w:sz w:val="20"/>
-              </w:rPr>
-            </w:pPr>
+            <w:tcW w:w="1323" w:type="dxa"/>
+            <w:tcBorders>
+              <w:top w:val="single" w:sz="4" w:space="0" w:color="00000A"/>
+              <w:left w:val="single" w:sz="4" w:space="0" w:color="00000A"/>
+              <w:bottom w:val="single" w:sz="4" w:space="0" w:color="00000A"/>
+              <w:right w:val="single" w:sz="4" w:space="0" w:color="00000A"/>
+            </w:tcBorders>
+            <w:shd w:val="clear" w:color="auto" w:fill="auto"/>
+            <w:tcMar>
+              <w:left w:w="216" w:type="dxa"/>
+            </w:tcMar>
+          </w:tcPr>
+          <w:p>
+            <w:pPr>
+              <w:jc w:val="center"/>
+              <w:rPr>
+                <w:rFonts w:cs="Arial"/>
+                <w:sz w:val="20"/>
+              </w:rPr>
+            </w:pPr>
+            <w:r>
+              <w:rPr>
+                <w:rFonts w:cs="Arial"/>
+                <w:sz w:val="20"/>
+              </w:rPr>
+              <w:t>16/11/14</w:t>
+            </w:r>
+          </w:p>
+        </w:tc>
+        <w:tc>
+          <w:tcPr>
+            <w:tcW w:w="2134" w:type="dxa"/>
+            <w:tcBorders>
+              <w:top w:val="single" w:sz="4" w:space="0" w:color="00000A"/>
+              <w:left w:val="single" w:sz="4" w:space="0" w:color="00000A"/>
+              <w:bottom w:val="single" w:sz="4" w:space="0" w:color="00000A"/>
+              <w:right w:val="single" w:sz="4" w:space="0" w:color="00000A"/>
+            </w:tcBorders>
+            <w:shd w:val="clear" w:color="auto" w:fill="auto"/>
+            <w:tcMar>
+              <w:left w:w="216" w:type="dxa"/>
+            </w:tcMar>
+          </w:tcPr>
+          <w:p>
+            <w:pPr>
+              <w:rPr>
+                <w:rFonts w:cs="Arial"/>
+                <w:sz w:val="20"/>
+              </w:rPr>
+            </w:pPr>
+            <w:r>
+              <w:rPr>
+                <w:rFonts w:cs="Arial"/>
+                <w:sz w:val="20"/>
+              </w:rPr>
+              <w:t>SE_02_DS_04_A</w:t>
+            </w:r>
+          </w:p>
+        </w:tc>
+        <w:tc>
+          <w:tcPr>
+            <w:tcW w:w="1160" w:type="dxa"/>
+            <w:tcBorders>
+              <w:top w:val="single" w:sz="4" w:space="0" w:color="00000A"/>
+              <w:left w:val="single" w:sz="4" w:space="0" w:color="00000A"/>
+              <w:bottom w:val="single" w:sz="4" w:space="0" w:color="00000A"/>
+              <w:right w:val="single" w:sz="4" w:space="0" w:color="00000A"/>
+            </w:tcBorders>
+            <w:shd w:val="clear" w:color="auto" w:fill="auto"/>
+            <w:tcMar>
+              <w:left w:w="216" w:type="dxa"/>
+            </w:tcMar>
+          </w:tcPr>
+          <w:p>
+            <w:pPr>
+              <w:jc w:val="center"/>
+              <w:rPr>
+                <w:rFonts w:cs="Arial"/>
+                <w:sz w:val="20"/>
+              </w:rPr>
+            </w:pPr>
+            <w:r>
+              <w:rPr>
+                <w:rFonts w:cs="Arial"/>
+                <w:sz w:val="20"/>
+              </w:rPr>
+              <w:t>acb12</w:t>
+            </w:r>
+          </w:p>
+        </w:tc>
+        <w:tc>
+          <w:tcPr>
+            <w:tcW w:w="5522" w:type="dxa"/>
+            <w:gridSpan w:val="3"/>
+            <w:tcBorders>
+              <w:top w:val="single" w:sz="4" w:space="0" w:color="00000A"/>
+              <w:left w:val="single" w:sz="4" w:space="0" w:color="00000A"/>
+              <w:bottom w:val="single" w:sz="4" w:space="0" w:color="00000A"/>
+              <w:right w:val="single" w:sz="4" w:space="0" w:color="00000A"/>
+            </w:tcBorders>
+            <w:shd w:val="clear" w:color="auto" w:fill="auto"/>
+            <w:tcMar>
+              <w:left w:w="216" w:type="dxa"/>
+            </w:tcMar>
+          </w:tcPr>
+          <w:p>
+            <w:pPr>
+              <w:jc w:val="center"/>
+              <w:rPr>
+                <w:rFonts w:cs="Arial"/>
+                <w:sz w:val="20"/>
+              </w:rPr>
+            </w:pPr>
+            <w:r>
+              <w:rPr>
+                <w:rFonts w:cs="Arial"/>
+                <w:sz w:val="20"/>
+              </w:rPr>
+              <w:t>Android Interface Descriptions</w:t>
+            </w:r>
+          </w:p>
+        </w:tc>
+        <w:tc>
+          <w:tcPr>
+            <w:tcW w:w="1093" w:type="dxa"/>
+            <w:tcBorders>
+              <w:top w:val="single" w:sz="4" w:space="0" w:color="00000A"/>
+              <w:left w:val="single" w:sz="4" w:space="0" w:color="00000A"/>
+              <w:bottom w:val="single" w:sz="4" w:space="0" w:color="00000A"/>
+              <w:right w:val="single" w:sz="4" w:space="0" w:color="00000A"/>
+            </w:tcBorders>
+            <w:shd w:val="clear" w:color="auto" w:fill="auto"/>
+            <w:tcMar>
+              <w:left w:w="216" w:type="dxa"/>
+            </w:tcMar>
+          </w:tcPr>
+          <w:p>
+            <w:pPr>
+              <w:jc w:val="center"/>
+              <w:rPr>
+                <w:rFonts w:cs="Arial"/>
+                <w:sz w:val="20"/>
+              </w:rPr>
+            </w:pPr>
+            <w:r>
+              <w:rPr>
+                <w:rFonts w:cs="Arial"/>
+                <w:sz w:val="20"/>
+              </w:rPr>
+              <w:t>1</w:t>
+            </w:r>
           </w:p>
         </w:tc>
       </w:tr>
@@ -1784,7 +1805,7 @@
         </w:trPr>
         <w:tc>
           <w:tcPr>
-            <w:tcW w:w="1835" w:type="dxa"/>
+            <w:tcW w:w="1323" w:type="dxa"/>
             <w:tcBorders>
               <w:top w:val="single" w:sz="4" w:space="0" w:color="00000A"/>
               <w:left w:val="single" w:sz="4" w:space="0" w:color="00000A"/>
@@ -1806,102 +1827,130 @@
             </w:pPr>
             <w:bookmarkStart w:id="1" w:name="OLE_LINK6"/>
             <w:bookmarkEnd w:id="1"/>
-          </w:p>
-        </w:tc>
-        <w:tc>
-          <w:tcPr>
-            <w:tcW w:w="1799" w:type="dxa"/>
-            <w:gridSpan w:val="2"/>
-            <w:tcBorders>
-              <w:top w:val="single" w:sz="4" w:space="0" w:color="00000A"/>
-              <w:left w:val="single" w:sz="4" w:space="0" w:color="00000A"/>
-              <w:bottom w:val="single" w:sz="4" w:space="0" w:color="00000A"/>
-              <w:right w:val="single" w:sz="4" w:space="0" w:color="00000A"/>
-            </w:tcBorders>
-            <w:shd w:val="clear" w:color="auto" w:fill="auto"/>
-            <w:tcMar>
-              <w:left w:w="216" w:type="dxa"/>
-            </w:tcMar>
-          </w:tcPr>
-          <w:p>
-            <w:pPr>
-              <w:rPr>
-                <w:rFonts w:cs="Arial"/>
-                <w:sz w:val="20"/>
-              </w:rPr>
-            </w:pPr>
-          </w:p>
-        </w:tc>
-        <w:tc>
-          <w:tcPr>
-            <w:tcW w:w="1799" w:type="dxa"/>
-            <w:tcBorders>
-              <w:top w:val="single" w:sz="4" w:space="0" w:color="00000A"/>
-              <w:left w:val="single" w:sz="4" w:space="0" w:color="00000A"/>
-              <w:bottom w:val="single" w:sz="4" w:space="0" w:color="00000A"/>
-              <w:right w:val="single" w:sz="4" w:space="0" w:color="00000A"/>
-            </w:tcBorders>
-            <w:shd w:val="clear" w:color="auto" w:fill="auto"/>
-            <w:tcMar>
-              <w:left w:w="216" w:type="dxa"/>
-            </w:tcMar>
-          </w:tcPr>
-          <w:p>
-            <w:pPr>
-              <w:jc w:val="center"/>
-              <w:rPr>
-                <w:rFonts w:cs="Arial"/>
-                <w:sz w:val="20"/>
-              </w:rPr>
-            </w:pPr>
-          </w:p>
-        </w:tc>
-        <w:tc>
-          <w:tcPr>
-            <w:tcW w:w="4139" w:type="dxa"/>
-            <w:tcBorders>
-              <w:top w:val="single" w:sz="4" w:space="0" w:color="00000A"/>
-              <w:left w:val="single" w:sz="4" w:space="0" w:color="00000A"/>
-              <w:bottom w:val="single" w:sz="4" w:space="0" w:color="00000A"/>
-              <w:right w:val="single" w:sz="4" w:space="0" w:color="00000A"/>
-            </w:tcBorders>
-            <w:shd w:val="clear" w:color="auto" w:fill="auto"/>
-            <w:tcMar>
-              <w:left w:w="216" w:type="dxa"/>
-            </w:tcMar>
-          </w:tcPr>
-          <w:p>
-            <w:pPr>
-              <w:jc w:val="center"/>
-              <w:rPr>
-                <w:rFonts w:cs="Arial"/>
-                <w:sz w:val="20"/>
-              </w:rPr>
-            </w:pPr>
-          </w:p>
-        </w:tc>
-        <w:tc>
-          <w:tcPr>
-            <w:tcW w:w="1559" w:type="dxa"/>
-            <w:tcBorders>
-              <w:top w:val="single" w:sz="4" w:space="0" w:color="00000A"/>
-              <w:left w:val="single" w:sz="4" w:space="0" w:color="00000A"/>
-              <w:bottom w:val="single" w:sz="4" w:space="0" w:color="00000A"/>
-              <w:right w:val="single" w:sz="4" w:space="0" w:color="00000A"/>
-            </w:tcBorders>
-            <w:shd w:val="clear" w:color="auto" w:fill="auto"/>
-            <w:tcMar>
-              <w:left w:w="216" w:type="dxa"/>
-            </w:tcMar>
-          </w:tcPr>
-          <w:p>
-            <w:pPr>
-              <w:jc w:val="center"/>
-              <w:rPr>
-                <w:rFonts w:cs="Arial"/>
-                <w:sz w:val="20"/>
-              </w:rPr>
-            </w:pPr>
+            <w:r>
+              <w:rPr>
+                <w:rFonts w:cs="Arial"/>
+                <w:sz w:val="20"/>
+              </w:rPr>
+              <w:t>16/11/14</w:t>
+            </w:r>
+          </w:p>
+        </w:tc>
+        <w:tc>
+          <w:tcPr>
+            <w:tcW w:w="2134" w:type="dxa"/>
+            <w:tcBorders>
+              <w:top w:val="single" w:sz="4" w:space="0" w:color="00000A"/>
+              <w:left w:val="single" w:sz="4" w:space="0" w:color="00000A"/>
+              <w:bottom w:val="single" w:sz="4" w:space="0" w:color="00000A"/>
+              <w:right w:val="single" w:sz="4" w:space="0" w:color="00000A"/>
+            </w:tcBorders>
+            <w:shd w:val="clear" w:color="auto" w:fill="auto"/>
+            <w:tcMar>
+              <w:left w:w="216" w:type="dxa"/>
+            </w:tcMar>
+          </w:tcPr>
+          <w:p>
+            <w:pPr>
+              <w:rPr>
+                <w:rFonts w:cs="Arial"/>
+                <w:sz w:val="20"/>
+              </w:rPr>
+            </w:pPr>
+            <w:r>
+              <w:rPr>
+                <w:rFonts w:cs="Arial"/>
+                <w:sz w:val="20"/>
+              </w:rPr>
+              <w:t>SE_02_TX_00</w:t>
+            </w:r>
+          </w:p>
+        </w:tc>
+        <w:tc>
+          <w:tcPr>
+            <w:tcW w:w="1160" w:type="dxa"/>
+            <w:tcBorders>
+              <w:top w:val="single" w:sz="4" w:space="0" w:color="00000A"/>
+              <w:left w:val="single" w:sz="4" w:space="0" w:color="00000A"/>
+              <w:bottom w:val="single" w:sz="4" w:space="0" w:color="00000A"/>
+              <w:right w:val="single" w:sz="4" w:space="0" w:color="00000A"/>
+            </w:tcBorders>
+            <w:shd w:val="clear" w:color="auto" w:fill="auto"/>
+            <w:tcMar>
+              <w:left w:w="216" w:type="dxa"/>
+            </w:tcMar>
+          </w:tcPr>
+          <w:p>
+            <w:pPr>
+              <w:jc w:val="center"/>
+              <w:rPr>
+                <w:rFonts w:cs="Arial"/>
+                <w:sz w:val="20"/>
+              </w:rPr>
+            </w:pPr>
+          </w:p>
+        </w:tc>
+        <w:tc>
+          <w:tcPr>
+            <w:tcW w:w="5522" w:type="dxa"/>
+            <w:gridSpan w:val="3"/>
+            <w:tcBorders>
+              <w:top w:val="single" w:sz="4" w:space="0" w:color="00000A"/>
+              <w:left w:val="single" w:sz="4" w:space="0" w:color="00000A"/>
+              <w:bottom w:val="single" w:sz="4" w:space="0" w:color="00000A"/>
+              <w:right w:val="single" w:sz="4" w:space="0" w:color="00000A"/>
+            </w:tcBorders>
+            <w:shd w:val="clear" w:color="auto" w:fill="auto"/>
+            <w:tcMar>
+              <w:left w:w="216" w:type="dxa"/>
+            </w:tcMar>
+          </w:tcPr>
+          <w:p>
+            <w:pPr>
+              <w:jc w:val="center"/>
+              <w:rPr>
+                <w:rFonts w:cs="Arial"/>
+                <w:sz w:val="20"/>
+              </w:rPr>
+            </w:pPr>
+            <w:r>
+              <w:rPr>
+                <w:rFonts w:cs="Arial"/>
+                <w:sz w:val="20"/>
+              </w:rPr>
+              <w:t>Yet more of the same…</w:t>
+            </w:r>
+          </w:p>
+        </w:tc>
+        <w:tc>
+          <w:tcPr>
+            <w:tcW w:w="1093" w:type="dxa"/>
+            <w:tcBorders>
+              <w:top w:val="single" w:sz="4" w:space="0" w:color="00000A"/>
+              <w:left w:val="single" w:sz="4" w:space="0" w:color="00000A"/>
+              <w:bottom w:val="single" w:sz="4" w:space="0" w:color="00000A"/>
+              <w:right w:val="single" w:sz="4" w:space="0" w:color="00000A"/>
+            </w:tcBorders>
+            <w:shd w:val="clear" w:color="auto" w:fill="auto"/>
+            <w:tcMar>
+              <w:left w:w="216" w:type="dxa"/>
+            </w:tcMar>
+          </w:tcPr>
+          <w:p>
+            <w:pPr>
+              <w:jc w:val="center"/>
+              <w:rPr>
+                <w:rFonts w:cs="Arial"/>
+                <w:sz w:val="20"/>
+              </w:rPr>
+            </w:pPr>
+            <w:r>
+              <w:rPr>
+                <w:rFonts w:cs="Arial"/>
+                <w:sz w:val="20"/>
+              </w:rPr>
+              <w:t>2</w:t>
+            </w:r>
           </w:p>
         </w:tc>
       </w:tr>
@@ -1911,7 +1960,7 @@
         </w:trPr>
         <w:tc>
           <w:tcPr>
-            <w:tcW w:w="1835" w:type="dxa"/>
+            <w:tcW w:w="1323" w:type="dxa"/>
             <w:tcBorders>
               <w:top w:val="single" w:sz="4" w:space="0" w:color="00000A"/>
               <w:left w:val="single" w:sz="4" w:space="0" w:color="00000A"/>
@@ -1937,79 +1986,79 @@
         </w:tc>
         <w:tc>
           <w:tcPr>
-            <w:tcW w:w="1799" w:type="dxa"/>
-            <w:gridSpan w:val="2"/>
-            <w:tcBorders>
-              <w:top w:val="single" w:sz="4" w:space="0" w:color="00000A"/>
-              <w:left w:val="single" w:sz="4" w:space="0" w:color="00000A"/>
-              <w:bottom w:val="single" w:sz="4" w:space="0" w:color="00000A"/>
-              <w:right w:val="single" w:sz="4" w:space="0" w:color="00000A"/>
-            </w:tcBorders>
-            <w:shd w:val="clear" w:color="auto" w:fill="auto"/>
-            <w:tcMar>
-              <w:left w:w="216" w:type="dxa"/>
-            </w:tcMar>
-          </w:tcPr>
-          <w:p>
-            <w:pPr>
-              <w:rPr>
-                <w:rFonts w:cs="Arial"/>
-                <w:sz w:val="20"/>
-              </w:rPr>
-            </w:pPr>
-          </w:p>
-        </w:tc>
-        <w:tc>
-          <w:tcPr>
-            <w:tcW w:w="1799" w:type="dxa"/>
-            <w:tcBorders>
-              <w:top w:val="single" w:sz="4" w:space="0" w:color="00000A"/>
-              <w:left w:val="single" w:sz="4" w:space="0" w:color="00000A"/>
-              <w:bottom w:val="single" w:sz="4" w:space="0" w:color="00000A"/>
-              <w:right w:val="single" w:sz="4" w:space="0" w:color="00000A"/>
-            </w:tcBorders>
-            <w:shd w:val="clear" w:color="auto" w:fill="auto"/>
-            <w:tcMar>
-              <w:left w:w="216" w:type="dxa"/>
-            </w:tcMar>
-          </w:tcPr>
-          <w:p>
-            <w:pPr>
-              <w:jc w:val="center"/>
-              <w:rPr>
-                <w:rFonts w:cs="Arial"/>
-                <w:sz w:val="20"/>
-              </w:rPr>
-            </w:pPr>
-          </w:p>
-        </w:tc>
-        <w:tc>
-          <w:tcPr>
-            <w:tcW w:w="4139" w:type="dxa"/>
-            <w:tcBorders>
-              <w:top w:val="single" w:sz="4" w:space="0" w:color="00000A"/>
-              <w:left w:val="single" w:sz="4" w:space="0" w:color="00000A"/>
-              <w:bottom w:val="single" w:sz="4" w:space="0" w:color="00000A"/>
-              <w:right w:val="single" w:sz="4" w:space="0" w:color="00000A"/>
-            </w:tcBorders>
-            <w:shd w:val="clear" w:color="auto" w:fill="auto"/>
-            <w:tcMar>
-              <w:left w:w="216" w:type="dxa"/>
-            </w:tcMar>
-          </w:tcPr>
-          <w:p>
-            <w:pPr>
-              <w:jc w:val="center"/>
-              <w:rPr>
-                <w:rFonts w:cs="Arial"/>
-                <w:sz w:val="20"/>
-              </w:rPr>
-            </w:pPr>
-          </w:p>
-        </w:tc>
-        <w:tc>
-          <w:tcPr>
-            <w:tcW w:w="1559" w:type="dxa"/>
+            <w:tcW w:w="2134" w:type="dxa"/>
+            <w:tcBorders>
+              <w:top w:val="single" w:sz="4" w:space="0" w:color="00000A"/>
+              <w:left w:val="single" w:sz="4" w:space="0" w:color="00000A"/>
+              <w:bottom w:val="single" w:sz="4" w:space="0" w:color="00000A"/>
+              <w:right w:val="single" w:sz="4" w:space="0" w:color="00000A"/>
+            </w:tcBorders>
+            <w:shd w:val="clear" w:color="auto" w:fill="auto"/>
+            <w:tcMar>
+              <w:left w:w="216" w:type="dxa"/>
+            </w:tcMar>
+          </w:tcPr>
+          <w:p>
+            <w:pPr>
+              <w:rPr>
+                <w:rFonts w:cs="Arial"/>
+                <w:sz w:val="20"/>
+              </w:rPr>
+            </w:pPr>
+          </w:p>
+        </w:tc>
+        <w:tc>
+          <w:tcPr>
+            <w:tcW w:w="1160" w:type="dxa"/>
+            <w:tcBorders>
+              <w:top w:val="single" w:sz="4" w:space="0" w:color="00000A"/>
+              <w:left w:val="single" w:sz="4" w:space="0" w:color="00000A"/>
+              <w:bottom w:val="single" w:sz="4" w:space="0" w:color="00000A"/>
+              <w:right w:val="single" w:sz="4" w:space="0" w:color="00000A"/>
+            </w:tcBorders>
+            <w:shd w:val="clear" w:color="auto" w:fill="auto"/>
+            <w:tcMar>
+              <w:left w:w="216" w:type="dxa"/>
+            </w:tcMar>
+          </w:tcPr>
+          <w:p>
+            <w:pPr>
+              <w:jc w:val="center"/>
+              <w:rPr>
+                <w:rFonts w:cs="Arial"/>
+                <w:sz w:val="20"/>
+              </w:rPr>
+            </w:pPr>
+          </w:p>
+        </w:tc>
+        <w:tc>
+          <w:tcPr>
+            <w:tcW w:w="5522" w:type="dxa"/>
+            <w:gridSpan w:val="3"/>
+            <w:tcBorders>
+              <w:top w:val="single" w:sz="4" w:space="0" w:color="00000A"/>
+              <w:left w:val="single" w:sz="4" w:space="0" w:color="00000A"/>
+              <w:bottom w:val="single" w:sz="4" w:space="0" w:color="00000A"/>
+              <w:right w:val="single" w:sz="4" w:space="0" w:color="00000A"/>
+            </w:tcBorders>
+            <w:shd w:val="clear" w:color="auto" w:fill="auto"/>
+            <w:tcMar>
+              <w:left w:w="216" w:type="dxa"/>
+            </w:tcMar>
+          </w:tcPr>
+          <w:p>
+            <w:pPr>
+              <w:jc w:val="center"/>
+              <w:rPr>
+                <w:rFonts w:cs="Arial"/>
+                <w:sz w:val="20"/>
+              </w:rPr>
+            </w:pPr>
+          </w:p>
+        </w:tc>
+        <w:tc>
+          <w:tcPr>
+            <w:tcW w:w="1093" w:type="dxa"/>
             <w:tcBorders>
               <w:top w:val="single" w:sz="4" w:space="0" w:color="00000A"/>
               <w:left w:val="single" w:sz="4" w:space="0" w:color="00000A"/>
@@ -2038,103 +2087,103 @@
         </w:trPr>
         <w:tc>
           <w:tcPr>
-            <w:tcW w:w="1835" w:type="dxa"/>
-            <w:tcBorders>
-              <w:top w:val="single" w:sz="4" w:space="0" w:color="00000A"/>
-              <w:left w:val="single" w:sz="4" w:space="0" w:color="00000A"/>
-              <w:bottom w:val="single" w:sz="4" w:space="0" w:color="00000A"/>
-              <w:right w:val="single" w:sz="4" w:space="0" w:color="00000A"/>
-            </w:tcBorders>
-            <w:shd w:val="clear" w:color="auto" w:fill="auto"/>
-            <w:tcMar>
-              <w:left w:w="216" w:type="dxa"/>
-            </w:tcMar>
-          </w:tcPr>
-          <w:p>
-            <w:pPr>
-              <w:jc w:val="center"/>
-              <w:rPr>
-                <w:rFonts w:cs="Arial"/>
-                <w:sz w:val="20"/>
-              </w:rPr>
-            </w:pPr>
-          </w:p>
-        </w:tc>
-        <w:tc>
-          <w:tcPr>
-            <w:tcW w:w="1799" w:type="dxa"/>
-            <w:gridSpan w:val="2"/>
-            <w:tcBorders>
-              <w:top w:val="single" w:sz="4" w:space="0" w:color="00000A"/>
-              <w:left w:val="single" w:sz="4" w:space="0" w:color="00000A"/>
-              <w:bottom w:val="single" w:sz="4" w:space="0" w:color="00000A"/>
-              <w:right w:val="single" w:sz="4" w:space="0" w:color="00000A"/>
-            </w:tcBorders>
-            <w:shd w:val="clear" w:color="auto" w:fill="auto"/>
-            <w:tcMar>
-              <w:left w:w="216" w:type="dxa"/>
-            </w:tcMar>
-          </w:tcPr>
-          <w:p>
-            <w:pPr>
-              <w:rPr>
-                <w:rFonts w:cs="Arial"/>
-                <w:sz w:val="20"/>
-              </w:rPr>
-            </w:pPr>
-          </w:p>
-        </w:tc>
-        <w:tc>
-          <w:tcPr>
-            <w:tcW w:w="1799" w:type="dxa"/>
-            <w:tcBorders>
-              <w:top w:val="single" w:sz="4" w:space="0" w:color="00000A"/>
-              <w:left w:val="single" w:sz="4" w:space="0" w:color="00000A"/>
-              <w:bottom w:val="single" w:sz="4" w:space="0" w:color="00000A"/>
-              <w:right w:val="single" w:sz="4" w:space="0" w:color="00000A"/>
-            </w:tcBorders>
-            <w:shd w:val="clear" w:color="auto" w:fill="auto"/>
-            <w:tcMar>
-              <w:left w:w="216" w:type="dxa"/>
-            </w:tcMar>
-          </w:tcPr>
-          <w:p>
-            <w:pPr>
-              <w:jc w:val="center"/>
-              <w:rPr>
-                <w:rFonts w:cs="Arial"/>
-                <w:sz w:val="20"/>
-              </w:rPr>
-            </w:pPr>
-          </w:p>
-        </w:tc>
-        <w:tc>
-          <w:tcPr>
-            <w:tcW w:w="4139" w:type="dxa"/>
-            <w:tcBorders>
-              <w:top w:val="single" w:sz="4" w:space="0" w:color="00000A"/>
-              <w:left w:val="single" w:sz="4" w:space="0" w:color="00000A"/>
-              <w:bottom w:val="single" w:sz="4" w:space="0" w:color="00000A"/>
-              <w:right w:val="single" w:sz="4" w:space="0" w:color="00000A"/>
-            </w:tcBorders>
-            <w:shd w:val="clear" w:color="auto" w:fill="auto"/>
-            <w:tcMar>
-              <w:left w:w="216" w:type="dxa"/>
-            </w:tcMar>
-          </w:tcPr>
-          <w:p>
-            <w:pPr>
-              <w:jc w:val="center"/>
-              <w:rPr>
-                <w:rFonts w:cs="Arial"/>
-                <w:sz w:val="20"/>
-              </w:rPr>
-            </w:pPr>
-          </w:p>
-        </w:tc>
-        <w:tc>
-          <w:tcPr>
-            <w:tcW w:w="1559" w:type="dxa"/>
+            <w:tcW w:w="1323" w:type="dxa"/>
+            <w:tcBorders>
+              <w:top w:val="single" w:sz="4" w:space="0" w:color="00000A"/>
+              <w:left w:val="single" w:sz="4" w:space="0" w:color="00000A"/>
+              <w:bottom w:val="single" w:sz="4" w:space="0" w:color="00000A"/>
+              <w:right w:val="single" w:sz="4" w:space="0" w:color="00000A"/>
+            </w:tcBorders>
+            <w:shd w:val="clear" w:color="auto" w:fill="auto"/>
+            <w:tcMar>
+              <w:left w:w="216" w:type="dxa"/>
+            </w:tcMar>
+          </w:tcPr>
+          <w:p>
+            <w:pPr>
+              <w:jc w:val="center"/>
+              <w:rPr>
+                <w:rFonts w:cs="Arial"/>
+                <w:sz w:val="20"/>
+              </w:rPr>
+            </w:pPr>
+          </w:p>
+        </w:tc>
+        <w:tc>
+          <w:tcPr>
+            <w:tcW w:w="2134" w:type="dxa"/>
+            <w:tcBorders>
+              <w:top w:val="single" w:sz="4" w:space="0" w:color="00000A"/>
+              <w:left w:val="single" w:sz="4" w:space="0" w:color="00000A"/>
+              <w:bottom w:val="single" w:sz="4" w:space="0" w:color="00000A"/>
+              <w:right w:val="single" w:sz="4" w:space="0" w:color="00000A"/>
+            </w:tcBorders>
+            <w:shd w:val="clear" w:color="auto" w:fill="auto"/>
+            <w:tcMar>
+              <w:left w:w="216" w:type="dxa"/>
+            </w:tcMar>
+          </w:tcPr>
+          <w:p>
+            <w:pPr>
+              <w:rPr>
+                <w:rFonts w:cs="Arial"/>
+                <w:sz w:val="20"/>
+              </w:rPr>
+            </w:pPr>
+          </w:p>
+        </w:tc>
+        <w:tc>
+          <w:tcPr>
+            <w:tcW w:w="1160" w:type="dxa"/>
+            <w:tcBorders>
+              <w:top w:val="single" w:sz="4" w:space="0" w:color="00000A"/>
+              <w:left w:val="single" w:sz="4" w:space="0" w:color="00000A"/>
+              <w:bottom w:val="single" w:sz="4" w:space="0" w:color="00000A"/>
+              <w:right w:val="single" w:sz="4" w:space="0" w:color="00000A"/>
+            </w:tcBorders>
+            <w:shd w:val="clear" w:color="auto" w:fill="auto"/>
+            <w:tcMar>
+              <w:left w:w="216" w:type="dxa"/>
+            </w:tcMar>
+          </w:tcPr>
+          <w:p>
+            <w:pPr>
+              <w:jc w:val="center"/>
+              <w:rPr>
+                <w:rFonts w:cs="Arial"/>
+                <w:sz w:val="20"/>
+              </w:rPr>
+            </w:pPr>
+          </w:p>
+        </w:tc>
+        <w:tc>
+          <w:tcPr>
+            <w:tcW w:w="5522" w:type="dxa"/>
+            <w:gridSpan w:val="3"/>
+            <w:tcBorders>
+              <w:top w:val="single" w:sz="4" w:space="0" w:color="00000A"/>
+              <w:left w:val="single" w:sz="4" w:space="0" w:color="00000A"/>
+              <w:bottom w:val="single" w:sz="4" w:space="0" w:color="00000A"/>
+              <w:right w:val="single" w:sz="4" w:space="0" w:color="00000A"/>
+            </w:tcBorders>
+            <w:shd w:val="clear" w:color="auto" w:fill="auto"/>
+            <w:tcMar>
+              <w:left w:w="216" w:type="dxa"/>
+            </w:tcMar>
+          </w:tcPr>
+          <w:p>
+            <w:pPr>
+              <w:jc w:val="center"/>
+              <w:rPr>
+                <w:rFonts w:cs="Arial"/>
+                <w:sz w:val="20"/>
+              </w:rPr>
+            </w:pPr>
+          </w:p>
+        </w:tc>
+        <w:tc>
+          <w:tcPr>
+            <w:tcW w:w="1093" w:type="dxa"/>
             <w:tcBorders>
               <w:top w:val="single" w:sz="4" w:space="0" w:color="00000A"/>
               <w:left w:val="single" w:sz="4" w:space="0" w:color="00000A"/>
@@ -2164,104 +2213,104 @@
         </w:trPr>
         <w:tc>
           <w:tcPr>
-            <w:tcW w:w="1835" w:type="dxa"/>
-            <w:tcBorders>
-              <w:top w:val="single" w:sz="4" w:space="0" w:color="00000A"/>
-              <w:left w:val="single" w:sz="4" w:space="0" w:color="00000A"/>
-              <w:bottom w:val="single" w:sz="4" w:space="0" w:color="00000A"/>
-              <w:right w:val="single" w:sz="4" w:space="0" w:color="00000A"/>
-            </w:tcBorders>
-            <w:shd w:val="clear" w:color="auto" w:fill="auto"/>
-            <w:tcMar>
-              <w:left w:w="216" w:type="dxa"/>
-            </w:tcMar>
-          </w:tcPr>
-          <w:p>
-            <w:pPr>
-              <w:jc w:val="center"/>
-              <w:rPr>
-                <w:rFonts w:cs="Arial"/>
-                <w:sz w:val="20"/>
-              </w:rPr>
-            </w:pPr>
-          </w:p>
-        </w:tc>
-        <w:tc>
-          <w:tcPr>
-            <w:tcW w:w="1799" w:type="dxa"/>
-            <w:gridSpan w:val="2"/>
-            <w:tcBorders>
-              <w:top w:val="single" w:sz="4" w:space="0" w:color="00000A"/>
-              <w:left w:val="single" w:sz="4" w:space="0" w:color="00000A"/>
-              <w:bottom w:val="single" w:sz="4" w:space="0" w:color="00000A"/>
-              <w:right w:val="single" w:sz="4" w:space="0" w:color="00000A"/>
-            </w:tcBorders>
-            <w:shd w:val="clear" w:color="auto" w:fill="auto"/>
-            <w:tcMar>
-              <w:left w:w="216" w:type="dxa"/>
-            </w:tcMar>
-          </w:tcPr>
-          <w:p>
-            <w:pPr>
-              <w:jc w:val="center"/>
-              <w:rPr>
-                <w:rFonts w:cs="Arial"/>
-                <w:sz w:val="20"/>
-              </w:rPr>
-            </w:pPr>
-          </w:p>
-        </w:tc>
-        <w:tc>
-          <w:tcPr>
-            <w:tcW w:w="1799" w:type="dxa"/>
-            <w:tcBorders>
-              <w:top w:val="single" w:sz="4" w:space="0" w:color="00000A"/>
-              <w:left w:val="single" w:sz="4" w:space="0" w:color="00000A"/>
-              <w:bottom w:val="single" w:sz="4" w:space="0" w:color="00000A"/>
-              <w:right w:val="single" w:sz="4" w:space="0" w:color="00000A"/>
-            </w:tcBorders>
-            <w:shd w:val="clear" w:color="auto" w:fill="auto"/>
-            <w:tcMar>
-              <w:left w:w="216" w:type="dxa"/>
-            </w:tcMar>
-          </w:tcPr>
-          <w:p>
-            <w:pPr>
-              <w:jc w:val="center"/>
-              <w:rPr>
-                <w:rFonts w:cs="Arial"/>
-                <w:sz w:val="20"/>
-              </w:rPr>
-            </w:pPr>
-          </w:p>
-        </w:tc>
-        <w:tc>
-          <w:tcPr>
-            <w:tcW w:w="4139" w:type="dxa"/>
-            <w:tcBorders>
-              <w:top w:val="single" w:sz="4" w:space="0" w:color="00000A"/>
-              <w:left w:val="single" w:sz="4" w:space="0" w:color="00000A"/>
-              <w:bottom w:val="single" w:sz="4" w:space="0" w:color="00000A"/>
-              <w:right w:val="single" w:sz="4" w:space="0" w:color="00000A"/>
-            </w:tcBorders>
-            <w:shd w:val="clear" w:color="auto" w:fill="auto"/>
-            <w:tcMar>
-              <w:left w:w="216" w:type="dxa"/>
-            </w:tcMar>
-          </w:tcPr>
-          <w:p>
-            <w:pPr>
-              <w:jc w:val="center"/>
-              <w:rPr>
-                <w:rFonts w:cs="Arial"/>
-                <w:sz w:val="20"/>
-              </w:rPr>
-            </w:pPr>
-          </w:p>
-        </w:tc>
-        <w:tc>
-          <w:tcPr>
-            <w:tcW w:w="1559" w:type="dxa"/>
+            <w:tcW w:w="1323" w:type="dxa"/>
+            <w:tcBorders>
+              <w:top w:val="single" w:sz="4" w:space="0" w:color="00000A"/>
+              <w:left w:val="single" w:sz="4" w:space="0" w:color="00000A"/>
+              <w:bottom w:val="single" w:sz="4" w:space="0" w:color="00000A"/>
+              <w:right w:val="single" w:sz="4" w:space="0" w:color="00000A"/>
+            </w:tcBorders>
+            <w:shd w:val="clear" w:color="auto" w:fill="auto"/>
+            <w:tcMar>
+              <w:left w:w="216" w:type="dxa"/>
+            </w:tcMar>
+          </w:tcPr>
+          <w:p>
+            <w:pPr>
+              <w:jc w:val="center"/>
+              <w:rPr>
+                <w:rFonts w:cs="Arial"/>
+                <w:sz w:val="20"/>
+              </w:rPr>
+            </w:pPr>
+          </w:p>
+        </w:tc>
+        <w:tc>
+          <w:tcPr>
+            <w:tcW w:w="2134" w:type="dxa"/>
+            <w:tcBorders>
+              <w:top w:val="single" w:sz="4" w:space="0" w:color="00000A"/>
+              <w:left w:val="single" w:sz="4" w:space="0" w:color="00000A"/>
+              <w:bottom w:val="single" w:sz="4" w:space="0" w:color="00000A"/>
+              <w:right w:val="single" w:sz="4" w:space="0" w:color="00000A"/>
+            </w:tcBorders>
+            <w:shd w:val="clear" w:color="auto" w:fill="auto"/>
+            <w:tcMar>
+              <w:left w:w="216" w:type="dxa"/>
+            </w:tcMar>
+          </w:tcPr>
+          <w:p>
+            <w:pPr>
+              <w:jc w:val="center"/>
+              <w:rPr>
+                <w:rFonts w:cs="Arial"/>
+                <w:sz w:val="20"/>
+              </w:rPr>
+            </w:pPr>
+          </w:p>
+        </w:tc>
+        <w:tc>
+          <w:tcPr>
+            <w:tcW w:w="1160" w:type="dxa"/>
+            <w:tcBorders>
+              <w:top w:val="single" w:sz="4" w:space="0" w:color="00000A"/>
+              <w:left w:val="single" w:sz="4" w:space="0" w:color="00000A"/>
+              <w:bottom w:val="single" w:sz="4" w:space="0" w:color="00000A"/>
+              <w:right w:val="single" w:sz="4" w:space="0" w:color="00000A"/>
+            </w:tcBorders>
+            <w:shd w:val="clear" w:color="auto" w:fill="auto"/>
+            <w:tcMar>
+              <w:left w:w="216" w:type="dxa"/>
+            </w:tcMar>
+          </w:tcPr>
+          <w:p>
+            <w:pPr>
+              <w:jc w:val="center"/>
+              <w:rPr>
+                <w:rFonts w:cs="Arial"/>
+                <w:sz w:val="20"/>
+              </w:rPr>
+            </w:pPr>
+          </w:p>
+        </w:tc>
+        <w:tc>
+          <w:tcPr>
+            <w:tcW w:w="5522" w:type="dxa"/>
+            <w:gridSpan w:val="3"/>
+            <w:tcBorders>
+              <w:top w:val="single" w:sz="4" w:space="0" w:color="00000A"/>
+              <w:left w:val="single" w:sz="4" w:space="0" w:color="00000A"/>
+              <w:bottom w:val="single" w:sz="4" w:space="0" w:color="00000A"/>
+              <w:right w:val="single" w:sz="4" w:space="0" w:color="00000A"/>
+            </w:tcBorders>
+            <w:shd w:val="clear" w:color="auto" w:fill="auto"/>
+            <w:tcMar>
+              <w:left w:w="216" w:type="dxa"/>
+            </w:tcMar>
+          </w:tcPr>
+          <w:p>
+            <w:pPr>
+              <w:jc w:val="center"/>
+              <w:rPr>
+                <w:rFonts w:cs="Arial"/>
+                <w:sz w:val="20"/>
+              </w:rPr>
+            </w:pPr>
+          </w:p>
+        </w:tc>
+        <w:tc>
+          <w:tcPr>
+            <w:tcW w:w="1093" w:type="dxa"/>
             <w:tcBorders>
               <w:top w:val="single" w:sz="4" w:space="0" w:color="00000A"/>
               <w:left w:val="single" w:sz="4" w:space="0" w:color="00000A"/>
@@ -2290,7 +2339,7 @@
         </w:trPr>
         <w:tc>
           <w:tcPr>
-            <w:tcW w:w="1835" w:type="dxa"/>
+            <w:tcW w:w="1323" w:type="dxa"/>
             <w:tcBorders>
               <w:top w:val="single" w:sz="4" w:space="0" w:color="00000A"/>
               <w:left w:val="single" w:sz="4" w:space="0" w:color="00000A"/>
@@ -2316,78 +2365,78 @@
         </w:tc>
         <w:tc>
           <w:tcPr>
-            <w:tcW w:w="1799" w:type="dxa"/>
-            <w:gridSpan w:val="2"/>
-            <w:tcBorders>
-              <w:top w:val="single" w:sz="4" w:space="0" w:color="00000A"/>
-              <w:left w:val="single" w:sz="4" w:space="0" w:color="00000A"/>
-              <w:bottom w:val="single" w:sz="4" w:space="0" w:color="00000A"/>
-              <w:right w:val="single" w:sz="4" w:space="0" w:color="00000A"/>
-            </w:tcBorders>
-            <w:shd w:val="clear" w:color="auto" w:fill="auto"/>
-            <w:tcMar>
-              <w:left w:w="216" w:type="dxa"/>
-            </w:tcMar>
-          </w:tcPr>
-          <w:p>
-            <w:pPr>
-              <w:jc w:val="center"/>
-              <w:rPr>
-                <w:rFonts w:cs="Arial"/>
-                <w:sz w:val="20"/>
-              </w:rPr>
-            </w:pPr>
-          </w:p>
-        </w:tc>
-        <w:tc>
-          <w:tcPr>
-            <w:tcW w:w="1799" w:type="dxa"/>
-            <w:tcBorders>
-              <w:top w:val="single" w:sz="4" w:space="0" w:color="00000A"/>
-              <w:left w:val="single" w:sz="4" w:space="0" w:color="00000A"/>
-              <w:bottom w:val="single" w:sz="4" w:space="0" w:color="00000A"/>
-              <w:right w:val="single" w:sz="4" w:space="0" w:color="00000A"/>
-            </w:tcBorders>
-            <w:shd w:val="clear" w:color="auto" w:fill="auto"/>
-            <w:tcMar>
-              <w:left w:w="216" w:type="dxa"/>
-            </w:tcMar>
-          </w:tcPr>
-          <w:p>
-            <w:pPr>
-              <w:rPr>
-                <w:rFonts w:cs="Arial"/>
-                <w:sz w:val="20"/>
-              </w:rPr>
-            </w:pPr>
-          </w:p>
-        </w:tc>
-        <w:tc>
-          <w:tcPr>
-            <w:tcW w:w="4139" w:type="dxa"/>
-            <w:tcBorders>
-              <w:top w:val="single" w:sz="4" w:space="0" w:color="00000A"/>
-              <w:left w:val="single" w:sz="4" w:space="0" w:color="00000A"/>
-              <w:bottom w:val="single" w:sz="4" w:space="0" w:color="00000A"/>
-              <w:right w:val="single" w:sz="4" w:space="0" w:color="00000A"/>
-            </w:tcBorders>
-            <w:shd w:val="clear" w:color="auto" w:fill="auto"/>
-            <w:tcMar>
-              <w:left w:w="216" w:type="dxa"/>
-            </w:tcMar>
-          </w:tcPr>
-          <w:p>
-            <w:pPr>
-              <w:rPr>
-                <w:rFonts w:cs="Arial"/>
-                <w:sz w:val="20"/>
-              </w:rPr>
-            </w:pPr>
-          </w:p>
-        </w:tc>
-        <w:tc>
-          <w:tcPr>
-            <w:tcW w:w="1559" w:type="dxa"/>
+            <w:tcW w:w="2134" w:type="dxa"/>
+            <w:tcBorders>
+              <w:top w:val="single" w:sz="4" w:space="0" w:color="00000A"/>
+              <w:left w:val="single" w:sz="4" w:space="0" w:color="00000A"/>
+              <w:bottom w:val="single" w:sz="4" w:space="0" w:color="00000A"/>
+              <w:right w:val="single" w:sz="4" w:space="0" w:color="00000A"/>
+            </w:tcBorders>
+            <w:shd w:val="clear" w:color="auto" w:fill="auto"/>
+            <w:tcMar>
+              <w:left w:w="216" w:type="dxa"/>
+            </w:tcMar>
+          </w:tcPr>
+          <w:p>
+            <w:pPr>
+              <w:jc w:val="center"/>
+              <w:rPr>
+                <w:rFonts w:cs="Arial"/>
+                <w:sz w:val="20"/>
+              </w:rPr>
+            </w:pPr>
+          </w:p>
+        </w:tc>
+        <w:tc>
+          <w:tcPr>
+            <w:tcW w:w="1160" w:type="dxa"/>
+            <w:tcBorders>
+              <w:top w:val="single" w:sz="4" w:space="0" w:color="00000A"/>
+              <w:left w:val="single" w:sz="4" w:space="0" w:color="00000A"/>
+              <w:bottom w:val="single" w:sz="4" w:space="0" w:color="00000A"/>
+              <w:right w:val="single" w:sz="4" w:space="0" w:color="00000A"/>
+            </w:tcBorders>
+            <w:shd w:val="clear" w:color="auto" w:fill="auto"/>
+            <w:tcMar>
+              <w:left w:w="216" w:type="dxa"/>
+            </w:tcMar>
+          </w:tcPr>
+          <w:p>
+            <w:pPr>
+              <w:rPr>
+                <w:rFonts w:cs="Arial"/>
+                <w:sz w:val="20"/>
+              </w:rPr>
+            </w:pPr>
+          </w:p>
+        </w:tc>
+        <w:tc>
+          <w:tcPr>
+            <w:tcW w:w="5522" w:type="dxa"/>
+            <w:gridSpan w:val="3"/>
+            <w:tcBorders>
+              <w:top w:val="single" w:sz="4" w:space="0" w:color="00000A"/>
+              <w:left w:val="single" w:sz="4" w:space="0" w:color="00000A"/>
+              <w:bottom w:val="single" w:sz="4" w:space="0" w:color="00000A"/>
+              <w:right w:val="single" w:sz="4" w:space="0" w:color="00000A"/>
+            </w:tcBorders>
+            <w:shd w:val="clear" w:color="auto" w:fill="auto"/>
+            <w:tcMar>
+              <w:left w:w="216" w:type="dxa"/>
+            </w:tcMar>
+          </w:tcPr>
+          <w:p>
+            <w:pPr>
+              <w:rPr>
+                <w:rFonts w:cs="Arial"/>
+                <w:sz w:val="20"/>
+              </w:rPr>
+            </w:pPr>
+          </w:p>
+        </w:tc>
+        <w:tc>
+          <w:tcPr>
+            <w:tcW w:w="1093" w:type="dxa"/>
             <w:tcBorders>
               <w:top w:val="single" w:sz="4" w:space="0" w:color="00000A"/>
               <w:left w:val="single" w:sz="4" w:space="0" w:color="00000A"/>
@@ -2416,32 +2465,31 @@
         </w:trPr>
         <w:tc>
           <w:tcPr>
-            <w:tcW w:w="1835" w:type="dxa"/>
-            <w:tcBorders>
-              <w:top w:val="single" w:sz="4" w:space="0" w:color="00000A"/>
-              <w:left w:val="single" w:sz="4" w:space="0" w:color="00000A"/>
-              <w:bottom w:val="single" w:sz="4" w:space="0" w:color="00000A"/>
-              <w:right w:val="single" w:sz="4" w:space="0" w:color="00000A"/>
-            </w:tcBorders>
-            <w:shd w:val="clear" w:color="auto" w:fill="auto"/>
-            <w:tcMar>
-              <w:left w:w="216" w:type="dxa"/>
-            </w:tcMar>
-          </w:tcPr>
-          <w:p>
-            <w:pPr>
-              <w:jc w:val="center"/>
-              <w:rPr>
-                <w:rFonts w:cs="Arial"/>
-                <w:sz w:val="20"/>
-              </w:rPr>
-            </w:pPr>
-          </w:p>
-        </w:tc>
-        <w:tc>
-          <w:tcPr>
-            <w:tcW w:w="1799" w:type="dxa"/>
-            <w:gridSpan w:val="2"/>
+            <w:tcW w:w="1323" w:type="dxa"/>
+            <w:tcBorders>
+              <w:top w:val="single" w:sz="4" w:space="0" w:color="00000A"/>
+              <w:left w:val="single" w:sz="4" w:space="0" w:color="00000A"/>
+              <w:bottom w:val="single" w:sz="4" w:space="0" w:color="00000A"/>
+              <w:right w:val="single" w:sz="4" w:space="0" w:color="00000A"/>
+            </w:tcBorders>
+            <w:shd w:val="clear" w:color="auto" w:fill="auto"/>
+            <w:tcMar>
+              <w:left w:w="216" w:type="dxa"/>
+            </w:tcMar>
+          </w:tcPr>
+          <w:p>
+            <w:pPr>
+              <w:jc w:val="center"/>
+              <w:rPr>
+                <w:rFonts w:cs="Arial"/>
+                <w:sz w:val="20"/>
+              </w:rPr>
+            </w:pPr>
+          </w:p>
+        </w:tc>
+        <w:tc>
+          <w:tcPr>
+            <w:tcW w:w="2134" w:type="dxa"/>
             <w:tcBorders>
               <w:top w:val="single" w:sz="4" w:space="0" w:color="00000A"/>
               <w:left w:val="single" w:sz="4" w:space="0" w:color="00000A"/>
@@ -2472,54 +2520,55 @@
         </w:tc>
         <w:tc>
           <w:tcPr>
-            <w:tcW w:w="1799" w:type="dxa"/>
-            <w:tcBorders>
-              <w:top w:val="single" w:sz="4" w:space="0" w:color="00000A"/>
-              <w:left w:val="single" w:sz="4" w:space="0" w:color="00000A"/>
-              <w:bottom w:val="single" w:sz="4" w:space="0" w:color="00000A"/>
-              <w:right w:val="single" w:sz="4" w:space="0" w:color="00000A"/>
-            </w:tcBorders>
-            <w:shd w:val="clear" w:color="auto" w:fill="auto"/>
-            <w:tcMar>
-              <w:left w:w="216" w:type="dxa"/>
-            </w:tcMar>
-          </w:tcPr>
-          <w:p>
-            <w:pPr>
-              <w:jc w:val="center"/>
-              <w:rPr>
-                <w:rFonts w:cs="Arial"/>
-                <w:sz w:val="20"/>
-              </w:rPr>
-            </w:pPr>
-          </w:p>
-        </w:tc>
-        <w:tc>
-          <w:tcPr>
-            <w:tcW w:w="4139" w:type="dxa"/>
-            <w:tcBorders>
-              <w:top w:val="single" w:sz="4" w:space="0" w:color="00000A"/>
-              <w:left w:val="single" w:sz="4" w:space="0" w:color="00000A"/>
-              <w:bottom w:val="single" w:sz="4" w:space="0" w:color="00000A"/>
-              <w:right w:val="single" w:sz="4" w:space="0" w:color="00000A"/>
-            </w:tcBorders>
-            <w:shd w:val="clear" w:color="auto" w:fill="auto"/>
-            <w:tcMar>
-              <w:left w:w="216" w:type="dxa"/>
-            </w:tcMar>
-          </w:tcPr>
-          <w:p>
-            <w:pPr>
-              <w:rPr>
-                <w:rFonts w:cs="Arial"/>
-                <w:sz w:val="20"/>
-              </w:rPr>
-            </w:pPr>
-          </w:p>
-        </w:tc>
-        <w:tc>
-          <w:tcPr>
-            <w:tcW w:w="1559" w:type="dxa"/>
+            <w:tcW w:w="1160" w:type="dxa"/>
+            <w:tcBorders>
+              <w:top w:val="single" w:sz="4" w:space="0" w:color="00000A"/>
+              <w:left w:val="single" w:sz="4" w:space="0" w:color="00000A"/>
+              <w:bottom w:val="single" w:sz="4" w:space="0" w:color="00000A"/>
+              <w:right w:val="single" w:sz="4" w:space="0" w:color="00000A"/>
+            </w:tcBorders>
+            <w:shd w:val="clear" w:color="auto" w:fill="auto"/>
+            <w:tcMar>
+              <w:left w:w="216" w:type="dxa"/>
+            </w:tcMar>
+          </w:tcPr>
+          <w:p>
+            <w:pPr>
+              <w:jc w:val="center"/>
+              <w:rPr>
+                <w:rFonts w:cs="Arial"/>
+                <w:sz w:val="20"/>
+              </w:rPr>
+            </w:pPr>
+          </w:p>
+        </w:tc>
+        <w:tc>
+          <w:tcPr>
+            <w:tcW w:w="5522" w:type="dxa"/>
+            <w:gridSpan w:val="3"/>
+            <w:tcBorders>
+              <w:top w:val="single" w:sz="4" w:space="0" w:color="00000A"/>
+              <w:left w:val="single" w:sz="4" w:space="0" w:color="00000A"/>
+              <w:bottom w:val="single" w:sz="4" w:space="0" w:color="00000A"/>
+              <w:right w:val="single" w:sz="4" w:space="0" w:color="00000A"/>
+            </w:tcBorders>
+            <w:shd w:val="clear" w:color="auto" w:fill="auto"/>
+            <w:tcMar>
+              <w:left w:w="216" w:type="dxa"/>
+            </w:tcMar>
+          </w:tcPr>
+          <w:p>
+            <w:pPr>
+              <w:rPr>
+                <w:rFonts w:cs="Arial"/>
+                <w:sz w:val="20"/>
+              </w:rPr>
+            </w:pPr>
+          </w:p>
+        </w:tc>
+        <w:tc>
+          <w:tcPr>
+            <w:tcW w:w="1093" w:type="dxa"/>
             <w:tcBorders>
               <w:top w:val="single" w:sz="4" w:space="0" w:color="00000A"/>
               <w:left w:val="single" w:sz="4" w:space="0" w:color="00000A"/>
@@ -2547,104 +2596,104 @@
         </w:trPr>
         <w:tc>
           <w:tcPr>
-            <w:tcW w:w="1835" w:type="dxa"/>
-            <w:tcBorders>
-              <w:top w:val="single" w:sz="4" w:space="0" w:color="00000A"/>
-              <w:left w:val="single" w:sz="4" w:space="0" w:color="00000A"/>
-              <w:bottom w:val="single" w:sz="4" w:space="0" w:color="00000A"/>
-              <w:right w:val="single" w:sz="4" w:space="0" w:color="00000A"/>
-            </w:tcBorders>
-            <w:shd w:val="clear" w:color="auto" w:fill="auto"/>
-            <w:tcMar>
-              <w:left w:w="216" w:type="dxa"/>
-            </w:tcMar>
-          </w:tcPr>
-          <w:p>
-            <w:pPr>
-              <w:jc w:val="center"/>
-              <w:rPr>
-                <w:rFonts w:cs="Arial"/>
-                <w:sz w:val="20"/>
-              </w:rPr>
-            </w:pPr>
-          </w:p>
-        </w:tc>
-        <w:tc>
-          <w:tcPr>
-            <w:tcW w:w="1799" w:type="dxa"/>
-            <w:gridSpan w:val="2"/>
-            <w:tcBorders>
-              <w:top w:val="single" w:sz="4" w:space="0" w:color="00000A"/>
-              <w:left w:val="single" w:sz="4" w:space="0" w:color="00000A"/>
-              <w:bottom w:val="single" w:sz="4" w:space="0" w:color="00000A"/>
-              <w:right w:val="single" w:sz="4" w:space="0" w:color="00000A"/>
-            </w:tcBorders>
-            <w:shd w:val="clear" w:color="auto" w:fill="auto"/>
-            <w:tcMar>
-              <w:left w:w="216" w:type="dxa"/>
-            </w:tcMar>
-          </w:tcPr>
-          <w:p>
-            <w:pPr>
-              <w:jc w:val="center"/>
-              <w:rPr>
-                <w:rFonts w:cs="Arial"/>
-                <w:sz w:val="20"/>
-              </w:rPr>
-            </w:pPr>
-          </w:p>
-        </w:tc>
-        <w:tc>
-          <w:tcPr>
-            <w:tcW w:w="1799" w:type="dxa"/>
-            <w:tcBorders>
-              <w:top w:val="single" w:sz="4" w:space="0" w:color="00000A"/>
-              <w:left w:val="single" w:sz="4" w:space="0" w:color="00000A"/>
-              <w:bottom w:val="single" w:sz="4" w:space="0" w:color="00000A"/>
-              <w:right w:val="single" w:sz="4" w:space="0" w:color="00000A"/>
-            </w:tcBorders>
-            <w:shd w:val="clear" w:color="auto" w:fill="auto"/>
-            <w:tcMar>
-              <w:left w:w="216" w:type="dxa"/>
-            </w:tcMar>
-          </w:tcPr>
-          <w:p>
-            <w:pPr>
-              <w:jc w:val="center"/>
-              <w:rPr>
-                <w:rFonts w:cs="Arial"/>
-                <w:sz w:val="20"/>
-              </w:rPr>
-            </w:pPr>
-          </w:p>
-        </w:tc>
-        <w:tc>
-          <w:tcPr>
-            <w:tcW w:w="4139" w:type="dxa"/>
-            <w:tcBorders>
-              <w:top w:val="single" w:sz="4" w:space="0" w:color="00000A"/>
-              <w:left w:val="single" w:sz="4" w:space="0" w:color="00000A"/>
-              <w:bottom w:val="single" w:sz="4" w:space="0" w:color="00000A"/>
-              <w:right w:val="single" w:sz="4" w:space="0" w:color="00000A"/>
-            </w:tcBorders>
-            <w:shd w:val="clear" w:color="auto" w:fill="auto"/>
-            <w:tcMar>
-              <w:left w:w="216" w:type="dxa"/>
-            </w:tcMar>
-          </w:tcPr>
-          <w:p>
-            <w:pPr>
-              <w:jc w:val="center"/>
-              <w:rPr>
-                <w:rFonts w:cs="Arial"/>
-                <w:sz w:val="20"/>
-              </w:rPr>
-            </w:pPr>
-          </w:p>
-        </w:tc>
-        <w:tc>
-          <w:tcPr>
-            <w:tcW w:w="1559" w:type="dxa"/>
+            <w:tcW w:w="1323" w:type="dxa"/>
+            <w:tcBorders>
+              <w:top w:val="single" w:sz="4" w:space="0" w:color="00000A"/>
+              <w:left w:val="single" w:sz="4" w:space="0" w:color="00000A"/>
+              <w:bottom w:val="single" w:sz="4" w:space="0" w:color="00000A"/>
+              <w:right w:val="single" w:sz="4" w:space="0" w:color="00000A"/>
+            </w:tcBorders>
+            <w:shd w:val="clear" w:color="auto" w:fill="auto"/>
+            <w:tcMar>
+              <w:left w:w="216" w:type="dxa"/>
+            </w:tcMar>
+          </w:tcPr>
+          <w:p>
+            <w:pPr>
+              <w:jc w:val="center"/>
+              <w:rPr>
+                <w:rFonts w:cs="Arial"/>
+                <w:sz w:val="20"/>
+              </w:rPr>
+            </w:pPr>
+          </w:p>
+        </w:tc>
+        <w:tc>
+          <w:tcPr>
+            <w:tcW w:w="2134" w:type="dxa"/>
+            <w:tcBorders>
+              <w:top w:val="single" w:sz="4" w:space="0" w:color="00000A"/>
+              <w:left w:val="single" w:sz="4" w:space="0" w:color="00000A"/>
+              <w:bottom w:val="single" w:sz="4" w:space="0" w:color="00000A"/>
+              <w:right w:val="single" w:sz="4" w:space="0" w:color="00000A"/>
+            </w:tcBorders>
+            <w:shd w:val="clear" w:color="auto" w:fill="auto"/>
+            <w:tcMar>
+              <w:left w:w="216" w:type="dxa"/>
+            </w:tcMar>
+          </w:tcPr>
+          <w:p>
+            <w:pPr>
+              <w:jc w:val="center"/>
+              <w:rPr>
+                <w:rFonts w:cs="Arial"/>
+                <w:sz w:val="20"/>
+              </w:rPr>
+            </w:pPr>
+          </w:p>
+        </w:tc>
+        <w:tc>
+          <w:tcPr>
+            <w:tcW w:w="1160" w:type="dxa"/>
+            <w:tcBorders>
+              <w:top w:val="single" w:sz="4" w:space="0" w:color="00000A"/>
+              <w:left w:val="single" w:sz="4" w:space="0" w:color="00000A"/>
+              <w:bottom w:val="single" w:sz="4" w:space="0" w:color="00000A"/>
+              <w:right w:val="single" w:sz="4" w:space="0" w:color="00000A"/>
+            </w:tcBorders>
+            <w:shd w:val="clear" w:color="auto" w:fill="auto"/>
+            <w:tcMar>
+              <w:left w:w="216" w:type="dxa"/>
+            </w:tcMar>
+          </w:tcPr>
+          <w:p>
+            <w:pPr>
+              <w:jc w:val="center"/>
+              <w:rPr>
+                <w:rFonts w:cs="Arial"/>
+                <w:sz w:val="20"/>
+              </w:rPr>
+            </w:pPr>
+          </w:p>
+        </w:tc>
+        <w:tc>
+          <w:tcPr>
+            <w:tcW w:w="5522" w:type="dxa"/>
+            <w:gridSpan w:val="3"/>
+            <w:tcBorders>
+              <w:top w:val="single" w:sz="4" w:space="0" w:color="00000A"/>
+              <w:left w:val="single" w:sz="4" w:space="0" w:color="00000A"/>
+              <w:bottom w:val="single" w:sz="4" w:space="0" w:color="00000A"/>
+              <w:right w:val="single" w:sz="4" w:space="0" w:color="00000A"/>
+            </w:tcBorders>
+            <w:shd w:val="clear" w:color="auto" w:fill="auto"/>
+            <w:tcMar>
+              <w:left w:w="216" w:type="dxa"/>
+            </w:tcMar>
+          </w:tcPr>
+          <w:p>
+            <w:pPr>
+              <w:jc w:val="center"/>
+              <w:rPr>
+                <w:rFonts w:cs="Arial"/>
+                <w:sz w:val="20"/>
+              </w:rPr>
+            </w:pPr>
+          </w:p>
+        </w:tc>
+        <w:tc>
+          <w:tcPr>
+            <w:tcW w:w="1093" w:type="dxa"/>
             <w:tcBorders>
               <w:top w:val="single" w:sz="4" w:space="0" w:color="00000A"/>
               <w:left w:val="single" w:sz="4" w:space="0" w:color="00000A"/>
@@ -2673,104 +2722,104 @@
         </w:trPr>
         <w:tc>
           <w:tcPr>
-            <w:tcW w:w="1835" w:type="dxa"/>
-            <w:tcBorders>
-              <w:top w:val="single" w:sz="4" w:space="0" w:color="00000A"/>
-              <w:left w:val="single" w:sz="4" w:space="0" w:color="00000A"/>
-              <w:bottom w:val="single" w:sz="4" w:space="0" w:color="00000A"/>
-              <w:right w:val="single" w:sz="4" w:space="0" w:color="00000A"/>
-            </w:tcBorders>
-            <w:shd w:val="clear" w:color="auto" w:fill="auto"/>
-            <w:tcMar>
-              <w:left w:w="216" w:type="dxa"/>
-            </w:tcMar>
-          </w:tcPr>
-          <w:p>
-            <w:pPr>
-              <w:jc w:val="center"/>
-              <w:rPr>
-                <w:rFonts w:cs="Arial"/>
-                <w:sz w:val="20"/>
-              </w:rPr>
-            </w:pPr>
-          </w:p>
-        </w:tc>
-        <w:tc>
-          <w:tcPr>
-            <w:tcW w:w="1799" w:type="dxa"/>
-            <w:gridSpan w:val="2"/>
-            <w:tcBorders>
-              <w:top w:val="single" w:sz="4" w:space="0" w:color="00000A"/>
-              <w:left w:val="single" w:sz="4" w:space="0" w:color="00000A"/>
-              <w:bottom w:val="single" w:sz="4" w:space="0" w:color="00000A"/>
-              <w:right w:val="single" w:sz="4" w:space="0" w:color="00000A"/>
-            </w:tcBorders>
-            <w:shd w:val="clear" w:color="auto" w:fill="auto"/>
-            <w:tcMar>
-              <w:left w:w="216" w:type="dxa"/>
-            </w:tcMar>
-          </w:tcPr>
-          <w:p>
-            <w:pPr>
-              <w:jc w:val="center"/>
-              <w:rPr>
-                <w:rFonts w:cs="Arial"/>
-                <w:sz w:val="20"/>
-              </w:rPr>
-            </w:pPr>
-          </w:p>
-        </w:tc>
-        <w:tc>
-          <w:tcPr>
-            <w:tcW w:w="1799" w:type="dxa"/>
-            <w:tcBorders>
-              <w:top w:val="single" w:sz="4" w:space="0" w:color="00000A"/>
-              <w:left w:val="single" w:sz="4" w:space="0" w:color="00000A"/>
-              <w:bottom w:val="single" w:sz="4" w:space="0" w:color="00000A"/>
-              <w:right w:val="single" w:sz="4" w:space="0" w:color="00000A"/>
-            </w:tcBorders>
-            <w:shd w:val="clear" w:color="auto" w:fill="auto"/>
-            <w:tcMar>
-              <w:left w:w="216" w:type="dxa"/>
-            </w:tcMar>
-          </w:tcPr>
-          <w:p>
-            <w:pPr>
-              <w:jc w:val="center"/>
-              <w:rPr>
-                <w:rFonts w:cs="Arial"/>
-                <w:sz w:val="20"/>
-              </w:rPr>
-            </w:pPr>
-          </w:p>
-        </w:tc>
-        <w:tc>
-          <w:tcPr>
-            <w:tcW w:w="4139" w:type="dxa"/>
-            <w:tcBorders>
-              <w:top w:val="single" w:sz="4" w:space="0" w:color="00000A"/>
-              <w:left w:val="single" w:sz="4" w:space="0" w:color="00000A"/>
-              <w:bottom w:val="single" w:sz="4" w:space="0" w:color="00000A"/>
-              <w:right w:val="single" w:sz="4" w:space="0" w:color="00000A"/>
-            </w:tcBorders>
-            <w:shd w:val="clear" w:color="auto" w:fill="auto"/>
-            <w:tcMar>
-              <w:left w:w="216" w:type="dxa"/>
-            </w:tcMar>
-          </w:tcPr>
-          <w:p>
-            <w:pPr>
-              <w:jc w:val="center"/>
-              <w:rPr>
-                <w:rFonts w:cs="Arial"/>
-                <w:sz w:val="20"/>
-              </w:rPr>
-            </w:pPr>
-          </w:p>
-        </w:tc>
-        <w:tc>
-          <w:tcPr>
-            <w:tcW w:w="1559" w:type="dxa"/>
+            <w:tcW w:w="1323" w:type="dxa"/>
+            <w:tcBorders>
+              <w:top w:val="single" w:sz="4" w:space="0" w:color="00000A"/>
+              <w:left w:val="single" w:sz="4" w:space="0" w:color="00000A"/>
+              <w:bottom w:val="single" w:sz="4" w:space="0" w:color="00000A"/>
+              <w:right w:val="single" w:sz="4" w:space="0" w:color="00000A"/>
+            </w:tcBorders>
+            <w:shd w:val="clear" w:color="auto" w:fill="auto"/>
+            <w:tcMar>
+              <w:left w:w="216" w:type="dxa"/>
+            </w:tcMar>
+          </w:tcPr>
+          <w:p>
+            <w:pPr>
+              <w:jc w:val="center"/>
+              <w:rPr>
+                <w:rFonts w:cs="Arial"/>
+                <w:sz w:val="20"/>
+              </w:rPr>
+            </w:pPr>
+          </w:p>
+        </w:tc>
+        <w:tc>
+          <w:tcPr>
+            <w:tcW w:w="2134" w:type="dxa"/>
+            <w:tcBorders>
+              <w:top w:val="single" w:sz="4" w:space="0" w:color="00000A"/>
+              <w:left w:val="single" w:sz="4" w:space="0" w:color="00000A"/>
+              <w:bottom w:val="single" w:sz="4" w:space="0" w:color="00000A"/>
+              <w:right w:val="single" w:sz="4" w:space="0" w:color="00000A"/>
+            </w:tcBorders>
+            <w:shd w:val="clear" w:color="auto" w:fill="auto"/>
+            <w:tcMar>
+              <w:left w:w="216" w:type="dxa"/>
+            </w:tcMar>
+          </w:tcPr>
+          <w:p>
+            <w:pPr>
+              <w:jc w:val="center"/>
+              <w:rPr>
+                <w:rFonts w:cs="Arial"/>
+                <w:sz w:val="20"/>
+              </w:rPr>
+            </w:pPr>
+          </w:p>
+        </w:tc>
+        <w:tc>
+          <w:tcPr>
+            <w:tcW w:w="1160" w:type="dxa"/>
+            <w:tcBorders>
+              <w:top w:val="single" w:sz="4" w:space="0" w:color="00000A"/>
+              <w:left w:val="single" w:sz="4" w:space="0" w:color="00000A"/>
+              <w:bottom w:val="single" w:sz="4" w:space="0" w:color="00000A"/>
+              <w:right w:val="single" w:sz="4" w:space="0" w:color="00000A"/>
+            </w:tcBorders>
+            <w:shd w:val="clear" w:color="auto" w:fill="auto"/>
+            <w:tcMar>
+              <w:left w:w="216" w:type="dxa"/>
+            </w:tcMar>
+          </w:tcPr>
+          <w:p>
+            <w:pPr>
+              <w:jc w:val="center"/>
+              <w:rPr>
+                <w:rFonts w:cs="Arial"/>
+                <w:sz w:val="20"/>
+              </w:rPr>
+            </w:pPr>
+          </w:p>
+        </w:tc>
+        <w:tc>
+          <w:tcPr>
+            <w:tcW w:w="5522" w:type="dxa"/>
+            <w:gridSpan w:val="3"/>
+            <w:tcBorders>
+              <w:top w:val="single" w:sz="4" w:space="0" w:color="00000A"/>
+              <w:left w:val="single" w:sz="4" w:space="0" w:color="00000A"/>
+              <w:bottom w:val="single" w:sz="4" w:space="0" w:color="00000A"/>
+              <w:right w:val="single" w:sz="4" w:space="0" w:color="00000A"/>
+            </w:tcBorders>
+            <w:shd w:val="clear" w:color="auto" w:fill="auto"/>
+            <w:tcMar>
+              <w:left w:w="216" w:type="dxa"/>
+            </w:tcMar>
+          </w:tcPr>
+          <w:p>
+            <w:pPr>
+              <w:jc w:val="center"/>
+              <w:rPr>
+                <w:rFonts w:cs="Arial"/>
+                <w:sz w:val="20"/>
+              </w:rPr>
+            </w:pPr>
+          </w:p>
+        </w:tc>
+        <w:tc>
+          <w:tcPr>
+            <w:tcW w:w="1093" w:type="dxa"/>
             <w:tcBorders>
               <w:top w:val="single" w:sz="4" w:space="0" w:color="00000A"/>
               <w:left w:val="single" w:sz="4" w:space="0" w:color="00000A"/>
@@ -2799,7 +2848,7 @@
         </w:trPr>
         <w:tc>
           <w:tcPr>
-            <w:tcW w:w="1835" w:type="dxa"/>
+            <w:tcW w:w="1323" w:type="dxa"/>
             <w:tcBorders>
               <w:top w:val="single" w:sz="4" w:space="0" w:color="00000A"/>
               <w:left w:val="single" w:sz="4" w:space="0" w:color="00000A"/>
@@ -2825,80 +2874,80 @@
         </w:tc>
         <w:tc>
           <w:tcPr>
-            <w:tcW w:w="1799" w:type="dxa"/>
-            <w:gridSpan w:val="2"/>
-            <w:tcBorders>
-              <w:top w:val="single" w:sz="4" w:space="0" w:color="00000A"/>
-              <w:left w:val="single" w:sz="4" w:space="0" w:color="00000A"/>
-              <w:bottom w:val="single" w:sz="4" w:space="0" w:color="00000A"/>
-              <w:right w:val="single" w:sz="4" w:space="0" w:color="00000A"/>
-            </w:tcBorders>
-            <w:shd w:val="clear" w:color="auto" w:fill="auto"/>
-            <w:tcMar>
-              <w:left w:w="216" w:type="dxa"/>
-            </w:tcMar>
-          </w:tcPr>
-          <w:p>
-            <w:pPr>
-              <w:jc w:val="center"/>
-              <w:rPr>
-                <w:rFonts w:cs="Arial"/>
-                <w:sz w:val="20"/>
-              </w:rPr>
-            </w:pPr>
-          </w:p>
-        </w:tc>
-        <w:tc>
-          <w:tcPr>
-            <w:tcW w:w="1799" w:type="dxa"/>
-            <w:tcBorders>
-              <w:top w:val="single" w:sz="4" w:space="0" w:color="00000A"/>
-              <w:left w:val="single" w:sz="4" w:space="0" w:color="00000A"/>
-              <w:bottom w:val="single" w:sz="4" w:space="0" w:color="00000A"/>
-              <w:right w:val="single" w:sz="4" w:space="0" w:color="00000A"/>
-            </w:tcBorders>
-            <w:shd w:val="clear" w:color="auto" w:fill="auto"/>
-            <w:tcMar>
-              <w:left w:w="216" w:type="dxa"/>
-            </w:tcMar>
-          </w:tcPr>
-          <w:p>
-            <w:pPr>
-              <w:jc w:val="center"/>
-              <w:rPr>
-                <w:rFonts w:cs="Arial"/>
-                <w:sz w:val="20"/>
-              </w:rPr>
-            </w:pPr>
-          </w:p>
-        </w:tc>
-        <w:tc>
-          <w:tcPr>
-            <w:tcW w:w="4139" w:type="dxa"/>
-            <w:tcBorders>
-              <w:top w:val="single" w:sz="4" w:space="0" w:color="00000A"/>
-              <w:left w:val="single" w:sz="4" w:space="0" w:color="00000A"/>
-              <w:bottom w:val="single" w:sz="4" w:space="0" w:color="00000A"/>
-              <w:right w:val="single" w:sz="4" w:space="0" w:color="00000A"/>
-            </w:tcBorders>
-            <w:shd w:val="clear" w:color="auto" w:fill="auto"/>
-            <w:tcMar>
-              <w:left w:w="216" w:type="dxa"/>
-            </w:tcMar>
-          </w:tcPr>
-          <w:p>
-            <w:pPr>
-              <w:jc w:val="center"/>
-              <w:rPr>
-                <w:rFonts w:cs="Arial"/>
-                <w:sz w:val="20"/>
-              </w:rPr>
-            </w:pPr>
-          </w:p>
-        </w:tc>
-        <w:tc>
-          <w:tcPr>
-            <w:tcW w:w="1559" w:type="dxa"/>
+            <w:tcW w:w="2134" w:type="dxa"/>
+            <w:tcBorders>
+              <w:top w:val="single" w:sz="4" w:space="0" w:color="00000A"/>
+              <w:left w:val="single" w:sz="4" w:space="0" w:color="00000A"/>
+              <w:bottom w:val="single" w:sz="4" w:space="0" w:color="00000A"/>
+              <w:right w:val="single" w:sz="4" w:space="0" w:color="00000A"/>
+            </w:tcBorders>
+            <w:shd w:val="clear" w:color="auto" w:fill="auto"/>
+            <w:tcMar>
+              <w:left w:w="216" w:type="dxa"/>
+            </w:tcMar>
+          </w:tcPr>
+          <w:p>
+            <w:pPr>
+              <w:jc w:val="center"/>
+              <w:rPr>
+                <w:rFonts w:cs="Arial"/>
+                <w:sz w:val="20"/>
+              </w:rPr>
+            </w:pPr>
+          </w:p>
+        </w:tc>
+        <w:tc>
+          <w:tcPr>
+            <w:tcW w:w="1160" w:type="dxa"/>
+            <w:tcBorders>
+              <w:top w:val="single" w:sz="4" w:space="0" w:color="00000A"/>
+              <w:left w:val="single" w:sz="4" w:space="0" w:color="00000A"/>
+              <w:bottom w:val="single" w:sz="4" w:space="0" w:color="00000A"/>
+              <w:right w:val="single" w:sz="4" w:space="0" w:color="00000A"/>
+            </w:tcBorders>
+            <w:shd w:val="clear" w:color="auto" w:fill="auto"/>
+            <w:tcMar>
+              <w:left w:w="216" w:type="dxa"/>
+            </w:tcMar>
+          </w:tcPr>
+          <w:p>
+            <w:pPr>
+              <w:jc w:val="center"/>
+              <w:rPr>
+                <w:rFonts w:cs="Arial"/>
+                <w:sz w:val="20"/>
+              </w:rPr>
+            </w:pPr>
+          </w:p>
+        </w:tc>
+        <w:tc>
+          <w:tcPr>
+            <w:tcW w:w="5522" w:type="dxa"/>
+            <w:gridSpan w:val="3"/>
+            <w:tcBorders>
+              <w:top w:val="single" w:sz="4" w:space="0" w:color="00000A"/>
+              <w:left w:val="single" w:sz="4" w:space="0" w:color="00000A"/>
+              <w:bottom w:val="single" w:sz="4" w:space="0" w:color="00000A"/>
+              <w:right w:val="single" w:sz="4" w:space="0" w:color="00000A"/>
+            </w:tcBorders>
+            <w:shd w:val="clear" w:color="auto" w:fill="auto"/>
+            <w:tcMar>
+              <w:left w:w="216" w:type="dxa"/>
+            </w:tcMar>
+          </w:tcPr>
+          <w:p>
+            <w:pPr>
+              <w:jc w:val="center"/>
+              <w:rPr>
+                <w:rFonts w:cs="Arial"/>
+                <w:sz w:val="20"/>
+              </w:rPr>
+            </w:pPr>
+          </w:p>
+        </w:tc>
+        <w:tc>
+          <w:tcPr>
+            <w:tcW w:w="1093" w:type="dxa"/>
             <w:tcBorders>
               <w:top w:val="single" w:sz="4" w:space="0" w:color="00000A"/>
               <w:left w:val="single" w:sz="4" w:space="0" w:color="00000A"/>
@@ -2927,7 +2976,7 @@
         </w:trPr>
         <w:tc>
           <w:tcPr>
-            <w:tcW w:w="1835" w:type="dxa"/>
+            <w:tcW w:w="1323" w:type="dxa"/>
             <w:tcBorders>
               <w:top w:val="single" w:sz="4" w:space="0" w:color="00000A"/>
               <w:left w:val="nil"/>
@@ -2948,7 +2997,8 @@
         </w:tc>
         <w:tc>
           <w:tcPr>
-            <w:tcW w:w="541" w:type="dxa"/>
+            <w:tcW w:w="4127" w:type="dxa"/>
+            <w:gridSpan w:val="3"/>
             <w:tcBorders>
               <w:top w:val="single" w:sz="4" w:space="0" w:color="00000A"/>
               <w:left w:val="nil"/>
@@ -2969,8 +3019,7 @@
         </w:tc>
         <w:tc>
           <w:tcPr>
-            <w:tcW w:w="3057" w:type="dxa"/>
-            <w:gridSpan w:val="2"/>
+            <w:tcW w:w="4237" w:type="dxa"/>
             <w:tcBorders>
               <w:top w:val="single" w:sz="4" w:space="0" w:color="00000A"/>
               <w:left w:val="nil"/>
@@ -3002,31 +3051,31 @@
         </w:tc>
         <w:tc>
           <w:tcPr>
-            <w:tcW w:w="4139" w:type="dxa"/>
-            <w:tcBorders>
-              <w:top w:val="single" w:sz="4" w:space="0" w:color="00000A"/>
-              <w:left w:val="single" w:sz="4" w:space="0" w:color="00000A"/>
-              <w:bottom w:val="single" w:sz="4" w:space="0" w:color="00000A"/>
-              <w:right w:val="single" w:sz="4" w:space="0" w:color="00000A"/>
-            </w:tcBorders>
-            <w:shd w:val="clear" w:color="auto" w:fill="auto"/>
-            <w:tcMar>
-              <w:left w:w="216" w:type="dxa"/>
-            </w:tcMar>
-          </w:tcPr>
-          <w:p>
-            <w:pPr>
-              <w:jc w:val="center"/>
-              <w:rPr>
-                <w:rFonts w:cs="Arial"/>
-                <w:sz w:val="20"/>
-              </w:rPr>
-            </w:pPr>
-          </w:p>
-        </w:tc>
-        <w:tc>
-          <w:tcPr>
-            <w:tcW w:w="1559" w:type="dxa"/>
+            <w:tcW w:w="452" w:type="dxa"/>
+            <w:tcBorders>
+              <w:top w:val="single" w:sz="4" w:space="0" w:color="00000A"/>
+              <w:left w:val="single" w:sz="4" w:space="0" w:color="00000A"/>
+              <w:bottom w:val="single" w:sz="4" w:space="0" w:color="00000A"/>
+              <w:right w:val="single" w:sz="4" w:space="0" w:color="00000A"/>
+            </w:tcBorders>
+            <w:shd w:val="clear" w:color="auto" w:fill="auto"/>
+            <w:tcMar>
+              <w:left w:w="216" w:type="dxa"/>
+            </w:tcMar>
+          </w:tcPr>
+          <w:p>
+            <w:pPr>
+              <w:jc w:val="center"/>
+              <w:rPr>
+                <w:rFonts w:cs="Arial"/>
+                <w:sz w:val="20"/>
+              </w:rPr>
+            </w:pPr>
+          </w:p>
+        </w:tc>
+        <w:tc>
+          <w:tcPr>
+            <w:tcW w:w="1093" w:type="dxa"/>
             <w:tcBorders>
               <w:top w:val="single" w:sz="4" w:space="0" w:color="00000A"/>
               <w:left w:val="single" w:sz="4" w:space="0" w:color="00000A"/>
@@ -3073,7 +3122,7 @@
                 <w:noProof/>
                 <w:sz w:val="20"/>
               </w:rPr>
-              <w:t>17</w:t>
+              <w:t>20</w:t>
             </w:r>
             <w:r>
               <w:rPr>
@@ -3950,14 +3999,6 @@
 </file>
 
 <file path=customXml/item1.xml><?xml version="1.0" encoding="utf-8"?>
-<ct:contentTypeSchema xmlns:ct="http://schemas.microsoft.com/office/2006/metadata/contentType" xmlns:ma="http://schemas.microsoft.com/office/2006/metadata/properties/metaAttributes" ct:_="" ma:_="" ma:contentTypeName="TemplateFile" ma:contentTypeID="0x0101006EDDDB5EE6D98C44930B742096920B300400F5B6D36B3EF94B4E9A635CDF2A18F5B8" ma:contentTypeVersion="36" ma:contentTypeDescription="Create a new document." ma:contentTypeScope="" ma:versionID="e4a5fc713301fd121d9c49aa2472189d"/>
-</file>
-
-<file path=customXml/item2.xml><?xml version="1.0" encoding="utf-8"?>
-<p:properties xmlns:p="http://schemas.microsoft.com/office/2006/metadata/properties" xmlns:xsi="http://www.w3.org/2001/XMLSchema-instance" xmlns:pc="http://schemas.microsoft.com/office/infopath/2007/PartnerControls"/>
-</file>
-
-<file path=customXml/item3.xml><?xml version="1.0" encoding="utf-8"?>
 <?mso-contentType ?>
 <FormTemplates xmlns="http://schemas.microsoft.com/sharepoint/v3/contenttype/forms">
   <Display>DocumentLibraryForm</Display>
@@ -3966,15 +4007,22 @@
 </FormTemplates>
 </file>
 
+<file path=customXml/item2.xml><?xml version="1.0" encoding="utf-8"?>
+<p:properties xmlns:p="http://schemas.microsoft.com/office/2006/metadata/properties" xmlns:xsi="http://www.w3.org/2001/XMLSchema-instance" xmlns:pc="http://schemas.microsoft.com/office/infopath/2007/PartnerControls"/>
+</file>
+
+<file path=customXml/item3.xml><?xml version="1.0" encoding="utf-8"?>
+<ct:contentTypeSchema xmlns:ct="http://schemas.microsoft.com/office/2006/metadata/contentType" xmlns:ma="http://schemas.microsoft.com/office/2006/metadata/properties/metaAttributes" ct:_="" ma:_="" ma:contentTypeName="TemplateFile" ma:contentTypeID="0x0101006EDDDB5EE6D98C44930B742096920B300400F5B6D36B3EF94B4E9A635CDF2A18F5B8" ma:contentTypeVersion="36" ma:contentTypeDescription="Create a new document." ma:contentTypeScope="" ma:versionID="e4a5fc713301fd121d9c49aa2472189d"/>
+</file>
+
 <file path=customXml/item4.xml><?xml version="1.0" encoding="utf-8"?>
 <b:Sources xmlns:b="http://schemas.openxmlformats.org/officeDocument/2006/bibliography" xmlns="http://schemas.openxmlformats.org/officeDocument/2006/bibliography" SelectedStyle="\APA.XSL" StyleName="APA"/>
 </file>
 
 <file path=customXml/itemProps1.xml><?xml version="1.0" encoding="utf-8"?>
-<ds:datastoreItem xmlns:ds="http://schemas.openxmlformats.org/officeDocument/2006/customXml" ds:itemID="{8F5EF353-18AE-40FD-BA21-5775639B7713}">
+<ds:datastoreItem xmlns:ds="http://schemas.openxmlformats.org/officeDocument/2006/customXml" ds:itemID="{860EA292-AF73-4E88-9332-895EE0FCFB80}">
   <ds:schemaRefs>
-    <ds:schemaRef ds:uri="http://schemas.microsoft.com/office/2006/metadata/contentType"/>
-    <ds:schemaRef ds:uri="http://schemas.microsoft.com/office/2006/metadata/properties/metaAttributes"/>
+    <ds:schemaRef ds:uri="http://schemas.microsoft.com/sharepoint/v3/contenttype/forms"/>
   </ds:schemaRefs>
 </ds:datastoreItem>
 </file>
@@ -3989,15 +4037,16 @@
 </file>
 
 <file path=customXml/itemProps3.xml><?xml version="1.0" encoding="utf-8"?>
-<ds:datastoreItem xmlns:ds="http://schemas.openxmlformats.org/officeDocument/2006/customXml" ds:itemID="{860EA292-AF73-4E88-9332-895EE0FCFB80}">
+<ds:datastoreItem xmlns:ds="http://schemas.openxmlformats.org/officeDocument/2006/customXml" ds:itemID="{8F5EF353-18AE-40FD-BA21-5775639B7713}">
   <ds:schemaRefs>
-    <ds:schemaRef ds:uri="http://schemas.microsoft.com/sharepoint/v3/contenttype/forms"/>
+    <ds:schemaRef ds:uri="http://schemas.microsoft.com/office/2006/metadata/contentType"/>
+    <ds:schemaRef ds:uri="http://schemas.microsoft.com/office/2006/metadata/properties/metaAttributes"/>
   </ds:schemaRefs>
 </ds:datastoreItem>
 </file>
 
 <file path=customXml/itemProps4.xml><?xml version="1.0" encoding="utf-8"?>
-<ds:datastoreItem xmlns:ds="http://schemas.openxmlformats.org/officeDocument/2006/customXml" ds:itemID="{EECA10D3-A039-4F73-834C-5FA66BB77033}">
+<ds:datastoreItem xmlns:ds="http://schemas.openxmlformats.org/officeDocument/2006/customXml" ds:itemID="{E455313B-D1EC-4DD0-AC98-6B7F066EB4BB}">
   <ds:schemaRefs>
     <ds:schemaRef ds:uri="http://schemas.openxmlformats.org/officeDocument/2006/bibliography"/>
   </ds:schemaRefs>

</xml_diff>

<commit_message>
Moah work on android and some timesheets
</commit_message>
<xml_diff>
--- a/docs/timesheet/nid21.docx
+++ b/docs/timesheet/nid21.docx
@@ -67,7 +67,7 @@
         <w:rPr>
           <w:noProof/>
         </w:rPr>
-        <w:t>Tuesday, December 02, 2014</w:t>
+        <w:t>Tuesday, December 09, 2014</w:t>
       </w:r>
       <w:r>
         <w:fldChar w:fldCharType="end"/>
@@ -2314,6 +2314,140 @@
                 <w:sz w:val="20"/>
               </w:rPr>
             </w:pPr>
+          </w:p>
+        </w:tc>
+        <w:tc>
+          <w:tcPr>
+            <w:tcW w:w="2134" w:type="dxa"/>
+            <w:tcBorders>
+              <w:top w:val="single" w:sz="4" w:space="0" w:color="00000A"/>
+              <w:left w:val="single" w:sz="4" w:space="0" w:color="00000A"/>
+              <w:bottom w:val="single" w:sz="4" w:space="0" w:color="00000A"/>
+              <w:right w:val="single" w:sz="4" w:space="0" w:color="00000A"/>
+            </w:tcBorders>
+            <w:shd w:val="clear" w:color="auto" w:fill="auto"/>
+            <w:tcMar>
+              <w:left w:w="216" w:type="dxa"/>
+            </w:tcMar>
+          </w:tcPr>
+          <w:p>
+            <w:pPr>
+              <w:jc w:val="center"/>
+              <w:rPr>
+                <w:rFonts w:cs="Arial"/>
+                <w:sz w:val="20"/>
+              </w:rPr>
+            </w:pPr>
+          </w:p>
+        </w:tc>
+        <w:tc>
+          <w:tcPr>
+            <w:tcW w:w="1160" w:type="dxa"/>
+            <w:tcBorders>
+              <w:top w:val="single" w:sz="4" w:space="0" w:color="00000A"/>
+              <w:left w:val="single" w:sz="4" w:space="0" w:color="00000A"/>
+              <w:bottom w:val="single" w:sz="4" w:space="0" w:color="00000A"/>
+              <w:right w:val="single" w:sz="4" w:space="0" w:color="00000A"/>
+            </w:tcBorders>
+            <w:shd w:val="clear" w:color="auto" w:fill="auto"/>
+            <w:tcMar>
+              <w:left w:w="216" w:type="dxa"/>
+            </w:tcMar>
+          </w:tcPr>
+          <w:p>
+            <w:pPr>
+              <w:jc w:val="center"/>
+              <w:rPr>
+                <w:rFonts w:cs="Arial"/>
+                <w:sz w:val="20"/>
+              </w:rPr>
+            </w:pPr>
+          </w:p>
+        </w:tc>
+        <w:tc>
+          <w:tcPr>
+            <w:tcW w:w="5522" w:type="dxa"/>
+            <w:gridSpan w:val="3"/>
+            <w:tcBorders>
+              <w:top w:val="single" w:sz="4" w:space="0" w:color="00000A"/>
+              <w:left w:val="single" w:sz="4" w:space="0" w:color="00000A"/>
+              <w:bottom w:val="single" w:sz="4" w:space="0" w:color="00000A"/>
+              <w:right w:val="single" w:sz="4" w:space="0" w:color="00000A"/>
+            </w:tcBorders>
+            <w:shd w:val="clear" w:color="auto" w:fill="auto"/>
+            <w:tcMar>
+              <w:left w:w="216" w:type="dxa"/>
+            </w:tcMar>
+          </w:tcPr>
+          <w:p>
+            <w:pPr>
+              <w:jc w:val="center"/>
+              <w:rPr>
+                <w:rFonts w:cs="Arial"/>
+                <w:sz w:val="20"/>
+              </w:rPr>
+            </w:pPr>
+          </w:p>
+        </w:tc>
+        <w:tc>
+          <w:tcPr>
+            <w:tcW w:w="1093" w:type="dxa"/>
+            <w:tcBorders>
+              <w:top w:val="single" w:sz="4" w:space="0" w:color="00000A"/>
+              <w:left w:val="single" w:sz="4" w:space="0" w:color="00000A"/>
+              <w:bottom w:val="single" w:sz="4" w:space="0" w:color="00000A"/>
+              <w:right w:val="single" w:sz="4" w:space="0" w:color="00000A"/>
+            </w:tcBorders>
+            <w:shd w:val="clear" w:color="auto" w:fill="auto"/>
+            <w:tcMar>
+              <w:left w:w="216" w:type="dxa"/>
+            </w:tcMar>
+          </w:tcPr>
+          <w:p>
+            <w:pPr>
+              <w:jc w:val="center"/>
+              <w:rPr>
+                <w:rFonts w:cs="Arial"/>
+                <w:sz w:val="20"/>
+              </w:rPr>
+            </w:pPr>
+            <w:r>
+              <w:rPr>
+                <w:rFonts w:cs="Arial"/>
+                <w:sz w:val="20"/>
+              </w:rPr>
+              <w:t>0</w:t>
+            </w:r>
+          </w:p>
+        </w:tc>
+      </w:tr>
+      <w:tr>
+        <w:trPr>
+          <w:cantSplit/>
+          <w:trHeight w:val="334"/>
+        </w:trPr>
+        <w:tc>
+          <w:tcPr>
+            <w:tcW w:w="1323" w:type="dxa"/>
+            <w:tcBorders>
+              <w:top w:val="single" w:sz="4" w:space="0" w:color="00000A"/>
+              <w:left w:val="single" w:sz="4" w:space="0" w:color="00000A"/>
+              <w:bottom w:val="single" w:sz="4" w:space="0" w:color="00000A"/>
+              <w:right w:val="single" w:sz="4" w:space="0" w:color="00000A"/>
+            </w:tcBorders>
+            <w:shd w:val="clear" w:color="auto" w:fill="auto"/>
+            <w:tcMar>
+              <w:left w:w="216" w:type="dxa"/>
+            </w:tcMar>
+          </w:tcPr>
+          <w:p>
+            <w:pPr>
+              <w:jc w:val="center"/>
+              <w:rPr>
+                <w:rFonts w:cs="Arial"/>
+                <w:sz w:val="20"/>
+              </w:rPr>
+            </w:pPr>
             <w:r>
               <w:rPr>
                 <w:rFonts w:cs="Arial"/>
@@ -2705,11 +2839,19 @@
           </w:tcPr>
           <w:p>
             <w:pPr>
-              <w:rPr>
-                <w:rFonts w:cs="Arial"/>
-                <w:sz w:val="20"/>
-              </w:rPr>
-            </w:pPr>
+              <w:jc w:val="center"/>
+              <w:rPr>
+                <w:rFonts w:cs="Arial"/>
+                <w:sz w:val="20"/>
+              </w:rPr>
+            </w:pPr>
+            <w:r>
+              <w:rPr>
+                <w:rFonts w:cs="Arial"/>
+                <w:sz w:val="20"/>
+              </w:rPr>
+              <w:t>0</w:t>
+            </w:r>
           </w:p>
         </w:tc>
       </w:tr>
@@ -2739,6 +2881,13 @@
                 <w:sz w:val="20"/>
               </w:rPr>
             </w:pPr>
+            <w:r>
+              <w:rPr>
+                <w:rFonts w:cs="Arial"/>
+                <w:sz w:val="20"/>
+              </w:rPr>
+              <w:t>04/12/14</w:t>
+            </w:r>
           </w:p>
         </w:tc>
         <w:tc>
@@ -2763,6 +2912,16 @@
                 <w:sz w:val="20"/>
               </w:rPr>
             </w:pPr>
+            <w:r>
+              <w:rPr>
+                <w:rFonts w:cs="Arial"/>
+                <w:color w:val="000000"/>
+                <w:sz w:val="22"/>
+                <w:szCs w:val="22"/>
+                <w:lang w:val="en-GB"/>
+              </w:rPr>
+              <w:t>SE_02_P1_00_A</w:t>
+            </w:r>
           </w:p>
         </w:tc>
         <w:tc>
@@ -2812,6 +2971,13 @@
                 <w:sz w:val="20"/>
               </w:rPr>
             </w:pPr>
+            <w:r>
+              <w:rPr>
+                <w:rFonts w:cs="Arial"/>
+                <w:sz w:val="20"/>
+              </w:rPr>
+              <w:t>Android prototype</w:t>
+            </w:r>
           </w:p>
         </w:tc>
         <w:tc>
@@ -2836,6 +3002,13 @@
                 <w:sz w:val="20"/>
               </w:rPr>
             </w:pPr>
+            <w:r>
+              <w:rPr>
+                <w:rFonts w:cs="Arial"/>
+                <w:sz w:val="20"/>
+              </w:rPr>
+              <w:t>2</w:t>
+            </w:r>
           </w:p>
         </w:tc>
       </w:tr>
@@ -2865,6 +3038,13 @@
                 <w:sz w:val="20"/>
               </w:rPr>
             </w:pPr>
+            <w:r>
+              <w:rPr>
+                <w:rFonts w:cs="Arial"/>
+                <w:sz w:val="20"/>
+              </w:rPr>
+              <w:t>06/12/14</w:t>
+            </w:r>
           </w:p>
         </w:tc>
         <w:tc>
@@ -2889,6 +3069,16 @@
                 <w:sz w:val="20"/>
               </w:rPr>
             </w:pPr>
+            <w:r>
+              <w:rPr>
+                <w:rFonts w:cs="Arial"/>
+                <w:color w:val="000000"/>
+                <w:sz w:val="22"/>
+                <w:szCs w:val="22"/>
+                <w:lang w:val="en-GB"/>
+              </w:rPr>
+              <w:t>SE_02_P1_00_A</w:t>
+            </w:r>
           </w:p>
         </w:tc>
         <w:tc>
@@ -2938,6 +3128,13 @@
                 <w:sz w:val="20"/>
               </w:rPr>
             </w:pPr>
+            <w:r>
+              <w:rPr>
+                <w:rFonts w:cs="Arial"/>
+                <w:sz w:val="20"/>
+              </w:rPr>
+              <w:t>Android prototype</w:t>
+            </w:r>
           </w:p>
         </w:tc>
         <w:tc>
@@ -2962,6 +3159,13 @@
                 <w:sz w:val="20"/>
               </w:rPr>
             </w:pPr>
+            <w:r>
+              <w:rPr>
+                <w:rFonts w:cs="Arial"/>
+                <w:sz w:val="20"/>
+              </w:rPr>
+              <w:t>3</w:t>
+            </w:r>
           </w:p>
         </w:tc>
       </w:tr>
@@ -3245,7 +3449,7 @@
                 <w:noProof/>
                 <w:sz w:val="20"/>
               </w:rPr>
-              <w:t>27</w:t>
+              <w:t>32</w:t>
             </w:r>
             <w:r>
               <w:rPr>
@@ -4122,6 +4326,14 @@
 </file>
 
 <file path=customXml/item1.xml><?xml version="1.0" encoding="utf-8"?>
+<ct:contentTypeSchema xmlns:ct="http://schemas.microsoft.com/office/2006/metadata/contentType" xmlns:ma="http://schemas.microsoft.com/office/2006/metadata/properties/metaAttributes" ct:_="" ma:_="" ma:contentTypeName="TemplateFile" ma:contentTypeID="0x0101006EDDDB5EE6D98C44930B742096920B300400F5B6D36B3EF94B4E9A635CDF2A18F5B8" ma:contentTypeVersion="36" ma:contentTypeDescription="Create a new document." ma:contentTypeScope="" ma:versionID="e4a5fc713301fd121d9c49aa2472189d"/>
+</file>
+
+<file path=customXml/item2.xml><?xml version="1.0" encoding="utf-8"?>
+<p:properties xmlns:p="http://schemas.microsoft.com/office/2006/metadata/properties" xmlns:xsi="http://www.w3.org/2001/XMLSchema-instance" xmlns:pc="http://schemas.microsoft.com/office/infopath/2007/PartnerControls"/>
+</file>
+
+<file path=customXml/item3.xml><?xml version="1.0" encoding="utf-8"?>
 <?mso-contentType ?>
 <FormTemplates xmlns="http://schemas.microsoft.com/sharepoint/v3/contenttype/forms">
   <Display>DocumentLibraryForm</Display>
@@ -4130,22 +4342,15 @@
 </FormTemplates>
 </file>
 
-<file path=customXml/item2.xml><?xml version="1.0" encoding="utf-8"?>
-<p:properties xmlns:p="http://schemas.microsoft.com/office/2006/metadata/properties" xmlns:xsi="http://www.w3.org/2001/XMLSchema-instance" xmlns:pc="http://schemas.microsoft.com/office/infopath/2007/PartnerControls"/>
-</file>
-
-<file path=customXml/item3.xml><?xml version="1.0" encoding="utf-8"?>
-<ct:contentTypeSchema xmlns:ct="http://schemas.microsoft.com/office/2006/metadata/contentType" xmlns:ma="http://schemas.microsoft.com/office/2006/metadata/properties/metaAttributes" ct:_="" ma:_="" ma:contentTypeName="TemplateFile" ma:contentTypeID="0x0101006EDDDB5EE6D98C44930B742096920B300400F5B6D36B3EF94B4E9A635CDF2A18F5B8" ma:contentTypeVersion="36" ma:contentTypeDescription="Create a new document." ma:contentTypeScope="" ma:versionID="e4a5fc713301fd121d9c49aa2472189d"/>
-</file>
-
 <file path=customXml/item4.xml><?xml version="1.0" encoding="utf-8"?>
 <b:Sources xmlns:b="http://schemas.openxmlformats.org/officeDocument/2006/bibliography" xmlns="http://schemas.openxmlformats.org/officeDocument/2006/bibliography" SelectedStyle="\APA.XSL" StyleName="APA"/>
 </file>
 
 <file path=customXml/itemProps1.xml><?xml version="1.0" encoding="utf-8"?>
-<ds:datastoreItem xmlns:ds="http://schemas.openxmlformats.org/officeDocument/2006/customXml" ds:itemID="{860EA292-AF73-4E88-9332-895EE0FCFB80}">
+<ds:datastoreItem xmlns:ds="http://schemas.openxmlformats.org/officeDocument/2006/customXml" ds:itemID="{8F5EF353-18AE-40FD-BA21-5775639B7713}">
   <ds:schemaRefs>
-    <ds:schemaRef ds:uri="http://schemas.microsoft.com/sharepoint/v3/contenttype/forms"/>
+    <ds:schemaRef ds:uri="http://schemas.microsoft.com/office/2006/metadata/contentType"/>
+    <ds:schemaRef ds:uri="http://schemas.microsoft.com/office/2006/metadata/properties/metaAttributes"/>
   </ds:schemaRefs>
 </ds:datastoreItem>
 </file>
@@ -4160,16 +4365,15 @@
 </file>
 
 <file path=customXml/itemProps3.xml><?xml version="1.0" encoding="utf-8"?>
-<ds:datastoreItem xmlns:ds="http://schemas.openxmlformats.org/officeDocument/2006/customXml" ds:itemID="{8F5EF353-18AE-40FD-BA21-5775639B7713}">
+<ds:datastoreItem xmlns:ds="http://schemas.openxmlformats.org/officeDocument/2006/customXml" ds:itemID="{860EA292-AF73-4E88-9332-895EE0FCFB80}">
   <ds:schemaRefs>
-    <ds:schemaRef ds:uri="http://schemas.microsoft.com/office/2006/metadata/contentType"/>
-    <ds:schemaRef ds:uri="http://schemas.microsoft.com/office/2006/metadata/properties/metaAttributes"/>
+    <ds:schemaRef ds:uri="http://schemas.microsoft.com/sharepoint/v3/contenttype/forms"/>
   </ds:schemaRefs>
 </ds:datastoreItem>
 </file>
 
 <file path=customXml/itemProps4.xml><?xml version="1.0" encoding="utf-8"?>
-<ds:datastoreItem xmlns:ds="http://schemas.openxmlformats.org/officeDocument/2006/customXml" ds:itemID="{5837A392-F03A-4418-8FBF-81A224D9303A}">
+<ds:datastoreItem xmlns:ds="http://schemas.openxmlformats.org/officeDocument/2006/customXml" ds:itemID="{524C6866-F6BB-493A-9C5A-2759D6C1A93B}">
   <ds:schemaRefs>
     <ds:schemaRef ds:uri="http://schemas.openxmlformats.org/officeDocument/2006/bibliography"/>
   </ds:schemaRefs>

</xml_diff>

<commit_message>
More android work. Updated to the latest android SDK, please update android studio to the latest version! Made a logo for the app
</commit_message>
<xml_diff>
--- a/docs/timesheet/nid21.docx
+++ b/docs/timesheet/nid21.docx
@@ -17,6 +17,17 @@
           <w:szCs w:val="36"/>
         </w:rPr>
       </w:pPr>
+      <w:r>
+        <w:rPr>
+          <w:rFonts w:ascii="Arial Narrow" w:hAnsi="Arial Narrow"/>
+          <w:b/>
+          <w:bCs/>
+          <w:i/>
+          <w:sz w:val="40"/>
+          <w:szCs w:val="40"/>
+        </w:rPr>
+        <w:t>`</w:t>
+      </w:r>
       <w:r>
         <w:rPr>
           <w:rFonts w:ascii="Arial Narrow" w:hAnsi="Arial Narrow"/>
@@ -67,7 +78,7 @@
         <w:rPr>
           <w:noProof/>
         </w:rPr>
-        <w:t>Tuesday, December 09, 2014</w:t>
+        <w:t>Thursday, January 15, 2015</w:t>
       </w:r>
       <w:r>
         <w:fldChar w:fldCharType="end"/>
@@ -3294,6 +3305,13 @@
                 <w:sz w:val="20"/>
               </w:rPr>
             </w:pPr>
+            <w:r>
+              <w:rPr>
+                <w:rFonts w:cs="Arial"/>
+                <w:sz w:val="20"/>
+              </w:rPr>
+              <w:t>0</w:t>
+            </w:r>
           </w:p>
         </w:tc>
       </w:tr>
@@ -3306,6 +3324,160 @@
             <w:tcW w:w="1323" w:type="dxa"/>
             <w:tcBorders>
               <w:top w:val="single" w:sz="4" w:space="0" w:color="00000A"/>
+              <w:left w:val="single" w:sz="4" w:space="0" w:color="00000A"/>
+              <w:bottom w:val="single" w:sz="4" w:space="0" w:color="00000A"/>
+              <w:right w:val="single" w:sz="4" w:space="0" w:color="00000A"/>
+            </w:tcBorders>
+            <w:shd w:val="clear" w:color="auto" w:fill="auto"/>
+            <w:tcMar>
+              <w:left w:w="216" w:type="dxa"/>
+            </w:tcMar>
+          </w:tcPr>
+          <w:p>
+            <w:pPr>
+              <w:jc w:val="center"/>
+              <w:rPr>
+                <w:rFonts w:cs="Arial"/>
+                <w:sz w:val="20"/>
+              </w:rPr>
+            </w:pPr>
+            <w:r>
+              <w:rPr>
+                <w:rFonts w:cs="Arial"/>
+                <w:sz w:val="20"/>
+              </w:rPr>
+              <w:t>15/01/15</w:t>
+            </w:r>
+          </w:p>
+        </w:tc>
+        <w:tc>
+          <w:tcPr>
+            <w:tcW w:w="2134" w:type="dxa"/>
+            <w:tcBorders>
+              <w:top w:val="single" w:sz="4" w:space="0" w:color="00000A"/>
+              <w:left w:val="single" w:sz="4" w:space="0" w:color="00000A"/>
+              <w:bottom w:val="single" w:sz="4" w:space="0" w:color="00000A"/>
+              <w:right w:val="single" w:sz="4" w:space="0" w:color="00000A"/>
+            </w:tcBorders>
+            <w:shd w:val="clear" w:color="auto" w:fill="auto"/>
+            <w:tcMar>
+              <w:left w:w="216" w:type="dxa"/>
+            </w:tcMar>
+          </w:tcPr>
+          <w:p>
+            <w:pPr>
+              <w:jc w:val="center"/>
+              <w:rPr>
+                <w:rFonts w:cs="Arial"/>
+                <w:sz w:val="20"/>
+              </w:rPr>
+            </w:pPr>
+            <w:r>
+              <w:rPr>
+                <w:rFonts w:cs="Arial"/>
+                <w:sz w:val="20"/>
+              </w:rPr>
+              <w:t>SE_02_P1_00_A</w:t>
+            </w:r>
+          </w:p>
+        </w:tc>
+        <w:tc>
+          <w:tcPr>
+            <w:tcW w:w="1160" w:type="dxa"/>
+            <w:tcBorders>
+              <w:top w:val="single" w:sz="4" w:space="0" w:color="00000A"/>
+              <w:left w:val="single" w:sz="4" w:space="0" w:color="00000A"/>
+              <w:bottom w:val="single" w:sz="4" w:space="0" w:color="00000A"/>
+              <w:right w:val="single" w:sz="4" w:space="0" w:color="00000A"/>
+            </w:tcBorders>
+            <w:shd w:val="clear" w:color="auto" w:fill="auto"/>
+            <w:tcMar>
+              <w:left w:w="216" w:type="dxa"/>
+            </w:tcMar>
+          </w:tcPr>
+          <w:p>
+            <w:pPr>
+              <w:jc w:val="center"/>
+              <w:rPr>
+                <w:rFonts w:cs="Arial"/>
+                <w:sz w:val="20"/>
+              </w:rPr>
+            </w:pPr>
+          </w:p>
+        </w:tc>
+        <w:tc>
+          <w:tcPr>
+            <w:tcW w:w="5522" w:type="dxa"/>
+            <w:gridSpan w:val="3"/>
+            <w:tcBorders>
+              <w:top w:val="single" w:sz="4" w:space="0" w:color="00000A"/>
+              <w:left w:val="single" w:sz="4" w:space="0" w:color="00000A"/>
+              <w:bottom w:val="single" w:sz="4" w:space="0" w:color="00000A"/>
+              <w:right w:val="single" w:sz="4" w:space="0" w:color="00000A"/>
+            </w:tcBorders>
+            <w:shd w:val="clear" w:color="auto" w:fill="auto"/>
+            <w:tcMar>
+              <w:left w:w="216" w:type="dxa"/>
+            </w:tcMar>
+          </w:tcPr>
+          <w:p>
+            <w:pPr>
+              <w:jc w:val="center"/>
+              <w:rPr>
+                <w:rFonts w:cs="Arial"/>
+                <w:sz w:val="20"/>
+              </w:rPr>
+            </w:pPr>
+            <w:r>
+              <w:rPr>
+                <w:rFonts w:cs="Arial"/>
+                <w:sz w:val="20"/>
+              </w:rPr>
+              <w:t>Firmed up welcome page, made a logo</w:t>
+            </w:r>
+          </w:p>
+        </w:tc>
+        <w:tc>
+          <w:tcPr>
+            <w:tcW w:w="1093" w:type="dxa"/>
+            <w:tcBorders>
+              <w:top w:val="single" w:sz="4" w:space="0" w:color="00000A"/>
+              <w:left w:val="single" w:sz="4" w:space="0" w:color="00000A"/>
+              <w:bottom w:val="single" w:sz="4" w:space="0" w:color="00000A"/>
+              <w:right w:val="single" w:sz="4" w:space="0" w:color="00000A"/>
+            </w:tcBorders>
+            <w:shd w:val="clear" w:color="auto" w:fill="auto"/>
+            <w:tcMar>
+              <w:left w:w="216" w:type="dxa"/>
+            </w:tcMar>
+          </w:tcPr>
+          <w:p>
+            <w:pPr>
+              <w:jc w:val="center"/>
+              <w:rPr>
+                <w:rFonts w:cs="Arial"/>
+                <w:sz w:val="20"/>
+              </w:rPr>
+            </w:pPr>
+            <w:r>
+              <w:rPr>
+                <w:rFonts w:cs="Arial"/>
+                <w:sz w:val="20"/>
+              </w:rPr>
+              <w:t>4</w:t>
+            </w:r>
+          </w:p>
+        </w:tc>
+      </w:tr>
+      <w:tr>
+        <w:trPr>
+          <w:cantSplit/>
+        </w:trPr>
+        <w:tc>
+          <w:tcPr>
+            <w:tcW w:w="1323" w:type="dxa"/>
+            <w:tcBorders>
+              <w:top w:val="single" w:sz="4" w:space="0" w:color="00000A"/>
               <w:left w:val="nil"/>
               <w:bottom w:val="nil"/>
               <w:right w:val="nil"/>
@@ -3449,7 +3621,7 @@
                 <w:noProof/>
                 <w:sz w:val="20"/>
               </w:rPr>
-              <w:t>32</w:t>
+              <w:t>36</w:t>
             </w:r>
             <w:r>
               <w:rPr>
@@ -4373,7 +4545,7 @@
 </file>
 
 <file path=customXml/itemProps4.xml><?xml version="1.0" encoding="utf-8"?>
-<ds:datastoreItem xmlns:ds="http://schemas.openxmlformats.org/officeDocument/2006/customXml" ds:itemID="{524C6866-F6BB-493A-9C5A-2759D6C1A93B}">
+<ds:datastoreItem xmlns:ds="http://schemas.openxmlformats.org/officeDocument/2006/customXml" ds:itemID="{ACECF2EF-9DF2-4223-93A0-51F14582E547}">
   <ds:schemaRefs>
     <ds:schemaRef ds:uri="http://schemas.openxmlformats.org/officeDocument/2006/bibliography"/>
   </ds:schemaRefs>

</xml_diff>